<commit_message>
adding notes from chap5 first delivery work
</commit_message>
<xml_diff>
--- a/roboticDevelopEnv/work/Chap5AdvancedNotes.docx
+++ b/roboticDevelopEnv/work/Chap5AdvancedNotes.docx
@@ -26,9 +26,270 @@
         <w:t xml:space="preserve">- All about reactive navigation algorithms </w:t>
       </w:r>
     </w:p>
-    <w:p/>
-    <w:p>
-      <w:r>
+    <w:p>
+      <w:pPr>
+        <w:rPr>
+          <w:lang w:val="es-ES"/>
+        </w:rPr>
+      </w:pPr>
+      <w:r>
+        <w:rPr>
+          <w:lang w:val="es-ES"/>
+        </w:rPr>
+        <w:t xml:space="preserve">La </w:t>
+      </w:r>
+      <w:r>
+        <w:rPr>
+          <w:b/>
+          <w:bCs/>
+          <w:lang w:val="es-ES"/>
+        </w:rPr>
+        <w:t>navegación robótica</w:t>
+      </w:r>
+      <w:r>
+        <w:rPr>
+          <w:lang w:val="es-ES"/>
+        </w:rPr>
+        <w:t xml:space="preserve"> es el proceso de dirigir un robot hacia un objetivo. Este objetivo puede definirse con base en características detectables del entorno, como una fuente de luz, o mediante coordenadas geométricas en un mapa.</w:t>
+      </w:r>
+      <w:r>
+        <w:rPr>
+          <w:lang w:val="es-ES"/>
+        </w:rPr>
+        <w:br/>
+        <w:t xml:space="preserve">A diferencia del enfoque humano —que implica crear mapas y colocar señales— en robótica no siempre es necesario representar explícitamente el entorno. De hecho, muchos robots pueden cumplir su tarea utilizando únicamente estrategias de </w:t>
+      </w:r>
+      <w:r>
+        <w:rPr>
+          <w:b/>
+          <w:bCs/>
+          <w:lang w:val="es-ES"/>
+        </w:rPr>
+        <w:t>navegación reactiva</w:t>
+      </w:r>
+      <w:r>
+        <w:rPr>
+          <w:lang w:val="es-ES"/>
+        </w:rPr>
+        <w:t>, que se basan en percibir el entorno y responder directamente a lo que se detecta.</w:t>
+      </w:r>
+      <w:r>
+        <w:rPr>
+          <w:lang w:val="es-ES"/>
+        </w:rPr>
+        <w:br/>
+        <w:t xml:space="preserve">Un ejemplo clásico de este principio es </w:t>
+      </w:r>
+      <w:r>
+        <w:rPr>
+          <w:b/>
+          <w:bCs/>
+          <w:lang w:val="es-ES"/>
+        </w:rPr>
+        <w:t>Elsie</w:t>
+      </w:r>
+      <w:r>
+        <w:rPr>
+          <w:lang w:val="es-ES"/>
+        </w:rPr>
+        <w:t>, la tortuga robótica temprana que se movía en dirección a una fuente de luz y evitaba obstáculos sin tener una representación interna del entorno ni un plan definido.</w:t>
+      </w:r>
+    </w:p>
+    <w:p>
+      <w:pPr>
+        <w:rPr>
+          <w:lang w:val="es-ES"/>
+        </w:rPr>
+      </w:pPr>
+      <w:r>
+        <w:rPr>
+          <w:noProof/>
+          <w:lang w:val="es-ES"/>
+        </w:rPr>
+        <w:drawing>
+          <wp:inline distT="0" distB="0" distL="0" distR="0" wp14:anchorId="39E570A7" wp14:editId="321F96E1">
+            <wp:extent cx="3345815" cy="3394075"/>
+            <wp:effectExtent l="0" t="0" r="6985" b="0"/>
+            <wp:docPr id="1733549418" name="Imagen 1"/>
+            <wp:cNvGraphicFramePr>
+              <a:graphicFrameLocks xmlns:a="http://schemas.openxmlformats.org/drawingml/2006/main" noChangeAspect="1"/>
+            </wp:cNvGraphicFramePr>
+            <a:graphic xmlns:a="http://schemas.openxmlformats.org/drawingml/2006/main">
+              <a:graphicData uri="http://schemas.openxmlformats.org/drawingml/2006/picture">
+                <pic:pic xmlns:pic="http://schemas.openxmlformats.org/drawingml/2006/picture">
+                  <pic:nvPicPr>
+                    <pic:cNvPr id="0" name="Picture 1"/>
+                    <pic:cNvPicPr>
+                      <a:picLocks noChangeAspect="1" noChangeArrowheads="1"/>
+                    </pic:cNvPicPr>
+                  </pic:nvPicPr>
+                  <pic:blipFill>
+                    <a:blip r:embed="rId5">
+                      <a:extLst>
+                        <a:ext uri="{28A0092B-C50C-407E-A947-70E740481C1C}">
+                          <a14:useLocalDpi xmlns:a14="http://schemas.microsoft.com/office/drawing/2010/main" val="0"/>
+                        </a:ext>
+                      </a:extLst>
+                    </a:blip>
+                    <a:srcRect/>
+                    <a:stretch>
+                      <a:fillRect/>
+                    </a:stretch>
+                  </pic:blipFill>
+                  <pic:spPr bwMode="auto">
+                    <a:xfrm>
+                      <a:off x="0" y="0"/>
+                      <a:ext cx="3345815" cy="3394075"/>
+                    </a:xfrm>
+                    <a:prstGeom prst="rect">
+                      <a:avLst/>
+                    </a:prstGeom>
+                    <a:noFill/>
+                    <a:ln>
+                      <a:noFill/>
+                    </a:ln>
+                  </pic:spPr>
+                </pic:pic>
+              </a:graphicData>
+            </a:graphic>
+          </wp:inline>
+        </w:drawing>
+      </w:r>
+      <w:r>
+        <w:rPr>
+          <w:lang w:val="es-ES"/>
+        </w:rPr>
+        <w:br/>
+        <w:t xml:space="preserve">Este tipo de comportamiento también se observa en robots modernos como el </w:t>
+      </w:r>
+      <w:proofErr w:type="spellStart"/>
+      <w:r>
+        <w:rPr>
+          <w:b/>
+          <w:bCs/>
+          <w:lang w:val="es-ES"/>
+        </w:rPr>
+        <w:t>iRobot</w:t>
+      </w:r>
+      <w:proofErr w:type="spellEnd"/>
+      <w:r>
+        <w:rPr>
+          <w:b/>
+          <w:bCs/>
+          <w:lang w:val="es-ES"/>
+        </w:rPr>
+        <w:t xml:space="preserve">® </w:t>
+      </w:r>
+      <w:proofErr w:type="spellStart"/>
+      <w:r>
+        <w:rPr>
+          <w:b/>
+          <w:bCs/>
+          <w:lang w:val="es-ES"/>
+        </w:rPr>
+        <w:t>Roomba</w:t>
+      </w:r>
+      <w:proofErr w:type="spellEnd"/>
+      <w:r>
+        <w:rPr>
+          <w:lang w:val="es-ES"/>
+        </w:rPr>
+        <w:t xml:space="preserve">, que navega dentro de habitaciones sin mapas, simplemente mediante respuestas locales a sensores, como se muestra en la fotografía de larga exposición de </w:t>
+      </w:r>
+      <w:r>
+        <w:rPr>
+          <w:lang w:val="es-ES"/>
+        </w:rPr>
+        <w:lastRenderedPageBreak/>
+        <w:t xml:space="preserve">las </w:t>
+      </w:r>
+      <w:proofErr w:type="spellStart"/>
+      <w:r>
+        <w:rPr>
+          <w:lang w:val="es-ES"/>
+        </w:rPr>
+        <w:t>sig</w:t>
+      </w:r>
+      <w:proofErr w:type="spellEnd"/>
+      <w:r>
+        <w:rPr>
+          <w:lang w:val="es-ES"/>
+        </w:rPr>
+        <w:t xml:space="preserve"> figuras: </w:t>
+      </w:r>
+      <w:r>
+        <w:rPr>
+          <w:lang w:val="es-ES"/>
+        </w:rPr>
+        <w:br/>
+      </w:r>
+      <w:r>
+        <w:rPr>
+          <w:noProof/>
+          <w:lang w:val="es-ES"/>
+        </w:rPr>
+        <w:drawing>
+          <wp:inline distT="0" distB="0" distL="0" distR="0" wp14:anchorId="5C5ADA23" wp14:editId="6A1BDD34">
+            <wp:extent cx="5236845" cy="3269615"/>
+            <wp:effectExtent l="0" t="0" r="1905" b="6985"/>
+            <wp:docPr id="167413160" name="Imagen 2"/>
+            <wp:cNvGraphicFramePr>
+              <a:graphicFrameLocks xmlns:a="http://schemas.openxmlformats.org/drawingml/2006/main" noChangeAspect="1"/>
+            </wp:cNvGraphicFramePr>
+            <a:graphic xmlns:a="http://schemas.openxmlformats.org/drawingml/2006/main">
+              <a:graphicData uri="http://schemas.openxmlformats.org/drawingml/2006/picture">
+                <pic:pic xmlns:pic="http://schemas.openxmlformats.org/drawingml/2006/picture">
+                  <pic:nvPicPr>
+                    <pic:cNvPr id="0" name="Picture 2"/>
+                    <pic:cNvPicPr>
+                      <a:picLocks noChangeAspect="1" noChangeArrowheads="1"/>
+                    </pic:cNvPicPr>
+                  </pic:nvPicPr>
+                  <pic:blipFill>
+                    <a:blip r:embed="rId6">
+                      <a:extLst>
+                        <a:ext uri="{28A0092B-C50C-407E-A947-70E740481C1C}">
+                          <a14:useLocalDpi xmlns:a14="http://schemas.microsoft.com/office/drawing/2010/main" val="0"/>
+                        </a:ext>
+                      </a:extLst>
+                    </a:blip>
+                    <a:srcRect/>
+                    <a:stretch>
+                      <a:fillRect/>
+                    </a:stretch>
+                  </pic:blipFill>
+                  <pic:spPr bwMode="auto">
+                    <a:xfrm>
+                      <a:off x="0" y="0"/>
+                      <a:ext cx="5236845" cy="3269615"/>
+                    </a:xfrm>
+                    <a:prstGeom prst="rect">
+                      <a:avLst/>
+                    </a:prstGeom>
+                    <a:noFill/>
+                    <a:ln>
+                      <a:noFill/>
+                    </a:ln>
+                  </pic:spPr>
+                </pic:pic>
+              </a:graphicData>
+            </a:graphic>
+          </wp:inline>
+        </w:drawing>
+      </w:r>
+    </w:p>
+    <w:p>
+      <w:pPr>
+        <w:rPr>
+          <w:lang w:val="es-ES"/>
+        </w:rPr>
+      </w:pPr>
+    </w:p>
+    <w:p>
+      <w:r>
+        <w:rPr>
+          <w:noProof/>
+        </w:rPr>
         <w:drawing>
           <wp:inline distT="0" distB="0" distL="0" distR="0" wp14:anchorId="6CE7DB47" wp14:editId="45E73551">
             <wp:extent cx="5731510" cy="3274060"/>
@@ -45,7 +306,7 @@
                     <pic:cNvPicPr/>
                   </pic:nvPicPr>
                   <pic:blipFill>
-                    <a:blip r:embed="rId5"/>
+                    <a:blip r:embed="rId7"/>
                     <a:stretch>
                       <a:fillRect/>
                     </a:stretch>
@@ -91,6 +352,505 @@
           <w:lang w:val="es-ES"/>
         </w:rPr>
       </w:pPr>
+      <w:r>
+        <w:rPr>
+          <w:lang w:val="es-ES"/>
+        </w:rPr>
+        <w:t xml:space="preserve">   - </w:t>
+      </w:r>
+      <w:r>
+        <w:rPr>
+          <w:lang w:val="es-ES"/>
+        </w:rPr>
+        <w:t xml:space="preserve">En navegación robótica se distinguen </w:t>
+      </w:r>
+      <w:r>
+        <w:rPr>
+          <w:b/>
+          <w:bCs/>
+          <w:lang w:val="es-ES"/>
+        </w:rPr>
+        <w:t>dos grandes enfoques</w:t>
+      </w:r>
+      <w:r>
+        <w:rPr>
+          <w:lang w:val="es-ES"/>
+        </w:rPr>
+        <w:t>:</w:t>
+      </w:r>
+    </w:p>
+    <w:p>
+      <w:pPr>
+        <w:numPr>
+          <w:ilvl w:val="0"/>
+          <w:numId w:val="4"/>
+        </w:numPr>
+        <w:rPr>
+          <w:lang w:val="es-ES"/>
+        </w:rPr>
+      </w:pPr>
+      <w:r>
+        <w:rPr>
+          <w:b/>
+          <w:bCs/>
+          <w:lang w:val="es-ES"/>
+        </w:rPr>
+        <w:t>Basado en mapa (</w:t>
+      </w:r>
+      <w:proofErr w:type="spellStart"/>
+      <w:r>
+        <w:rPr>
+          <w:b/>
+          <w:bCs/>
+          <w:lang w:val="es-ES"/>
+        </w:rPr>
+        <w:t>map-based</w:t>
+      </w:r>
+      <w:proofErr w:type="spellEnd"/>
+      <w:r>
+        <w:rPr>
+          <w:b/>
+          <w:bCs/>
+          <w:lang w:val="es-ES"/>
+        </w:rPr>
+        <w:t>):</w:t>
+      </w:r>
+      <w:r>
+        <w:rPr>
+          <w:lang w:val="es-ES"/>
+        </w:rPr>
+        <w:t xml:space="preserve"> el robot tiene un modelo interno del entorno y planifica rutas.</w:t>
+      </w:r>
+    </w:p>
+    <w:p>
+      <w:pPr>
+        <w:numPr>
+          <w:ilvl w:val="0"/>
+          <w:numId w:val="4"/>
+        </w:numPr>
+        <w:rPr>
+          <w:lang w:val="es-ES"/>
+        </w:rPr>
+      </w:pPr>
+      <w:r>
+        <w:rPr>
+          <w:b/>
+          <w:bCs/>
+          <w:lang w:val="es-ES"/>
+        </w:rPr>
+        <w:lastRenderedPageBreak/>
+        <w:t>Reactivo (reactive):</w:t>
+      </w:r>
+      <w:r>
+        <w:rPr>
+          <w:lang w:val="es-ES"/>
+        </w:rPr>
+        <w:t xml:space="preserve"> el robot responde de manera inmediata a sus sensores, sin necesidad de saber dónde está.</w:t>
+      </w:r>
+    </w:p>
+    <w:p>
+      <w:pPr>
+        <w:rPr>
+          <w:lang w:val="es-ES"/>
+        </w:rPr>
+      </w:pPr>
+    </w:p>
+    <w:p>
+      <w:pPr>
+        <w:rPr>
+          <w:lang w:val="es-ES"/>
+        </w:rPr>
+      </w:pPr>
+      <w:r>
+        <w:rPr>
+          <w:lang w:val="es-ES"/>
+        </w:rPr>
+        <w:t xml:space="preserve">Como figura destacada en los inicios de la </w:t>
+      </w:r>
+      <w:r>
+        <w:rPr>
+          <w:b/>
+          <w:bCs/>
+          <w:lang w:val="es-ES"/>
+        </w:rPr>
+        <w:t>cibernética</w:t>
+      </w:r>
+      <w:r>
+        <w:rPr>
+          <w:lang w:val="es-ES"/>
+        </w:rPr>
+        <w:t xml:space="preserve">, Walter diseñó y construyó algunos de los primeros </w:t>
+      </w:r>
+      <w:r>
+        <w:rPr>
+          <w:b/>
+          <w:bCs/>
+          <w:lang w:val="es-ES"/>
+        </w:rPr>
+        <w:t>robots autónomos</w:t>
+      </w:r>
+      <w:r>
+        <w:rPr>
+          <w:lang w:val="es-ES"/>
+        </w:rPr>
+        <w:t>, con el objetivo de explorar cómo comportamientos complejos pueden surgir de simples redes neuronales.</w:t>
+      </w:r>
+    </w:p>
+    <w:p>
+      <w:pPr>
+        <w:rPr>
+          <w:lang w:val="es-ES"/>
+        </w:rPr>
+      </w:pPr>
+      <w:r>
+        <w:rPr>
+          <w:lang w:val="es-ES"/>
+        </w:rPr>
+        <w:t xml:space="preserve">Su robot más famoso, </w:t>
+      </w:r>
+      <w:r>
+        <w:rPr>
+          <w:b/>
+          <w:bCs/>
+          <w:lang w:val="es-ES"/>
+        </w:rPr>
+        <w:t>Elsie</w:t>
+      </w:r>
+      <w:r>
+        <w:rPr>
+          <w:lang w:val="es-ES"/>
+        </w:rPr>
+        <w:t xml:space="preserve"> (especie </w:t>
+      </w:r>
+      <w:r>
+        <w:rPr>
+          <w:i/>
+          <w:iCs/>
+          <w:lang w:val="es-ES"/>
+        </w:rPr>
+        <w:t xml:space="preserve">Machina </w:t>
+      </w:r>
+      <w:proofErr w:type="spellStart"/>
+      <w:r>
+        <w:rPr>
+          <w:i/>
+          <w:iCs/>
+          <w:lang w:val="es-ES"/>
+        </w:rPr>
+        <w:t>Speculatrix</w:t>
+      </w:r>
+      <w:proofErr w:type="spellEnd"/>
+      <w:r>
+        <w:rPr>
+          <w:lang w:val="es-ES"/>
+        </w:rPr>
+        <w:t xml:space="preserve">), fue creado en 1948. Era un robot de tres ruedas con capacidad de </w:t>
+      </w:r>
+      <w:proofErr w:type="spellStart"/>
+      <w:r>
+        <w:rPr>
+          <w:b/>
+          <w:bCs/>
+          <w:lang w:val="es-ES"/>
+        </w:rPr>
+        <w:t>fototaxis</w:t>
+      </w:r>
+      <w:proofErr w:type="spellEnd"/>
+      <w:r>
+        <w:rPr>
+          <w:lang w:val="es-ES"/>
+        </w:rPr>
+        <w:t xml:space="preserve"> (movimiento hacia una fuente de luz) y autonomía básica, ya que podía incluso buscar su estación de recarga.</w:t>
+      </w:r>
+    </w:p>
+    <w:p>
+      <w:pPr>
+        <w:rPr>
+          <w:lang w:val="es-ES"/>
+        </w:rPr>
+      </w:pPr>
+      <w:r>
+        <w:rPr>
+          <w:lang w:val="es-ES"/>
+        </w:rPr>
+        <w:t xml:space="preserve">- </w:t>
+      </w:r>
+      <w:r>
+        <w:rPr>
+          <w:lang w:val="es-ES"/>
+        </w:rPr>
+        <w:t xml:space="preserve"> </w:t>
+      </w:r>
+      <w:r>
+        <w:rPr>
+          <w:b/>
+          <w:bCs/>
+          <w:lang w:val="es-ES"/>
+        </w:rPr>
+        <w:t>Elsie</w:t>
+      </w:r>
+      <w:r>
+        <w:rPr>
+          <w:lang w:val="es-ES"/>
+        </w:rPr>
+        <w:t xml:space="preserve"> es un ejemplo clásico de sistema reactivo inspirado en la biología:</w:t>
+      </w:r>
+    </w:p>
+    <w:p>
+      <w:pPr>
+        <w:numPr>
+          <w:ilvl w:val="0"/>
+          <w:numId w:val="5"/>
+        </w:numPr>
+        <w:rPr>
+          <w:lang w:val="es-ES"/>
+        </w:rPr>
+      </w:pPr>
+      <w:r>
+        <w:rPr>
+          <w:lang w:val="es-ES"/>
+        </w:rPr>
+        <w:t>Su arquitectura está conectada de tal forma que la entrada sensorial (luz) se traduce directamente en salida motora.</w:t>
+      </w:r>
+    </w:p>
+    <w:p>
+      <w:pPr>
+        <w:numPr>
+          <w:ilvl w:val="0"/>
+          <w:numId w:val="5"/>
+        </w:numPr>
+        <w:rPr>
+          <w:lang w:val="es-ES"/>
+        </w:rPr>
+      </w:pPr>
+      <w:r>
+        <w:rPr>
+          <w:lang w:val="es-ES"/>
+        </w:rPr>
+        <w:t>No hay planificación deliberada ni localización, solo respuesta estímulo-acción</w:t>
+      </w:r>
+    </w:p>
+    <w:p>
+      <w:pPr>
+        <w:rPr>
+          <w:lang w:val="es-ES"/>
+        </w:rPr>
+      </w:pPr>
+      <w:r>
+        <w:rPr>
+          <w:lang w:val="es-ES"/>
+        </w:rPr>
+        <w:t xml:space="preserve">- </w:t>
+      </w:r>
+      <w:r>
+        <w:rPr>
+          <w:lang w:val="es-ES"/>
+        </w:rPr>
+        <w:t xml:space="preserve">Esto se llama </w:t>
+      </w:r>
+      <w:r>
+        <w:rPr>
+          <w:b/>
+          <w:bCs/>
+          <w:lang w:val="es-ES"/>
+        </w:rPr>
+        <w:t>comportamiento emergente</w:t>
+      </w:r>
+      <w:r>
+        <w:rPr>
+          <w:lang w:val="es-ES"/>
+        </w:rPr>
+        <w:t>: aunque el robot no planea, el resultado parece inteligente.</w:t>
+      </w:r>
+    </w:p>
+    <w:p>
+      <w:pPr>
+        <w:rPr>
+          <w:lang w:val="es-ES"/>
+        </w:rPr>
+      </w:pPr>
+      <w:r>
+        <w:rPr>
+          <w:lang w:val="es-ES"/>
+        </w:rPr>
+        <w:t xml:space="preserve">Por el contrario, el robot </w:t>
+      </w:r>
+      <w:proofErr w:type="spellStart"/>
+      <w:r>
+        <w:rPr>
+          <w:b/>
+          <w:bCs/>
+          <w:lang w:val="es-ES"/>
+        </w:rPr>
+        <w:t>Shakey</w:t>
+      </w:r>
+      <w:proofErr w:type="spellEnd"/>
+      <w:r>
+        <w:rPr>
+          <w:lang w:val="es-ES"/>
+        </w:rPr>
+        <w:t xml:space="preserve"> desarrollado en los años 60 (Fig. 5.1b), implementaba un enfoque radicalmente distinto: poseía percepción tridimensional y era capaz de crear un mapa del entorno. A partir de dicho mapa, razonaba para planificar un camino hasta su objetivo.</w:t>
+      </w:r>
+    </w:p>
+    <w:p>
+      <w:pPr>
+        <w:rPr>
+          <w:lang w:val="es-ES"/>
+        </w:rPr>
+      </w:pPr>
+      <w:r>
+        <w:rPr>
+          <w:lang w:val="es-ES"/>
+        </w:rPr>
+        <w:t xml:space="preserve">Este método basado en mapas representa un enfoque más cercano al que utilizan los seres humanos y que hoy en día emplean los </w:t>
+      </w:r>
+      <w:r>
+        <w:rPr>
+          <w:b/>
+          <w:bCs/>
+          <w:lang w:val="es-ES"/>
+        </w:rPr>
+        <w:t>pilotos automáticos</w:t>
+      </w:r>
+      <w:r>
+        <w:rPr>
+          <w:lang w:val="es-ES"/>
+        </w:rPr>
+        <w:t xml:space="preserve">, </w:t>
+      </w:r>
+      <w:r>
+        <w:rPr>
+          <w:b/>
+          <w:bCs/>
+          <w:lang w:val="es-ES"/>
+        </w:rPr>
+        <w:t>vehículos autónomos</w:t>
+      </w:r>
+      <w:r>
+        <w:rPr>
+          <w:lang w:val="es-ES"/>
+        </w:rPr>
+        <w:t xml:space="preserve"> y </w:t>
+      </w:r>
+      <w:r>
+        <w:rPr>
+          <w:b/>
+          <w:bCs/>
+          <w:lang w:val="es-ES"/>
+        </w:rPr>
+        <w:t>robots móviles inteligentes</w:t>
+      </w:r>
+      <w:r>
+        <w:rPr>
+          <w:lang w:val="es-ES"/>
+        </w:rPr>
+        <w:t xml:space="preserve">. Este proceso se denomina </w:t>
+      </w:r>
+      <w:r>
+        <w:rPr>
+          <w:b/>
+          <w:bCs/>
+          <w:lang w:val="es-ES"/>
+        </w:rPr>
+        <w:t>planificación de trayectorias</w:t>
+      </w:r>
+      <w:r>
+        <w:rPr>
+          <w:lang w:val="es-ES"/>
+        </w:rPr>
+        <w:t xml:space="preserve"> o </w:t>
+      </w:r>
+      <w:r>
+        <w:rPr>
+          <w:b/>
+          <w:bCs/>
+          <w:lang w:val="es-ES"/>
+        </w:rPr>
+        <w:t>planificación del movimiento</w:t>
+      </w:r>
+      <w:r>
+        <w:rPr>
+          <w:lang w:val="es-ES"/>
+        </w:rPr>
+        <w:t>.</w:t>
+      </w:r>
+    </w:p>
+    <w:p>
+      <w:pPr>
+        <w:rPr>
+          <w:lang w:val="es-ES"/>
+        </w:rPr>
+      </w:pPr>
+      <w:r>
+        <w:rPr>
+          <w:lang w:val="es-ES"/>
+        </w:rPr>
+        <w:t>Sin embargo, a pesar de que permite abordar tareas complejas, este método es también más exigente, ya que requiere:</w:t>
+      </w:r>
+    </w:p>
+    <w:p>
+      <w:pPr>
+        <w:numPr>
+          <w:ilvl w:val="0"/>
+          <w:numId w:val="7"/>
+        </w:numPr>
+      </w:pPr>
+      <w:r>
+        <w:t xml:space="preserve">Un </w:t>
+      </w:r>
+      <w:proofErr w:type="spellStart"/>
+      <w:r>
+        <w:t>mapa</w:t>
+      </w:r>
+      <w:proofErr w:type="spellEnd"/>
+      <w:r>
+        <w:t xml:space="preserve"> del </w:t>
+      </w:r>
+      <w:proofErr w:type="spellStart"/>
+      <w:r>
+        <w:t>entorno</w:t>
+      </w:r>
+      <w:proofErr w:type="spellEnd"/>
+      <w:r>
+        <w:t>.</w:t>
+      </w:r>
+    </w:p>
+    <w:p>
+      <w:pPr>
+        <w:numPr>
+          <w:ilvl w:val="0"/>
+          <w:numId w:val="7"/>
+        </w:numPr>
+        <w:rPr>
+          <w:lang w:val="es-ES"/>
+        </w:rPr>
+      </w:pPr>
+      <w:r>
+        <w:rPr>
+          <w:lang w:val="es-ES"/>
+        </w:rPr>
+        <w:t>Conocer en todo momento la ubicación exacta del robot respecto a dicho mapa.</w:t>
+      </w:r>
+    </w:p>
+    <w:p>
+      <w:pPr>
+        <w:rPr>
+          <w:lang w:val="es-ES"/>
+        </w:rPr>
+      </w:pPr>
+      <w:r>
+        <w:rPr>
+          <w:lang w:val="es-ES"/>
+        </w:rPr>
+        <w:t>Ambas condiciones representan retos importantes, que se detallan posteriormente en el Capítulo 6.</w:t>
+      </w:r>
+    </w:p>
+    <w:p>
+      <w:pPr>
+        <w:rPr>
+          <w:lang w:val="es-ES"/>
+        </w:rPr>
+      </w:pPr>
     </w:p>
     <w:p>
       <w:pPr>
@@ -118,6 +878,135 @@
         </w:rPr>
         <w:t xml:space="preserve"> </w:t>
       </w:r>
+    </w:p>
+    <w:p>
+      <w:pPr>
+        <w:rPr>
+          <w:lang w:val="es-ES"/>
+        </w:rPr>
+      </w:pPr>
+      <w:r>
+        <w:rPr>
+          <w:lang w:val="es-ES"/>
+        </w:rPr>
+        <w:t>En resumen, la navegación reactiva y la navegación basada en mapas son dos extremos opuestos de un espectro de técnicas de navegación móvil:</w:t>
+      </w:r>
+    </w:p>
+    <w:p>
+      <w:pPr>
+        <w:numPr>
+          <w:ilvl w:val="0"/>
+          <w:numId w:val="8"/>
+        </w:numPr>
+        <w:rPr>
+          <w:lang w:val="es-ES"/>
+        </w:rPr>
+      </w:pPr>
+      <w:r>
+        <w:rPr>
+          <w:lang w:val="es-ES"/>
+        </w:rPr>
+        <w:lastRenderedPageBreak/>
+        <w:t xml:space="preserve">Los sistemas </w:t>
+      </w:r>
+      <w:r>
+        <w:rPr>
+          <w:b/>
+          <w:bCs/>
+          <w:lang w:val="es-ES"/>
+        </w:rPr>
+        <w:t>reactivos</w:t>
+      </w:r>
+      <w:r>
+        <w:rPr>
+          <w:lang w:val="es-ES"/>
+        </w:rPr>
+        <w:t xml:space="preserve"> son rápidos y simples: vinculan directamente la percepción con la acción, sin necesidad de almacenamiento de mapas ni razonamiento.</w:t>
+      </w:r>
+    </w:p>
+    <w:p>
+      <w:pPr>
+        <w:numPr>
+          <w:ilvl w:val="0"/>
+          <w:numId w:val="8"/>
+        </w:numPr>
+        <w:rPr>
+          <w:lang w:val="es-ES"/>
+        </w:rPr>
+      </w:pPr>
+      <w:r>
+        <w:rPr>
+          <w:lang w:val="es-ES"/>
+        </w:rPr>
+        <w:t xml:space="preserve">Los sistemas </w:t>
+      </w:r>
+      <w:r>
+        <w:rPr>
+          <w:b/>
+          <w:bCs/>
+          <w:lang w:val="es-ES"/>
+        </w:rPr>
+        <w:t>basados en mapas</w:t>
+      </w:r>
+      <w:r>
+        <w:rPr>
+          <w:lang w:val="es-ES"/>
+        </w:rPr>
+        <w:t xml:space="preserve"> requieren mayor capacidad de cómputo y memoria, pero permiten resolver tareas más complejas.</w:t>
+      </w:r>
+    </w:p>
+    <w:p>
+      <w:pPr>
+        <w:pStyle w:val="NormalWeb"/>
+        <w:numPr>
+          <w:ilvl w:val="0"/>
+          <w:numId w:val="8"/>
+        </w:numPr>
+        <w:rPr>
+          <w:lang w:val="es-ES"/>
+        </w:rPr>
+      </w:pPr>
+      <w:r>
+        <w:rPr>
+          <w:lang w:val="es-ES"/>
+        </w:rPr>
+        <w:t xml:space="preserve">Esta división también se observa en la naturaleza: los </w:t>
+      </w:r>
+      <w:r>
+        <w:rPr>
+          <w:rStyle w:val="Textoennegrita"/>
+          <w:rFonts w:eastAsiaTheme="majorEastAsia"/>
+          <w:lang w:val="es-ES"/>
+        </w:rPr>
+        <w:t>insectos</w:t>
+      </w:r>
+      <w:r>
+        <w:rPr>
+          <w:lang w:val="es-ES"/>
+        </w:rPr>
+        <w:t xml:space="preserve"> siguen estrategias reactivas simples, mientras que </w:t>
+      </w:r>
+      <w:r>
+        <w:rPr>
+          <w:rStyle w:val="Textoennegrita"/>
+          <w:rFonts w:eastAsiaTheme="majorEastAsia"/>
+          <w:lang w:val="es-ES"/>
+        </w:rPr>
+        <w:t>mamíferos</w:t>
+      </w:r>
+      <w:r>
+        <w:rPr>
+          <w:lang w:val="es-ES"/>
+        </w:rPr>
+        <w:t xml:space="preserve"> (como humanos) construyen y razonan sobre representaciones mentales del entorno.</w:t>
+      </w:r>
+    </w:p>
+    <w:p>
+      <w:pPr>
+        <w:rPr>
+          <w:lang w:val="es-ES"/>
+        </w:rPr>
+      </w:pPr>
     </w:p>
     <w:p>
       <w:r>
@@ -364,9 +1253,9 @@
       </w:pPr>
       <w:r>
         <w:rPr>
-          <w:lang w:val="es-ES"/>
-        </w:rPr>
-        <w:lastRenderedPageBreak/>
+          <w:noProof/>
+          <w:lang w:val="es-ES"/>
+        </w:rPr>
         <w:drawing>
           <wp:inline distT="0" distB="0" distL="0" distR="0" wp14:anchorId="34EB99B3" wp14:editId="602BD16E">
             <wp:extent cx="3757246" cy="3924169"/>
@@ -383,7 +1272,7 @@
                     <pic:cNvPicPr/>
                   </pic:nvPicPr>
                   <pic:blipFill>
-                    <a:blip r:embed="rId6"/>
+                    <a:blip r:embed="rId8"/>
                     <a:stretch>
                       <a:fillRect/>
                     </a:stretch>
@@ -426,7 +1315,9 @@
     <w:p/>
     <w:p>
       <w:r>
-        <w:lastRenderedPageBreak/>
+        <w:rPr>
+          <w:noProof/>
+        </w:rPr>
         <w:drawing>
           <wp:inline distT="0" distB="0" distL="0" distR="0" wp14:anchorId="7B78CFBE" wp14:editId="5F3B4AC9">
             <wp:extent cx="5731510" cy="4465955"/>
@@ -443,7 +1334,7 @@
                     <pic:cNvPicPr/>
                   </pic:nvPicPr>
                   <pic:blipFill>
-                    <a:blip r:embed="rId7"/>
+                    <a:blip r:embed="rId9"/>
                     <a:stretch>
                       <a:fillRect/>
                     </a:stretch>
@@ -498,6 +1389,9 @@
     </w:p>
     <w:p>
       <w:r>
+        <w:rPr>
+          <w:noProof/>
+        </w:rPr>
         <w:drawing>
           <wp:inline distT="0" distB="0" distL="0" distR="0" wp14:anchorId="678D9C04" wp14:editId="2DB2DDDD">
             <wp:extent cx="5731510" cy="1704975"/>
@@ -514,7 +1408,7 @@
                     <pic:cNvPicPr/>
                   </pic:nvPicPr>
                   <pic:blipFill>
-                    <a:blip r:embed="rId8"/>
+                    <a:blip r:embed="rId10"/>
                     <a:stretch>
                       <a:fillRect/>
                     </a:stretch>
@@ -542,26 +1436,80 @@
       </w:r>
     </w:p>
     <w:p>
+      <w:pPr>
+        <w:rPr>
+          <w:lang w:val="es-ES"/>
+        </w:rPr>
+      </w:pPr>
       <w:proofErr w:type="gramStart"/>
       <w:r>
-        <w:t>5.2  map</w:t>
-      </w:r>
+        <w:rPr>
+          <w:lang w:val="es-ES"/>
+        </w:rPr>
+        <w:t xml:space="preserve">5.2  </w:t>
+      </w:r>
+      <w:proofErr w:type="spellStart"/>
+      <w:r>
+        <w:rPr>
+          <w:lang w:val="es-ES"/>
+        </w:rPr>
+        <w:t>map</w:t>
+      </w:r>
+      <w:proofErr w:type="spellEnd"/>
       <w:proofErr w:type="gramEnd"/>
       <w:r>
-        <w:t xml:space="preserve">- based navigation </w:t>
-      </w:r>
-    </w:p>
-    <w:p/>
-    <w:p>
-      <w:pPr>
-        <w:rPr>
-          <w:lang w:val="es-ES"/>
-        </w:rPr>
-      </w:pPr>
-      <w:r>
-        <w:rPr>
-          <w:lang w:val="es-ES"/>
-        </w:rPr>
+        <w:rPr>
+          <w:lang w:val="es-ES"/>
+        </w:rPr>
+        <w:t xml:space="preserve">- </w:t>
+      </w:r>
+      <w:proofErr w:type="spellStart"/>
+      <w:r>
+        <w:rPr>
+          <w:lang w:val="es-ES"/>
+        </w:rPr>
+        <w:t>based</w:t>
+      </w:r>
+      <w:proofErr w:type="spellEnd"/>
+      <w:r>
+        <w:rPr>
+          <w:lang w:val="es-ES"/>
+        </w:rPr>
+        <w:t xml:space="preserve"> </w:t>
+      </w:r>
+      <w:proofErr w:type="spellStart"/>
+      <w:r>
+        <w:rPr>
+          <w:lang w:val="es-ES"/>
+        </w:rPr>
+        <w:t>navigation</w:t>
+      </w:r>
+      <w:proofErr w:type="spellEnd"/>
+      <w:r>
+        <w:rPr>
+          <w:lang w:val="es-ES"/>
+        </w:rPr>
+        <w:t xml:space="preserve"> </w:t>
+      </w:r>
+    </w:p>
+    <w:p>
+      <w:pPr>
+        <w:rPr>
+          <w:lang w:val="es-ES"/>
+        </w:rPr>
+      </w:pPr>
+    </w:p>
+    <w:p>
+      <w:pPr>
+        <w:rPr>
+          <w:lang w:val="es-ES"/>
+        </w:rPr>
+      </w:pPr>
+      <w:r>
+        <w:rPr>
+          <w:lang w:val="es-ES"/>
+        </w:rPr>
+        <w:lastRenderedPageBreak/>
         <w:t>El robot presenta un m</w:t>
       </w:r>
       <w:r>
@@ -619,7 +1567,6 @@
         <w:rPr>
           <w:lang w:val="es-ES"/>
         </w:rPr>
-        <w:lastRenderedPageBreak/>
         <w:t>Métricos :</w:t>
       </w:r>
       <w:proofErr w:type="gramEnd"/>
@@ -680,6 +1627,7 @@
       </w:pPr>
       <w:r>
         <w:rPr>
+          <w:noProof/>
           <w:lang w:val="es-ES"/>
         </w:rPr>
         <w:drawing>
@@ -698,7 +1646,7 @@
                     <pic:cNvPicPr/>
                   </pic:nvPicPr>
                   <pic:blipFill>
-                    <a:blip r:embed="rId9"/>
+                    <a:blip r:embed="rId11"/>
                     <a:stretch>
                       <a:fillRect/>
                     </a:stretch>
@@ -757,6 +1705,7 @@
     <w:p>
       <w:r>
         <w:rPr>
+          <w:noProof/>
           <w:lang w:val="es-ES"/>
         </w:rPr>
         <w:lastRenderedPageBreak/>
@@ -776,7 +1725,7 @@
                     <pic:cNvPicPr/>
                   </pic:nvPicPr>
                   <pic:blipFill>
-                    <a:blip r:embed="rId10"/>
+                    <a:blip r:embed="rId12"/>
                     <a:stretch>
                       <a:fillRect/>
                     </a:stretch>
@@ -986,6 +1935,7 @@
       </w:pPr>
       <w:r>
         <w:rPr>
+          <w:noProof/>
           <w:lang w:val="es-ES"/>
         </w:rPr>
         <w:drawing>
@@ -1004,7 +1954,7 @@
                     <pic:cNvPicPr/>
                   </pic:nvPicPr>
                   <pic:blipFill>
-                    <a:blip r:embed="rId11"/>
+                    <a:blip r:embed="rId13"/>
                     <a:stretch>
                       <a:fillRect/>
                     </a:stretch>
@@ -1062,6 +2012,602 @@
 <file path=word/numbering.xml><?xml version="1.0" encoding="utf-8"?>
 <w:numbering xmlns:wpc="http://schemas.microsoft.com/office/word/2010/wordprocessingCanvas" xmlns:cx="http://schemas.microsoft.com/office/drawing/2014/chartex" xmlns:cx1="http://schemas.microsoft.com/office/drawing/2015/9/8/chartex" xmlns:cx2="http://schemas.microsoft.com/office/drawing/2015/10/21/chartex" xmlns:cx3="http://schemas.microsoft.com/office/drawing/2016/5/9/chartex" xmlns:cx4="http://schemas.microsoft.com/office/drawing/2016/5/10/chartex" xmlns:cx5="http://schemas.microsoft.com/office/drawing/2016/5/11/chartex" xmlns:cx6="http://schemas.microsoft.com/office/drawing/2016/5/12/chartex" xmlns:cx7="http://schemas.microsoft.com/office/drawing/2016/5/13/chartex" xmlns:cx8="http://schemas.microsoft.com/office/drawing/2016/5/14/chartex" xmlns:mc="http://schemas.openxmlformats.org/markup-compatibility/2006" xmlns:aink="http://schemas.microsoft.com/office/drawing/2016/ink" xmlns:am3d="http://schemas.microsoft.com/office/drawing/2017/model3d" xmlns:o="urn:schemas-microsoft-com:office:office" xmlns:oel="http://schemas.microsoft.com/office/2019/extlst" xmlns:r="http://schemas.openxmlformats.org/officeDocument/2006/relationships" xmlns:m="http://schemas.openxmlformats.org/officeDocument/2006/math" xmlns:v="urn:schemas-microsoft-com:vml" xmlns:wp14="http://schemas.microsoft.com/office/word/2010/wordprocessingDrawing" xmlns:wp="http://schemas.openxmlformats.org/drawingml/2006/wordprocessingDrawing" xmlns:w10="urn:schemas-microsoft-com:office:word" xmlns:w="http://schemas.openxmlformats.org/wordprocessingml/2006/main" xmlns:w14="http://schemas.microsoft.com/office/word/2010/wordml" xmlns:w15="http://schemas.microsoft.com/office/word/2012/wordml" xmlns:w16cex="http://schemas.microsoft.com/office/word/2018/wordml/cex" xmlns:w16cid="http://schemas.microsoft.com/office/word/2016/wordml/cid" xmlns:w16="http://schemas.microsoft.com/office/word/2018/wordml" xmlns:w16du="http://schemas.microsoft.com/office/word/2023/wordml/word16du" xmlns:w16sdtdh="http://schemas.microsoft.com/office/word/2020/wordml/sdtdatahash" xmlns:w16sdtfl="http://schemas.microsoft.com/office/word/2024/wordml/sdtformatlock" xmlns:w16se="http://schemas.microsoft.com/office/word/2015/wordml/symex" xmlns:wpg="http://schemas.microsoft.com/office/word/2010/wordprocessingGroup" xmlns:wpi="http://schemas.microsoft.com/office/word/2010/wordprocessingInk" xmlns:wne="http://schemas.microsoft.com/office/word/2006/wordml" xmlns:wps="http://schemas.microsoft.com/office/word/2010/wordprocessingShape" mc:Ignorable="w14 w15 w16se w16cid w16 w16cex w16sdtdh w16sdtfl w16du wp14">
   <w:abstractNum w:abstractNumId="0" w15:restartNumberingAfterBreak="0">
+    <w:nsid w:val="09C74B13"/>
+    <w:multiLevelType w:val="multilevel"/>
+    <w:tmpl w:val="A6B4E744"/>
+    <w:lvl w:ilvl="0">
+      <w:start w:val="1"/>
+      <w:numFmt w:val="bullet"/>
+      <w:lvlText w:val=""/>
+      <w:lvlJc w:val="left"/>
+      <w:pPr>
+        <w:tabs>
+          <w:tab w:val="num" w:pos="720"/>
+        </w:tabs>
+        <w:ind w:left="720" w:hanging="360"/>
+      </w:pPr>
+      <w:rPr>
+        <w:rFonts w:ascii="Symbol" w:hAnsi="Symbol" w:hint="default"/>
+        <w:sz w:val="20"/>
+      </w:rPr>
+    </w:lvl>
+    <w:lvl w:ilvl="1" w:tentative="1">
+      <w:start w:val="1"/>
+      <w:numFmt w:val="bullet"/>
+      <w:lvlText w:val="o"/>
+      <w:lvlJc w:val="left"/>
+      <w:pPr>
+        <w:tabs>
+          <w:tab w:val="num" w:pos="1440"/>
+        </w:tabs>
+        <w:ind w:left="1440" w:hanging="360"/>
+      </w:pPr>
+      <w:rPr>
+        <w:rFonts w:ascii="Courier New" w:hAnsi="Courier New" w:hint="default"/>
+        <w:sz w:val="20"/>
+      </w:rPr>
+    </w:lvl>
+    <w:lvl w:ilvl="2" w:tentative="1">
+      <w:start w:val="1"/>
+      <w:numFmt w:val="bullet"/>
+      <w:lvlText w:val=""/>
+      <w:lvlJc w:val="left"/>
+      <w:pPr>
+        <w:tabs>
+          <w:tab w:val="num" w:pos="2160"/>
+        </w:tabs>
+        <w:ind w:left="2160" w:hanging="360"/>
+      </w:pPr>
+      <w:rPr>
+        <w:rFonts w:ascii="Wingdings" w:hAnsi="Wingdings" w:hint="default"/>
+        <w:sz w:val="20"/>
+      </w:rPr>
+    </w:lvl>
+    <w:lvl w:ilvl="3" w:tentative="1">
+      <w:start w:val="1"/>
+      <w:numFmt w:val="bullet"/>
+      <w:lvlText w:val=""/>
+      <w:lvlJc w:val="left"/>
+      <w:pPr>
+        <w:tabs>
+          <w:tab w:val="num" w:pos="2880"/>
+        </w:tabs>
+        <w:ind w:left="2880" w:hanging="360"/>
+      </w:pPr>
+      <w:rPr>
+        <w:rFonts w:ascii="Wingdings" w:hAnsi="Wingdings" w:hint="default"/>
+        <w:sz w:val="20"/>
+      </w:rPr>
+    </w:lvl>
+    <w:lvl w:ilvl="4" w:tentative="1">
+      <w:start w:val="1"/>
+      <w:numFmt w:val="bullet"/>
+      <w:lvlText w:val=""/>
+      <w:lvlJc w:val="left"/>
+      <w:pPr>
+        <w:tabs>
+          <w:tab w:val="num" w:pos="3600"/>
+        </w:tabs>
+        <w:ind w:left="3600" w:hanging="360"/>
+      </w:pPr>
+      <w:rPr>
+        <w:rFonts w:ascii="Wingdings" w:hAnsi="Wingdings" w:hint="default"/>
+        <w:sz w:val="20"/>
+      </w:rPr>
+    </w:lvl>
+    <w:lvl w:ilvl="5" w:tentative="1">
+      <w:start w:val="1"/>
+      <w:numFmt w:val="bullet"/>
+      <w:lvlText w:val=""/>
+      <w:lvlJc w:val="left"/>
+      <w:pPr>
+        <w:tabs>
+          <w:tab w:val="num" w:pos="4320"/>
+        </w:tabs>
+        <w:ind w:left="4320" w:hanging="360"/>
+      </w:pPr>
+      <w:rPr>
+        <w:rFonts w:ascii="Wingdings" w:hAnsi="Wingdings" w:hint="default"/>
+        <w:sz w:val="20"/>
+      </w:rPr>
+    </w:lvl>
+    <w:lvl w:ilvl="6" w:tentative="1">
+      <w:start w:val="1"/>
+      <w:numFmt w:val="bullet"/>
+      <w:lvlText w:val=""/>
+      <w:lvlJc w:val="left"/>
+      <w:pPr>
+        <w:tabs>
+          <w:tab w:val="num" w:pos="5040"/>
+        </w:tabs>
+        <w:ind w:left="5040" w:hanging="360"/>
+      </w:pPr>
+      <w:rPr>
+        <w:rFonts w:ascii="Wingdings" w:hAnsi="Wingdings" w:hint="default"/>
+        <w:sz w:val="20"/>
+      </w:rPr>
+    </w:lvl>
+    <w:lvl w:ilvl="7" w:tentative="1">
+      <w:start w:val="1"/>
+      <w:numFmt w:val="bullet"/>
+      <w:lvlText w:val=""/>
+      <w:lvlJc w:val="left"/>
+      <w:pPr>
+        <w:tabs>
+          <w:tab w:val="num" w:pos="5760"/>
+        </w:tabs>
+        <w:ind w:left="5760" w:hanging="360"/>
+      </w:pPr>
+      <w:rPr>
+        <w:rFonts w:ascii="Wingdings" w:hAnsi="Wingdings" w:hint="default"/>
+        <w:sz w:val="20"/>
+      </w:rPr>
+    </w:lvl>
+    <w:lvl w:ilvl="8" w:tentative="1">
+      <w:start w:val="1"/>
+      <w:numFmt w:val="bullet"/>
+      <w:lvlText w:val=""/>
+      <w:lvlJc w:val="left"/>
+      <w:pPr>
+        <w:tabs>
+          <w:tab w:val="num" w:pos="6480"/>
+        </w:tabs>
+        <w:ind w:left="6480" w:hanging="360"/>
+      </w:pPr>
+      <w:rPr>
+        <w:rFonts w:ascii="Wingdings" w:hAnsi="Wingdings" w:hint="default"/>
+        <w:sz w:val="20"/>
+      </w:rPr>
+    </w:lvl>
+  </w:abstractNum>
+  <w:abstractNum w:abstractNumId="1" w15:restartNumberingAfterBreak="0">
+    <w:nsid w:val="2B63275C"/>
+    <w:multiLevelType w:val="multilevel"/>
+    <w:tmpl w:val="473AEE48"/>
+    <w:lvl w:ilvl="0">
+      <w:start w:val="1"/>
+      <w:numFmt w:val="bullet"/>
+      <w:lvlText w:val=""/>
+      <w:lvlJc w:val="left"/>
+      <w:pPr>
+        <w:tabs>
+          <w:tab w:val="num" w:pos="720"/>
+        </w:tabs>
+        <w:ind w:left="720" w:hanging="360"/>
+      </w:pPr>
+      <w:rPr>
+        <w:rFonts w:ascii="Symbol" w:hAnsi="Symbol" w:hint="default"/>
+        <w:sz w:val="20"/>
+      </w:rPr>
+    </w:lvl>
+    <w:lvl w:ilvl="1" w:tentative="1">
+      <w:start w:val="1"/>
+      <w:numFmt w:val="bullet"/>
+      <w:lvlText w:val="o"/>
+      <w:lvlJc w:val="left"/>
+      <w:pPr>
+        <w:tabs>
+          <w:tab w:val="num" w:pos="1440"/>
+        </w:tabs>
+        <w:ind w:left="1440" w:hanging="360"/>
+      </w:pPr>
+      <w:rPr>
+        <w:rFonts w:ascii="Courier New" w:hAnsi="Courier New" w:hint="default"/>
+        <w:sz w:val="20"/>
+      </w:rPr>
+    </w:lvl>
+    <w:lvl w:ilvl="2" w:tentative="1">
+      <w:start w:val="1"/>
+      <w:numFmt w:val="bullet"/>
+      <w:lvlText w:val=""/>
+      <w:lvlJc w:val="left"/>
+      <w:pPr>
+        <w:tabs>
+          <w:tab w:val="num" w:pos="2160"/>
+        </w:tabs>
+        <w:ind w:left="2160" w:hanging="360"/>
+      </w:pPr>
+      <w:rPr>
+        <w:rFonts w:ascii="Wingdings" w:hAnsi="Wingdings" w:hint="default"/>
+        <w:sz w:val="20"/>
+      </w:rPr>
+    </w:lvl>
+    <w:lvl w:ilvl="3" w:tentative="1">
+      <w:start w:val="1"/>
+      <w:numFmt w:val="bullet"/>
+      <w:lvlText w:val=""/>
+      <w:lvlJc w:val="left"/>
+      <w:pPr>
+        <w:tabs>
+          <w:tab w:val="num" w:pos="2880"/>
+        </w:tabs>
+        <w:ind w:left="2880" w:hanging="360"/>
+      </w:pPr>
+      <w:rPr>
+        <w:rFonts w:ascii="Wingdings" w:hAnsi="Wingdings" w:hint="default"/>
+        <w:sz w:val="20"/>
+      </w:rPr>
+    </w:lvl>
+    <w:lvl w:ilvl="4" w:tentative="1">
+      <w:start w:val="1"/>
+      <w:numFmt w:val="bullet"/>
+      <w:lvlText w:val=""/>
+      <w:lvlJc w:val="left"/>
+      <w:pPr>
+        <w:tabs>
+          <w:tab w:val="num" w:pos="3600"/>
+        </w:tabs>
+        <w:ind w:left="3600" w:hanging="360"/>
+      </w:pPr>
+      <w:rPr>
+        <w:rFonts w:ascii="Wingdings" w:hAnsi="Wingdings" w:hint="default"/>
+        <w:sz w:val="20"/>
+      </w:rPr>
+    </w:lvl>
+    <w:lvl w:ilvl="5" w:tentative="1">
+      <w:start w:val="1"/>
+      <w:numFmt w:val="bullet"/>
+      <w:lvlText w:val=""/>
+      <w:lvlJc w:val="left"/>
+      <w:pPr>
+        <w:tabs>
+          <w:tab w:val="num" w:pos="4320"/>
+        </w:tabs>
+        <w:ind w:left="4320" w:hanging="360"/>
+      </w:pPr>
+      <w:rPr>
+        <w:rFonts w:ascii="Wingdings" w:hAnsi="Wingdings" w:hint="default"/>
+        <w:sz w:val="20"/>
+      </w:rPr>
+    </w:lvl>
+    <w:lvl w:ilvl="6" w:tentative="1">
+      <w:start w:val="1"/>
+      <w:numFmt w:val="bullet"/>
+      <w:lvlText w:val=""/>
+      <w:lvlJc w:val="left"/>
+      <w:pPr>
+        <w:tabs>
+          <w:tab w:val="num" w:pos="5040"/>
+        </w:tabs>
+        <w:ind w:left="5040" w:hanging="360"/>
+      </w:pPr>
+      <w:rPr>
+        <w:rFonts w:ascii="Wingdings" w:hAnsi="Wingdings" w:hint="default"/>
+        <w:sz w:val="20"/>
+      </w:rPr>
+    </w:lvl>
+    <w:lvl w:ilvl="7" w:tentative="1">
+      <w:start w:val="1"/>
+      <w:numFmt w:val="bullet"/>
+      <w:lvlText w:val=""/>
+      <w:lvlJc w:val="left"/>
+      <w:pPr>
+        <w:tabs>
+          <w:tab w:val="num" w:pos="5760"/>
+        </w:tabs>
+        <w:ind w:left="5760" w:hanging="360"/>
+      </w:pPr>
+      <w:rPr>
+        <w:rFonts w:ascii="Wingdings" w:hAnsi="Wingdings" w:hint="default"/>
+        <w:sz w:val="20"/>
+      </w:rPr>
+    </w:lvl>
+    <w:lvl w:ilvl="8" w:tentative="1">
+      <w:start w:val="1"/>
+      <w:numFmt w:val="bullet"/>
+      <w:lvlText w:val=""/>
+      <w:lvlJc w:val="left"/>
+      <w:pPr>
+        <w:tabs>
+          <w:tab w:val="num" w:pos="6480"/>
+        </w:tabs>
+        <w:ind w:left="6480" w:hanging="360"/>
+      </w:pPr>
+      <w:rPr>
+        <w:rFonts w:ascii="Wingdings" w:hAnsi="Wingdings" w:hint="default"/>
+        <w:sz w:val="20"/>
+      </w:rPr>
+    </w:lvl>
+  </w:abstractNum>
+  <w:abstractNum w:abstractNumId="2" w15:restartNumberingAfterBreak="0">
+    <w:nsid w:val="3E6C7763"/>
+    <w:multiLevelType w:val="multilevel"/>
+    <w:tmpl w:val="AC0A7F34"/>
+    <w:lvl w:ilvl="0">
+      <w:start w:val="1"/>
+      <w:numFmt w:val="bullet"/>
+      <w:lvlText w:val=""/>
+      <w:lvlJc w:val="left"/>
+      <w:pPr>
+        <w:tabs>
+          <w:tab w:val="num" w:pos="720"/>
+        </w:tabs>
+        <w:ind w:left="720" w:hanging="360"/>
+      </w:pPr>
+      <w:rPr>
+        <w:rFonts w:ascii="Symbol" w:hAnsi="Symbol" w:hint="default"/>
+        <w:sz w:val="20"/>
+      </w:rPr>
+    </w:lvl>
+    <w:lvl w:ilvl="1" w:tentative="1">
+      <w:start w:val="1"/>
+      <w:numFmt w:val="bullet"/>
+      <w:lvlText w:val="o"/>
+      <w:lvlJc w:val="left"/>
+      <w:pPr>
+        <w:tabs>
+          <w:tab w:val="num" w:pos="1440"/>
+        </w:tabs>
+        <w:ind w:left="1440" w:hanging="360"/>
+      </w:pPr>
+      <w:rPr>
+        <w:rFonts w:ascii="Courier New" w:hAnsi="Courier New" w:hint="default"/>
+        <w:sz w:val="20"/>
+      </w:rPr>
+    </w:lvl>
+    <w:lvl w:ilvl="2" w:tentative="1">
+      <w:start w:val="1"/>
+      <w:numFmt w:val="bullet"/>
+      <w:lvlText w:val=""/>
+      <w:lvlJc w:val="left"/>
+      <w:pPr>
+        <w:tabs>
+          <w:tab w:val="num" w:pos="2160"/>
+        </w:tabs>
+        <w:ind w:left="2160" w:hanging="360"/>
+      </w:pPr>
+      <w:rPr>
+        <w:rFonts w:ascii="Wingdings" w:hAnsi="Wingdings" w:hint="default"/>
+        <w:sz w:val="20"/>
+      </w:rPr>
+    </w:lvl>
+    <w:lvl w:ilvl="3" w:tentative="1">
+      <w:start w:val="1"/>
+      <w:numFmt w:val="bullet"/>
+      <w:lvlText w:val=""/>
+      <w:lvlJc w:val="left"/>
+      <w:pPr>
+        <w:tabs>
+          <w:tab w:val="num" w:pos="2880"/>
+        </w:tabs>
+        <w:ind w:left="2880" w:hanging="360"/>
+      </w:pPr>
+      <w:rPr>
+        <w:rFonts w:ascii="Wingdings" w:hAnsi="Wingdings" w:hint="default"/>
+        <w:sz w:val="20"/>
+      </w:rPr>
+    </w:lvl>
+    <w:lvl w:ilvl="4" w:tentative="1">
+      <w:start w:val="1"/>
+      <w:numFmt w:val="bullet"/>
+      <w:lvlText w:val=""/>
+      <w:lvlJc w:val="left"/>
+      <w:pPr>
+        <w:tabs>
+          <w:tab w:val="num" w:pos="3600"/>
+        </w:tabs>
+        <w:ind w:left="3600" w:hanging="360"/>
+      </w:pPr>
+      <w:rPr>
+        <w:rFonts w:ascii="Wingdings" w:hAnsi="Wingdings" w:hint="default"/>
+        <w:sz w:val="20"/>
+      </w:rPr>
+    </w:lvl>
+    <w:lvl w:ilvl="5" w:tentative="1">
+      <w:start w:val="1"/>
+      <w:numFmt w:val="bullet"/>
+      <w:lvlText w:val=""/>
+      <w:lvlJc w:val="left"/>
+      <w:pPr>
+        <w:tabs>
+          <w:tab w:val="num" w:pos="4320"/>
+        </w:tabs>
+        <w:ind w:left="4320" w:hanging="360"/>
+      </w:pPr>
+      <w:rPr>
+        <w:rFonts w:ascii="Wingdings" w:hAnsi="Wingdings" w:hint="default"/>
+        <w:sz w:val="20"/>
+      </w:rPr>
+    </w:lvl>
+    <w:lvl w:ilvl="6" w:tentative="1">
+      <w:start w:val="1"/>
+      <w:numFmt w:val="bullet"/>
+      <w:lvlText w:val=""/>
+      <w:lvlJc w:val="left"/>
+      <w:pPr>
+        <w:tabs>
+          <w:tab w:val="num" w:pos="5040"/>
+        </w:tabs>
+        <w:ind w:left="5040" w:hanging="360"/>
+      </w:pPr>
+      <w:rPr>
+        <w:rFonts w:ascii="Wingdings" w:hAnsi="Wingdings" w:hint="default"/>
+        <w:sz w:val="20"/>
+      </w:rPr>
+    </w:lvl>
+    <w:lvl w:ilvl="7" w:tentative="1">
+      <w:start w:val="1"/>
+      <w:numFmt w:val="bullet"/>
+      <w:lvlText w:val=""/>
+      <w:lvlJc w:val="left"/>
+      <w:pPr>
+        <w:tabs>
+          <w:tab w:val="num" w:pos="5760"/>
+        </w:tabs>
+        <w:ind w:left="5760" w:hanging="360"/>
+      </w:pPr>
+      <w:rPr>
+        <w:rFonts w:ascii="Wingdings" w:hAnsi="Wingdings" w:hint="default"/>
+        <w:sz w:val="20"/>
+      </w:rPr>
+    </w:lvl>
+    <w:lvl w:ilvl="8" w:tentative="1">
+      <w:start w:val="1"/>
+      <w:numFmt w:val="bullet"/>
+      <w:lvlText w:val=""/>
+      <w:lvlJc w:val="left"/>
+      <w:pPr>
+        <w:tabs>
+          <w:tab w:val="num" w:pos="6480"/>
+        </w:tabs>
+        <w:ind w:left="6480" w:hanging="360"/>
+      </w:pPr>
+      <w:rPr>
+        <w:rFonts w:ascii="Wingdings" w:hAnsi="Wingdings" w:hint="default"/>
+        <w:sz w:val="20"/>
+      </w:rPr>
+    </w:lvl>
+  </w:abstractNum>
+  <w:abstractNum w:abstractNumId="3" w15:restartNumberingAfterBreak="0">
+    <w:nsid w:val="6BA6067C"/>
+    <w:multiLevelType w:val="multilevel"/>
+    <w:tmpl w:val="FCC2584A"/>
+    <w:lvl w:ilvl="0">
+      <w:start w:val="1"/>
+      <w:numFmt w:val="bullet"/>
+      <w:lvlText w:val=""/>
+      <w:lvlJc w:val="left"/>
+      <w:pPr>
+        <w:tabs>
+          <w:tab w:val="num" w:pos="720"/>
+        </w:tabs>
+        <w:ind w:left="720" w:hanging="360"/>
+      </w:pPr>
+      <w:rPr>
+        <w:rFonts w:ascii="Symbol" w:hAnsi="Symbol" w:hint="default"/>
+        <w:sz w:val="20"/>
+      </w:rPr>
+    </w:lvl>
+    <w:lvl w:ilvl="1" w:tentative="1">
+      <w:start w:val="1"/>
+      <w:numFmt w:val="bullet"/>
+      <w:lvlText w:val="o"/>
+      <w:lvlJc w:val="left"/>
+      <w:pPr>
+        <w:tabs>
+          <w:tab w:val="num" w:pos="1440"/>
+        </w:tabs>
+        <w:ind w:left="1440" w:hanging="360"/>
+      </w:pPr>
+      <w:rPr>
+        <w:rFonts w:ascii="Courier New" w:hAnsi="Courier New" w:hint="default"/>
+        <w:sz w:val="20"/>
+      </w:rPr>
+    </w:lvl>
+    <w:lvl w:ilvl="2" w:tentative="1">
+      <w:start w:val="1"/>
+      <w:numFmt w:val="bullet"/>
+      <w:lvlText w:val=""/>
+      <w:lvlJc w:val="left"/>
+      <w:pPr>
+        <w:tabs>
+          <w:tab w:val="num" w:pos="2160"/>
+        </w:tabs>
+        <w:ind w:left="2160" w:hanging="360"/>
+      </w:pPr>
+      <w:rPr>
+        <w:rFonts w:ascii="Wingdings" w:hAnsi="Wingdings" w:hint="default"/>
+        <w:sz w:val="20"/>
+      </w:rPr>
+    </w:lvl>
+    <w:lvl w:ilvl="3" w:tentative="1">
+      <w:start w:val="1"/>
+      <w:numFmt w:val="bullet"/>
+      <w:lvlText w:val=""/>
+      <w:lvlJc w:val="left"/>
+      <w:pPr>
+        <w:tabs>
+          <w:tab w:val="num" w:pos="2880"/>
+        </w:tabs>
+        <w:ind w:left="2880" w:hanging="360"/>
+      </w:pPr>
+      <w:rPr>
+        <w:rFonts w:ascii="Wingdings" w:hAnsi="Wingdings" w:hint="default"/>
+        <w:sz w:val="20"/>
+      </w:rPr>
+    </w:lvl>
+    <w:lvl w:ilvl="4" w:tentative="1">
+      <w:start w:val="1"/>
+      <w:numFmt w:val="bullet"/>
+      <w:lvlText w:val=""/>
+      <w:lvlJc w:val="left"/>
+      <w:pPr>
+        <w:tabs>
+          <w:tab w:val="num" w:pos="3600"/>
+        </w:tabs>
+        <w:ind w:left="3600" w:hanging="360"/>
+      </w:pPr>
+      <w:rPr>
+        <w:rFonts w:ascii="Wingdings" w:hAnsi="Wingdings" w:hint="default"/>
+        <w:sz w:val="20"/>
+      </w:rPr>
+    </w:lvl>
+    <w:lvl w:ilvl="5" w:tentative="1">
+      <w:start w:val="1"/>
+      <w:numFmt w:val="bullet"/>
+      <w:lvlText w:val=""/>
+      <w:lvlJc w:val="left"/>
+      <w:pPr>
+        <w:tabs>
+          <w:tab w:val="num" w:pos="4320"/>
+        </w:tabs>
+        <w:ind w:left="4320" w:hanging="360"/>
+      </w:pPr>
+      <w:rPr>
+        <w:rFonts w:ascii="Wingdings" w:hAnsi="Wingdings" w:hint="default"/>
+        <w:sz w:val="20"/>
+      </w:rPr>
+    </w:lvl>
+    <w:lvl w:ilvl="6" w:tentative="1">
+      <w:start w:val="1"/>
+      <w:numFmt w:val="bullet"/>
+      <w:lvlText w:val=""/>
+      <w:lvlJc w:val="left"/>
+      <w:pPr>
+        <w:tabs>
+          <w:tab w:val="num" w:pos="5040"/>
+        </w:tabs>
+        <w:ind w:left="5040" w:hanging="360"/>
+      </w:pPr>
+      <w:rPr>
+        <w:rFonts w:ascii="Wingdings" w:hAnsi="Wingdings" w:hint="default"/>
+        <w:sz w:val="20"/>
+      </w:rPr>
+    </w:lvl>
+    <w:lvl w:ilvl="7" w:tentative="1">
+      <w:start w:val="1"/>
+      <w:numFmt w:val="bullet"/>
+      <w:lvlText w:val=""/>
+      <w:lvlJc w:val="left"/>
+      <w:pPr>
+        <w:tabs>
+          <w:tab w:val="num" w:pos="5760"/>
+        </w:tabs>
+        <w:ind w:left="5760" w:hanging="360"/>
+      </w:pPr>
+      <w:rPr>
+        <w:rFonts w:ascii="Wingdings" w:hAnsi="Wingdings" w:hint="default"/>
+        <w:sz w:val="20"/>
+      </w:rPr>
+    </w:lvl>
+    <w:lvl w:ilvl="8" w:tentative="1">
+      <w:start w:val="1"/>
+      <w:numFmt w:val="bullet"/>
+      <w:lvlText w:val=""/>
+      <w:lvlJc w:val="left"/>
+      <w:pPr>
+        <w:tabs>
+          <w:tab w:val="num" w:pos="6480"/>
+        </w:tabs>
+        <w:ind w:left="6480" w:hanging="360"/>
+      </w:pPr>
+      <w:rPr>
+        <w:rFonts w:ascii="Wingdings" w:hAnsi="Wingdings" w:hint="default"/>
+        <w:sz w:val="20"/>
+      </w:rPr>
+    </w:lvl>
+  </w:abstractNum>
+  <w:abstractNum w:abstractNumId="4" w15:restartNumberingAfterBreak="0">
     <w:nsid w:val="6C7B6A29"/>
     <w:multiLevelType w:val="hybridMultilevel"/>
     <w:tmpl w:val="09A690F0"/>
@@ -1174,7 +2720,120 @@
       </w:rPr>
     </w:lvl>
   </w:abstractNum>
-  <w:abstractNum w:abstractNumId="1" w15:restartNumberingAfterBreak="0">
+  <w:abstractNum w:abstractNumId="5" w15:restartNumberingAfterBreak="0">
+    <w:nsid w:val="6E4115AF"/>
+    <w:multiLevelType w:val="hybridMultilevel"/>
+    <w:tmpl w:val="50764514"/>
+    <w:lvl w:ilvl="0" w:tplc="0C545C74">
+      <w:start w:val="5"/>
+      <w:numFmt w:val="bullet"/>
+      <w:lvlText w:val="-"/>
+      <w:lvlJc w:val="left"/>
+      <w:pPr>
+        <w:ind w:left="720" w:hanging="360"/>
+      </w:pPr>
+      <w:rPr>
+        <w:rFonts w:ascii="Aptos" w:eastAsiaTheme="minorHAnsi" w:hAnsi="Aptos" w:cstheme="minorBidi" w:hint="default"/>
+      </w:rPr>
+    </w:lvl>
+    <w:lvl w:ilvl="1" w:tplc="08090003" w:tentative="1">
+      <w:start w:val="1"/>
+      <w:numFmt w:val="bullet"/>
+      <w:lvlText w:val="o"/>
+      <w:lvlJc w:val="left"/>
+      <w:pPr>
+        <w:ind w:left="1440" w:hanging="360"/>
+      </w:pPr>
+      <w:rPr>
+        <w:rFonts w:ascii="Courier New" w:hAnsi="Courier New" w:cs="Courier New" w:hint="default"/>
+      </w:rPr>
+    </w:lvl>
+    <w:lvl w:ilvl="2" w:tplc="08090005" w:tentative="1">
+      <w:start w:val="1"/>
+      <w:numFmt w:val="bullet"/>
+      <w:lvlText w:val=""/>
+      <w:lvlJc w:val="left"/>
+      <w:pPr>
+        <w:ind w:left="2160" w:hanging="360"/>
+      </w:pPr>
+      <w:rPr>
+        <w:rFonts w:ascii="Wingdings" w:hAnsi="Wingdings" w:hint="default"/>
+      </w:rPr>
+    </w:lvl>
+    <w:lvl w:ilvl="3" w:tplc="08090001" w:tentative="1">
+      <w:start w:val="1"/>
+      <w:numFmt w:val="bullet"/>
+      <w:lvlText w:val=""/>
+      <w:lvlJc w:val="left"/>
+      <w:pPr>
+        <w:ind w:left="2880" w:hanging="360"/>
+      </w:pPr>
+      <w:rPr>
+        <w:rFonts w:ascii="Symbol" w:hAnsi="Symbol" w:hint="default"/>
+      </w:rPr>
+    </w:lvl>
+    <w:lvl w:ilvl="4" w:tplc="08090003" w:tentative="1">
+      <w:start w:val="1"/>
+      <w:numFmt w:val="bullet"/>
+      <w:lvlText w:val="o"/>
+      <w:lvlJc w:val="left"/>
+      <w:pPr>
+        <w:ind w:left="3600" w:hanging="360"/>
+      </w:pPr>
+      <w:rPr>
+        <w:rFonts w:ascii="Courier New" w:hAnsi="Courier New" w:cs="Courier New" w:hint="default"/>
+      </w:rPr>
+    </w:lvl>
+    <w:lvl w:ilvl="5" w:tplc="08090005" w:tentative="1">
+      <w:start w:val="1"/>
+      <w:numFmt w:val="bullet"/>
+      <w:lvlText w:val=""/>
+      <w:lvlJc w:val="left"/>
+      <w:pPr>
+        <w:ind w:left="4320" w:hanging="360"/>
+      </w:pPr>
+      <w:rPr>
+        <w:rFonts w:ascii="Wingdings" w:hAnsi="Wingdings" w:hint="default"/>
+      </w:rPr>
+    </w:lvl>
+    <w:lvl w:ilvl="6" w:tplc="08090001" w:tentative="1">
+      <w:start w:val="1"/>
+      <w:numFmt w:val="bullet"/>
+      <w:lvlText w:val=""/>
+      <w:lvlJc w:val="left"/>
+      <w:pPr>
+        <w:ind w:left="5040" w:hanging="360"/>
+      </w:pPr>
+      <w:rPr>
+        <w:rFonts w:ascii="Symbol" w:hAnsi="Symbol" w:hint="default"/>
+      </w:rPr>
+    </w:lvl>
+    <w:lvl w:ilvl="7" w:tplc="08090003" w:tentative="1">
+      <w:start w:val="1"/>
+      <w:numFmt w:val="bullet"/>
+      <w:lvlText w:val="o"/>
+      <w:lvlJc w:val="left"/>
+      <w:pPr>
+        <w:ind w:left="5760" w:hanging="360"/>
+      </w:pPr>
+      <w:rPr>
+        <w:rFonts w:ascii="Courier New" w:hAnsi="Courier New" w:cs="Courier New" w:hint="default"/>
+      </w:rPr>
+    </w:lvl>
+    <w:lvl w:ilvl="8" w:tplc="08090005" w:tentative="1">
+      <w:start w:val="1"/>
+      <w:numFmt w:val="bullet"/>
+      <w:lvlText w:val=""/>
+      <w:lvlJc w:val="left"/>
+      <w:pPr>
+        <w:ind w:left="6480" w:hanging="360"/>
+      </w:pPr>
+      <w:rPr>
+        <w:rFonts w:ascii="Wingdings" w:hAnsi="Wingdings" w:hint="default"/>
+      </w:rPr>
+    </w:lvl>
+  </w:abstractNum>
+  <w:abstractNum w:abstractNumId="6" w15:restartNumberingAfterBreak="0">
     <w:nsid w:val="761E238B"/>
     <w:multiLevelType w:val="hybridMultilevel"/>
     <w:tmpl w:val="6A5240DC"/>
@@ -1287,7 +2946,7 @@
       </w:rPr>
     </w:lvl>
   </w:abstractNum>
-  <w:abstractNum w:abstractNumId="2" w15:restartNumberingAfterBreak="0">
+  <w:abstractNum w:abstractNumId="7" w15:restartNumberingAfterBreak="0">
     <w:nsid w:val="7C0B1200"/>
     <w:multiLevelType w:val="hybridMultilevel"/>
     <w:tmpl w:val="488ED406"/>
@@ -1377,13 +3036,28 @@
     </w:lvl>
   </w:abstractNum>
   <w:num w:numId="1" w16cid:durableId="617374800">
+    <w:abstractNumId w:val="7"/>
+  </w:num>
+  <w:num w:numId="2" w16cid:durableId="641234197">
+    <w:abstractNumId w:val="4"/>
+  </w:num>
+  <w:num w:numId="3" w16cid:durableId="220988628">
+    <w:abstractNumId w:val="6"/>
+  </w:num>
+  <w:num w:numId="4" w16cid:durableId="2136673202">
+    <w:abstractNumId w:val="1"/>
+  </w:num>
+  <w:num w:numId="5" w16cid:durableId="1238052582">
+    <w:abstractNumId w:val="3"/>
+  </w:num>
+  <w:num w:numId="6" w16cid:durableId="621426701">
+    <w:abstractNumId w:val="5"/>
+  </w:num>
+  <w:num w:numId="7" w16cid:durableId="1182283222">
     <w:abstractNumId w:val="2"/>
   </w:num>
-  <w:num w:numId="2" w16cid:durableId="641234197">
+  <w:num w:numId="8" w16cid:durableId="1299648098">
     <w:abstractNumId w:val="0"/>
-  </w:num>
-  <w:num w:numId="3" w16cid:durableId="220988628">
-    <w:abstractNumId w:val="1"/>
   </w:num>
 </w:numbering>
 </file>
@@ -1991,7 +3665,6 @@
   <w:style w:type="character" w:default="1" w:styleId="Fuentedeprrafopredeter">
     <w:name w:val="Default Paragraph Font"/>
     <w:uiPriority w:val="1"/>
-    <w:semiHidden/>
     <w:unhideWhenUsed/>
   </w:style>
   <w:style w:type="table" w:default="1" w:styleId="Tablanormal">
@@ -2303,6 +3976,34 @@
       <w:smallCaps/>
       <w:color w:val="0F4761" w:themeColor="accent1" w:themeShade="BF"/>
       <w:spacing w:val="5"/>
+    </w:rPr>
+  </w:style>
+  <w:style w:type="paragraph" w:styleId="NormalWeb">
+    <w:name w:val="Normal (Web)"/>
+    <w:basedOn w:val="Normal"/>
+    <w:uiPriority w:val="99"/>
+    <w:semiHidden/>
+    <w:unhideWhenUsed/>
+    <w:rsid w:val="003C4204"/>
+    <w:pPr>
+      <w:spacing w:before="100" w:beforeAutospacing="1" w:after="100" w:afterAutospacing="1" w:line="240" w:lineRule="auto"/>
+    </w:pPr>
+    <w:rPr>
+      <w:rFonts w:ascii="Times New Roman" w:eastAsia="Times New Roman" w:hAnsi="Times New Roman" w:cs="Times New Roman"/>
+      <w:kern w:val="0"/>
+      <w:lang w:eastAsia="en-GB"/>
+      <w14:ligatures w14:val="none"/>
+    </w:rPr>
+  </w:style>
+  <w:style w:type="character" w:styleId="Textoennegrita">
+    <w:name w:val="Strong"/>
+    <w:basedOn w:val="Fuentedeprrafopredeter"/>
+    <w:uiPriority w:val="22"/>
+    <w:qFormat/>
+    <w:rsid w:val="003C4204"/>
+    <w:rPr>
+      <w:b/>
+      <w:bCs/>
     </w:rPr>
   </w:style>
 </w:styles>

</xml_diff>

<commit_message>
adding notes from 5.1 and more
</commit_message>
<xml_diff>
--- a/roboticDevelopEnv/work/Chap5AdvancedNotes.docx
+++ b/roboticDevelopEnv/work/Chap5AdvancedNotes.docx
@@ -1039,6 +1039,129 @@
     </w:p>
     <w:p>
       <w:pPr>
+        <w:rPr>
+          <w:lang w:val="es-ES"/>
+        </w:rPr>
+      </w:pPr>
+    </w:p>
+    <w:p>
+      <w:r>
+        <w:rPr>
+          <w:lang w:val="es-ES"/>
+        </w:rPr>
+        <w:t xml:space="preserve">Los </w:t>
+      </w:r>
+      <w:r>
+        <w:rPr>
+          <w:b/>
+          <w:bCs/>
+          <w:lang w:val="es-ES"/>
+        </w:rPr>
+        <w:t xml:space="preserve">vehículos de </w:t>
+      </w:r>
+      <w:proofErr w:type="spellStart"/>
+      <w:r>
+        <w:rPr>
+          <w:b/>
+          <w:bCs/>
+          <w:lang w:val="es-ES"/>
+        </w:rPr>
+        <w:t>Braitenberg</w:t>
+      </w:r>
+      <w:proofErr w:type="spellEnd"/>
+      <w:r>
+        <w:rPr>
+          <w:lang w:val="es-ES"/>
+        </w:rPr>
+        <w:t xml:space="preserve"> representan una clase muy simple de robots orientados a objetivos. </w:t>
+      </w:r>
+      <w:r>
+        <w:t xml:space="preserve">Se </w:t>
+      </w:r>
+      <w:proofErr w:type="spellStart"/>
+      <w:r>
+        <w:t>caracterizan</w:t>
+      </w:r>
+      <w:proofErr w:type="spellEnd"/>
+      <w:r>
+        <w:t xml:space="preserve"> </w:t>
+      </w:r>
+      <w:proofErr w:type="spellStart"/>
+      <w:r>
+        <w:t>por</w:t>
+      </w:r>
+      <w:proofErr w:type="spellEnd"/>
+      <w:r>
+        <w:t>:</w:t>
+      </w:r>
+    </w:p>
+    <w:p>
+      <w:pPr>
+        <w:numPr>
+          <w:ilvl w:val="0"/>
+          <w:numId w:val="9"/>
+        </w:numPr>
+        <w:rPr>
+          <w:lang w:val="es-ES"/>
+        </w:rPr>
+      </w:pPr>
+      <w:r>
+        <w:rPr>
+          <w:lang w:val="es-ES"/>
+        </w:rPr>
+        <w:t xml:space="preserve">Una </w:t>
+      </w:r>
+      <w:r>
+        <w:rPr>
+          <w:b/>
+          <w:bCs/>
+          <w:lang w:val="es-ES"/>
+        </w:rPr>
+        <w:t>conexión directa entre sensores y motores</w:t>
+      </w:r>
+      <w:r>
+        <w:rPr>
+          <w:lang w:val="es-ES"/>
+        </w:rPr>
+        <w:t>.</w:t>
+      </w:r>
+    </w:p>
+    <w:p>
+      <w:pPr>
+        <w:numPr>
+          <w:ilvl w:val="0"/>
+          <w:numId w:val="9"/>
+        </w:numPr>
+        <w:rPr>
+          <w:lang w:val="es-ES"/>
+        </w:rPr>
+      </w:pPr>
+      <w:r>
+        <w:rPr>
+          <w:lang w:val="es-ES"/>
+        </w:rPr>
+        <w:t>La ausencia de un modelo interno del entorno.</w:t>
+      </w:r>
+    </w:p>
+    <w:p>
+      <w:pPr>
+        <w:numPr>
+          <w:ilvl w:val="0"/>
+          <w:numId w:val="9"/>
+        </w:numPr>
+        <w:rPr>
+          <w:lang w:val="es-ES"/>
+        </w:rPr>
+      </w:pPr>
+      <w:r>
+        <w:rPr>
+          <w:lang w:val="es-ES"/>
+        </w:rPr>
+        <w:t>No utilizan un algoritmo de planificación explícito (aunque la conexión sensorial-actuadora puede considerarse un “plan implícito”).</w:t>
+      </w:r>
+    </w:p>
+    <w:p>
+      <w:pPr>
         <w:pStyle w:val="Prrafodelista"/>
         <w:numPr>
           <w:ilvl w:val="0"/>
@@ -1052,7 +1175,89 @@
         <w:rPr>
           <w:lang w:val="es-ES"/>
         </w:rPr>
-        <w:t xml:space="preserve">Reacción a estímulos </w:t>
+        <w:t xml:space="preserve">Uso de algoritmos clásicos </w:t>
+      </w:r>
+      <w:proofErr w:type="gramStart"/>
+      <w:r>
+        <w:rPr>
+          <w:lang w:val="es-ES"/>
+        </w:rPr>
+        <w:t>como :</w:t>
+      </w:r>
+      <w:proofErr w:type="gramEnd"/>
+    </w:p>
+    <w:p>
+      <w:pPr>
+        <w:pStyle w:val="Prrafodelista"/>
+        <w:numPr>
+          <w:ilvl w:val="1"/>
+          <w:numId w:val="2"/>
+        </w:numPr>
+        <w:rPr>
+          <w:lang w:val="es-ES"/>
+        </w:rPr>
+      </w:pPr>
+      <w:proofErr w:type="spellStart"/>
+      <w:r>
+        <w:rPr>
+          <w:lang w:val="es-ES"/>
+        </w:rPr>
+        <w:t>Potential</w:t>
+      </w:r>
+      <w:proofErr w:type="spellEnd"/>
+      <w:r>
+        <w:rPr>
+          <w:lang w:val="es-ES"/>
+        </w:rPr>
+        <w:t xml:space="preserve"> </w:t>
+      </w:r>
+      <w:proofErr w:type="spellStart"/>
+      <w:r>
+        <w:rPr>
+          <w:lang w:val="es-ES"/>
+        </w:rPr>
+        <w:t>Fields</w:t>
+      </w:r>
+      <w:proofErr w:type="spellEnd"/>
+    </w:p>
+    <w:p>
+      <w:pPr>
+        <w:pStyle w:val="Prrafodelista"/>
+        <w:numPr>
+          <w:ilvl w:val="1"/>
+          <w:numId w:val="2"/>
+        </w:numPr>
+        <w:rPr>
+          <w:lang w:val="es-ES"/>
+        </w:rPr>
+      </w:pPr>
+      <w:proofErr w:type="gramStart"/>
+      <w:r>
+        <w:rPr>
+          <w:lang w:val="es-ES"/>
+        </w:rPr>
+        <w:t>Vector  Field</w:t>
+      </w:r>
+      <w:proofErr w:type="gramEnd"/>
+      <w:r>
+        <w:rPr>
+          <w:lang w:val="es-ES"/>
+        </w:rPr>
+        <w:t xml:space="preserve"> </w:t>
+      </w:r>
+      <w:proofErr w:type="spellStart"/>
+      <w:r>
+        <w:rPr>
+          <w:lang w:val="es-ES"/>
+        </w:rPr>
+        <w:t>Hisogram</w:t>
+      </w:r>
+      <w:proofErr w:type="spellEnd"/>
+      <w:r>
+        <w:rPr>
+          <w:lang w:val="es-ES"/>
+        </w:rPr>
+        <w:t xml:space="preserve"> </w:t>
       </w:r>
     </w:p>
     <w:p>
@@ -1062,15 +1267,117 @@
           <w:ilvl w:val="0"/>
           <w:numId w:val="2"/>
         </w:numPr>
-        <w:rPr>
-          <w:lang w:val="es-ES"/>
-        </w:rPr>
-      </w:pPr>
-      <w:r>
-        <w:rPr>
-          <w:lang w:val="es-ES"/>
-        </w:rPr>
-        <w:t>Uso de sensores ultrasonidos, LIDR o IR, con el fin de evitar obstáculos</w:t>
+      </w:pPr>
+      <w:proofErr w:type="spellStart"/>
+      <w:proofErr w:type="gramStart"/>
+      <w:r>
+        <w:t>Implemetancion</w:t>
+      </w:r>
+      <w:proofErr w:type="spellEnd"/>
+      <w:r>
+        <w:t xml:space="preserve"> </w:t>
+      </w:r>
+      <w:r>
+        <w:t xml:space="preserve"> del</w:t>
+      </w:r>
+      <w:proofErr w:type="gramEnd"/>
+      <w:r>
+        <w:t xml:space="preserve"> path of th</w:t>
+      </w:r>
+      <w:r>
+        <w:t xml:space="preserve">e </w:t>
+      </w:r>
+      <w:proofErr w:type="spellStart"/>
+      <w:r>
+        <w:t>braitenberg</w:t>
+      </w:r>
+      <w:proofErr w:type="spellEnd"/>
+      <w:r>
+        <w:t xml:space="preserve"> vehicle </w:t>
+      </w:r>
+    </w:p>
+    <w:p>
+      <w:pPr>
+        <w:ind w:left="406"/>
+        <w:rPr>
+          <w:lang w:val="es-ES"/>
+        </w:rPr>
+      </w:pPr>
+      <w:r>
+        <w:rPr>
+          <w:lang w:val="es-ES"/>
+        </w:rPr>
+        <w:t xml:space="preserve">Casos de </w:t>
+      </w:r>
+      <w:proofErr w:type="gramStart"/>
+      <w:r>
+        <w:rPr>
+          <w:lang w:val="es-ES"/>
+        </w:rPr>
+        <w:t>uso :</w:t>
+      </w:r>
+      <w:proofErr w:type="gramEnd"/>
+      <w:r>
+        <w:rPr>
+          <w:lang w:val="es-ES"/>
+        </w:rPr>
+        <w:t xml:space="preserve"> </w:t>
+      </w:r>
+      <w:r>
+        <w:rPr>
+          <w:lang w:val="es-ES"/>
+        </w:rPr>
+        <w:br/>
+        <w:t>Se p</w:t>
+      </w:r>
+      <w:r>
+        <w:rPr>
+          <w:lang w:val="es-ES"/>
+        </w:rPr>
+        <w:t xml:space="preserve">uede usar en un robot en 2D que busca el máximo de un campo escalar. Siendo este </w:t>
+      </w:r>
+      <w:proofErr w:type="spellStart"/>
+      <w:r>
+        <w:rPr>
+          <w:lang w:val="es-ES"/>
+        </w:rPr>
+        <w:t>unb</w:t>
+      </w:r>
+      <w:proofErr w:type="spellEnd"/>
+      <w:r>
+        <w:rPr>
+          <w:lang w:val="es-ES"/>
+        </w:rPr>
+        <w:t xml:space="preserve"> caso práctico de navegación reactiva hacia una fuente. </w:t>
+      </w:r>
+    </w:p>
+    <w:p>
+      <w:pPr>
+        <w:ind w:left="406"/>
+        <w:rPr>
+          <w:lang w:val="es-ES"/>
+        </w:rPr>
+      </w:pPr>
+    </w:p>
+    <w:p>
+      <w:pPr>
+        <w:ind w:left="406"/>
+        <w:rPr>
+          <w:lang w:val="es-ES"/>
+        </w:rPr>
+      </w:pPr>
+      <w:r>
+        <w:rPr>
+          <w:lang w:val="es-ES"/>
+        </w:rPr>
+        <w:tab/>
+        <w:t xml:space="preserve">Se configura mediante: </w:t>
+      </w:r>
+      <w:r>
+        <w:rPr>
+          <w:lang w:val="es-ES"/>
+        </w:rPr>
+        <w:br/>
       </w:r>
     </w:p>
     <w:p>
@@ -1088,7 +1395,7 @@
         <w:rPr>
           <w:lang w:val="es-ES"/>
         </w:rPr>
-        <w:t>No posee memoria ni planificación, pero es simple y rápido.</w:t>
+        <w:t>Dos sensores puestos de forma bilateral, uno a cada lado</w:t>
       </w:r>
     </w:p>
     <w:p>
@@ -1106,7 +1413,219 @@
         <w:rPr>
           <w:lang w:val="es-ES"/>
         </w:rPr>
-        <w:t xml:space="preserve">No posee mapa de entorno. </w:t>
+        <w:t>Permitiendo que el robot gire en dirección de donde recibe el estímulo más fuerte.</w:t>
+      </w:r>
+    </w:p>
+    <w:p>
+      <w:pPr>
+        <w:rPr>
+          <w:lang w:val="es-ES"/>
+        </w:rPr>
+      </w:pPr>
+    </w:p>
+    <w:p>
+      <w:pPr>
+        <w:ind w:left="720"/>
+        <w:rPr>
+          <w:lang w:val="es-ES"/>
+        </w:rPr>
+      </w:pPr>
+      <w:r>
+        <w:rPr>
+          <w:lang w:val="es-ES"/>
+        </w:rPr>
+        <w:t xml:space="preserve">Su modelo matemático se realiza mediante un campo escalar definido por la función </w:t>
+      </w:r>
+      <w:proofErr w:type="spellStart"/>
+      <w:r>
+        <w:rPr>
+          <w:lang w:val="es-ES"/>
+        </w:rPr>
+        <w:t>sensorfield</w:t>
+      </w:r>
+      <w:proofErr w:type="spellEnd"/>
+      <w:r>
+        <w:rPr>
+          <w:lang w:val="es-ES"/>
+        </w:rPr>
+        <w:t xml:space="preserve"> </w:t>
+      </w:r>
+      <w:proofErr w:type="spellStart"/>
+      <w:r>
+        <w:rPr>
+          <w:lang w:val="es-ES"/>
+        </w:rPr>
+        <w:t>t.q</w:t>
+      </w:r>
+      <w:proofErr w:type="spellEnd"/>
+      <w:r>
+        <w:rPr>
+          <w:lang w:val="es-ES"/>
+        </w:rPr>
+        <w:t xml:space="preserve"> </w:t>
+      </w:r>
+    </w:p>
+    <w:p>
+      <w:pPr>
+        <w:ind w:left="720"/>
+        <w:rPr>
+          <w:lang w:val="es-ES"/>
+        </w:rPr>
+      </w:pPr>
+      <w:r>
+        <w:rPr>
+          <w:lang w:val="es-ES"/>
+        </w:rPr>
+        <w:lastRenderedPageBreak/>
+        <w:drawing>
+          <wp:inline distT="0" distB="0" distL="0" distR="0" wp14:anchorId="4C8324A7" wp14:editId="79714901">
+            <wp:extent cx="5731510" cy="2186940"/>
+            <wp:effectExtent l="0" t="0" r="2540" b="3810"/>
+            <wp:docPr id="385794369" name="Imagen 1" descr="Texto&#10;&#10;El contenido generado por IA puede ser incorrecto."/>
+            <wp:cNvGraphicFramePr>
+              <a:graphicFrameLocks xmlns:a="http://schemas.openxmlformats.org/drawingml/2006/main" noChangeAspect="1"/>
+            </wp:cNvGraphicFramePr>
+            <a:graphic xmlns:a="http://schemas.openxmlformats.org/drawingml/2006/main">
+              <a:graphicData uri="http://schemas.openxmlformats.org/drawingml/2006/picture">
+                <pic:pic xmlns:pic="http://schemas.openxmlformats.org/drawingml/2006/picture">
+                  <pic:nvPicPr>
+                    <pic:cNvPr id="385794369" name="Imagen 1" descr="Texto&#10;&#10;El contenido generado por IA puede ser incorrecto."/>
+                    <pic:cNvPicPr/>
+                  </pic:nvPicPr>
+                  <pic:blipFill>
+                    <a:blip r:embed="rId8"/>
+                    <a:stretch>
+                      <a:fillRect/>
+                    </a:stretch>
+                  </pic:blipFill>
+                  <pic:spPr>
+                    <a:xfrm>
+                      <a:off x="0" y="0"/>
+                      <a:ext cx="5731510" cy="2186940"/>
+                    </a:xfrm>
+                    <a:prstGeom prst="rect">
+                      <a:avLst/>
+                    </a:prstGeom>
+                  </pic:spPr>
+                </pic:pic>
+              </a:graphicData>
+            </a:graphic>
+          </wp:inline>
+        </w:drawing>
+      </w:r>
+    </w:p>
+    <w:p>
+      <w:r>
+        <w:rPr>
+          <w:lang w:val="es-ES"/>
+        </w:rPr>
+        <w:t xml:space="preserve">Esta función representa un </w:t>
+      </w:r>
+      <w:r>
+        <w:rPr>
+          <w:b/>
+          <w:bCs/>
+          <w:lang w:val="es-ES"/>
+        </w:rPr>
+        <w:t>campo escalar</w:t>
+      </w:r>
+      <w:r>
+        <w:rPr>
+          <w:lang w:val="es-ES"/>
+        </w:rPr>
+        <w:t xml:space="preserve"> generado por un sensor (o una fuente) que está ubicado en el punto (60, 90). </w:t>
+      </w:r>
+      <w:r>
+        <w:t xml:space="preserve">El campo </w:t>
+      </w:r>
+      <w:proofErr w:type="spellStart"/>
+      <w:r>
+        <w:t>disminuye</w:t>
+      </w:r>
+      <w:proofErr w:type="spellEnd"/>
+      <w:r>
+        <w:t xml:space="preserve"> con la </w:t>
+      </w:r>
+      <w:proofErr w:type="spellStart"/>
+      <w:r>
+        <w:t>distancia</w:t>
+      </w:r>
+      <w:proofErr w:type="spellEnd"/>
+      <w:r>
+        <w:t xml:space="preserve"> </w:t>
+      </w:r>
+      <w:proofErr w:type="spellStart"/>
+      <w:r>
+        <w:t>desde</w:t>
+      </w:r>
+      <w:proofErr w:type="spellEnd"/>
+      <w:r>
+        <w:t xml:space="preserve"> ese </w:t>
+      </w:r>
+    </w:p>
+    <w:p>
+      <w:r>
+        <w:t>punto.</w:t>
+      </w:r>
+    </w:p>
+    <w:p/>
+    <w:p>
+      <w:pPr>
+        <w:rPr>
+          <w:lang w:val="es-ES"/>
+        </w:rPr>
+      </w:pPr>
+      <w:r>
+        <w:rPr>
+          <w:lang w:val="es-ES"/>
+        </w:rPr>
+        <w:t>De esta forma, el r</w:t>
+      </w:r>
+      <w:r>
+        <w:rPr>
+          <w:lang w:val="es-ES"/>
+        </w:rPr>
+        <w:t xml:space="preserve">obot tendrá su velocidad y </w:t>
+      </w:r>
+      <w:proofErr w:type="spellStart"/>
+      <w:r>
+        <w:rPr>
+          <w:lang w:val="es-ES"/>
+        </w:rPr>
+        <w:t>angulo</w:t>
+      </w:r>
+      <w:proofErr w:type="spellEnd"/>
+      <w:r>
+        <w:rPr>
+          <w:lang w:val="es-ES"/>
+        </w:rPr>
+        <w:t xml:space="preserve"> de giro, definidos de la </w:t>
+      </w:r>
+      <w:proofErr w:type="spellStart"/>
+      <w:r>
+        <w:rPr>
+          <w:lang w:val="es-ES"/>
+        </w:rPr>
+        <w:t>sigueinbte</w:t>
+      </w:r>
+      <w:proofErr w:type="spellEnd"/>
+      <w:r>
+        <w:rPr>
+          <w:lang w:val="es-ES"/>
+        </w:rPr>
+        <w:t xml:space="preserve"> manera: </w:t>
+      </w:r>
+      <w:r>
+        <w:rPr>
+          <w:lang w:val="es-ES"/>
+        </w:rPr>
+        <w:br/>
+      </w:r>
+      <w:r>
+        <w:rPr>
+          <w:lang w:val="es-ES"/>
+        </w:rPr>
+        <w:tab/>
       </w:r>
     </w:p>
     <w:p>
@@ -1117,96 +1636,63 @@
           <w:numId w:val="2"/>
         </w:numPr>
         <w:rPr>
-          <w:lang w:val="es-ES"/>
-        </w:rPr>
-      </w:pPr>
-      <w:r>
-        <w:rPr>
-          <w:lang w:val="es-ES"/>
-        </w:rPr>
-        <w:t xml:space="preserve">Uso de algoritmos clásicos </w:t>
-      </w:r>
-      <w:proofErr w:type="gramStart"/>
-      <w:r>
-        <w:rPr>
-          <w:lang w:val="es-ES"/>
-        </w:rPr>
-        <w:t>como :</w:t>
-      </w:r>
-      <w:proofErr w:type="gramEnd"/>
-    </w:p>
-    <w:p>
-      <w:pPr>
-        <w:pStyle w:val="Prrafodelista"/>
-        <w:numPr>
-          <w:ilvl w:val="1"/>
-          <w:numId w:val="2"/>
-        </w:numPr>
-        <w:rPr>
-          <w:lang w:val="es-ES"/>
-        </w:rPr>
-      </w:pPr>
+          <w:noProof/>
+          <w:lang w:val="es-ES"/>
+        </w:rPr>
+      </w:pPr>
+      <w:r>
+        <w:rPr>
+          <w:lang w:val="es-ES"/>
+        </w:rPr>
+        <w:t xml:space="preserve">* </w:t>
+      </w:r>
+      <w:r>
+        <w:rPr>
+          <w:lang w:val="es-ES"/>
+        </w:rPr>
+        <w:t>v=2</w:t>
+      </w:r>
+      <w:r>
+        <w:rPr>
+          <w:rFonts w:ascii="Cambria Math" w:hAnsi="Cambria Math" w:cs="Cambria Math"/>
+          <w:lang w:val="es-ES"/>
+        </w:rPr>
+        <w:t>⋅</w:t>
+      </w:r>
+      <w:r>
+        <w:rPr>
+          <w:lang w:val="es-ES"/>
+        </w:rPr>
+        <w:t>sR</w:t>
+      </w:r>
+      <w:r>
+        <w:rPr>
+          <w:rFonts w:ascii="Arial" w:hAnsi="Arial" w:cs="Arial"/>
+          <w:lang w:val="es-ES"/>
+        </w:rPr>
+        <w:t>​</w:t>
+      </w:r>
+      <w:r>
+        <w:rPr>
+          <w:rFonts w:ascii="Cambria Math" w:hAnsi="Cambria Math" w:cs="Cambria Math"/>
+          <w:lang w:val="es-ES"/>
+        </w:rPr>
+        <w:t>⋅</w:t>
+      </w:r>
       <w:proofErr w:type="spellStart"/>
       <w:r>
         <w:rPr>
           <w:lang w:val="es-ES"/>
         </w:rPr>
-        <w:t>Potential</w:t>
+        <w:t>sL</w:t>
       </w:r>
       <w:proofErr w:type="spellEnd"/>
       <w:r>
         <w:rPr>
-          <w:lang w:val="es-ES"/>
-        </w:rPr>
-        <w:t xml:space="preserve"> </w:t>
-      </w:r>
-      <w:proofErr w:type="spellStart"/>
-      <w:r>
-        <w:rPr>
-          <w:lang w:val="es-ES"/>
-        </w:rPr>
-        <w:t>Fields</w:t>
-      </w:r>
-      <w:proofErr w:type="spellEnd"/>
-    </w:p>
-    <w:p>
-      <w:pPr>
-        <w:pStyle w:val="Prrafodelista"/>
-        <w:numPr>
-          <w:ilvl w:val="1"/>
-          <w:numId w:val="2"/>
-        </w:numPr>
-        <w:rPr>
-          <w:lang w:val="es-ES"/>
-        </w:rPr>
-      </w:pPr>
-      <w:proofErr w:type="gramStart"/>
-      <w:r>
-        <w:rPr>
-          <w:lang w:val="es-ES"/>
-        </w:rPr>
-        <w:t>Vector  Field</w:t>
-      </w:r>
-      <w:proofErr w:type="gramEnd"/>
-      <w:r>
-        <w:rPr>
-          <w:lang w:val="es-ES"/>
-        </w:rPr>
-        <w:t xml:space="preserve"> </w:t>
-      </w:r>
-      <w:proofErr w:type="spellStart"/>
-      <w:r>
-        <w:rPr>
-          <w:lang w:val="es-ES"/>
-        </w:rPr>
-        <w:t>Hisogram</w:t>
-      </w:r>
-      <w:proofErr w:type="spellEnd"/>
-      <w:r>
-        <w:rPr>
-          <w:lang w:val="es-ES"/>
-        </w:rPr>
-        <w:t xml:space="preserve"> </w:t>
+          <w:rFonts w:ascii="Arial" w:hAnsi="Arial" w:cs="Arial"/>
+          <w:lang w:val="es-ES"/>
+        </w:rPr>
+        <w:t>​</w:t>
       </w:r>
     </w:p>
     <w:p>
@@ -1216,48 +1702,102 @@
           <w:ilvl w:val="0"/>
           <w:numId w:val="2"/>
         </w:numPr>
-      </w:pPr>
-      <w:proofErr w:type="spellStart"/>
-      <w:proofErr w:type="gramStart"/>
-      <w:r>
-        <w:t>Implemetancion</w:t>
-      </w:r>
-      <w:proofErr w:type="spellEnd"/>
-      <w:r>
-        <w:t xml:space="preserve"> </w:t>
-      </w:r>
-      <w:r>
-        <w:t xml:space="preserve"> del</w:t>
-      </w:r>
-      <w:proofErr w:type="gramEnd"/>
-      <w:r>
-        <w:t xml:space="preserve"> path of th</w:t>
-      </w:r>
-      <w:r>
-        <w:t xml:space="preserve">e </w:t>
-      </w:r>
-      <w:proofErr w:type="spellStart"/>
-      <w:r>
-        <w:t>braitenberg</w:t>
-      </w:r>
-      <w:proofErr w:type="spellEnd"/>
-      <w:r>
-        <w:t xml:space="preserve"> vehicle </w:t>
-      </w:r>
-    </w:p>
-    <w:p>
-      <w:pPr>
-        <w:rPr>
-          <w:lang w:val="es-ES"/>
-        </w:rPr>
-      </w:pPr>
-      <w:r>
         <w:rPr>
           <w:noProof/>
           <w:lang w:val="es-ES"/>
         </w:rPr>
+      </w:pPr>
+      <w:r>
+        <w:rPr>
+          <w:noProof/>
+        </w:rPr>
+        <w:t>ω=Ks</w:t>
+      </w:r>
+      <w:r>
+        <w:rPr>
+          <w:rFonts w:ascii="Arial" w:hAnsi="Arial" w:cs="Arial"/>
+          <w:noProof/>
+        </w:rPr>
+        <w:t>​</w:t>
+      </w:r>
+      <w:r>
+        <w:rPr>
+          <w:rFonts w:ascii="Cambria Math" w:hAnsi="Cambria Math" w:cs="Cambria Math"/>
+          <w:noProof/>
+        </w:rPr>
+        <w:t>⋅</w:t>
+      </w:r>
+      <w:r>
+        <w:rPr>
+          <w:noProof/>
+        </w:rPr>
+        <w:t>(sR</w:t>
+      </w:r>
+      <w:r>
+        <w:rPr>
+          <w:rFonts w:ascii="Arial" w:hAnsi="Arial" w:cs="Arial"/>
+          <w:noProof/>
+        </w:rPr>
+        <w:t>​</w:t>
+      </w:r>
+      <w:r>
+        <w:rPr>
+          <w:noProof/>
+        </w:rPr>
+        <w:t>−sL</w:t>
+      </w:r>
+      <w:r>
+        <w:rPr>
+          <w:rFonts w:ascii="Arial" w:hAnsi="Arial" w:cs="Arial"/>
+          <w:noProof/>
+        </w:rPr>
+        <w:t>​</w:t>
+      </w:r>
+      <w:r>
+        <w:rPr>
+          <w:noProof/>
+        </w:rPr>
+        <w:t>)</w:t>
+      </w:r>
+    </w:p>
+    <w:p>
+      <w:pPr>
+        <w:rPr>
+          <w:noProof/>
+          <w:lang w:val="es-ES"/>
+        </w:rPr>
+      </w:pPr>
+      <w:r>
+        <w:rPr>
+          <w:noProof/>
+          <w:lang w:val="es-ES"/>
+        </w:rPr>
+        <w:t xml:space="preserve">de donde inferimos que, si sR = sL, el robot debería avanzar en linea recta. </w:t>
+      </w:r>
+    </w:p>
+    <w:p>
+      <w:pPr>
+        <w:rPr>
+          <w:noProof/>
+          <w:lang w:val="es-ES"/>
+        </w:rPr>
+      </w:pPr>
+    </w:p>
+    <w:p>
+      <w:pPr>
+        <w:rPr>
+          <w:noProof/>
+          <w:lang w:val="es-ES"/>
+        </w:rPr>
+      </w:pPr>
+      <w:r>
+        <w:rPr>
+          <w:noProof/>
+          <w:lang w:val="es-ES"/>
+        </w:rPr>
+        <w:lastRenderedPageBreak/>
         <w:drawing>
-          <wp:inline distT="0" distB="0" distL="0" distR="0" wp14:anchorId="34EB99B3" wp14:editId="602BD16E">
+          <wp:inline distT="0" distB="0" distL="0" distR="0" wp14:anchorId="7D1EC87C" wp14:editId="20FE304A">
             <wp:extent cx="3757246" cy="3924169"/>
             <wp:effectExtent l="0" t="0" r="0" b="635"/>
             <wp:docPr id="1089455898" name="Imagen 1" descr="Interfaz de usuario gráfica, Aplicación&#10;&#10;El contenido generado por IA puede ser incorrecto."/>
@@ -1272,7 +1812,7 @@
                     <pic:cNvPicPr/>
                   </pic:nvPicPr>
                   <pic:blipFill>
-                    <a:blip r:embed="rId8"/>
+                    <a:blip r:embed="rId9"/>
                     <a:stretch>
                       <a:fillRect/>
                     </a:stretch>
@@ -1299,6 +1839,178 @@
           <w:lang w:val="es-ES"/>
         </w:rPr>
       </w:pPr>
+      <w:r>
+        <w:rPr>
+          <w:lang w:val="es-ES"/>
+        </w:rPr>
+        <w:t xml:space="preserve">La gráfica muestra la trayectoria del vehículo </w:t>
+      </w:r>
+      <w:proofErr w:type="spellStart"/>
+      <w:r>
+        <w:rPr>
+          <w:lang w:val="es-ES"/>
+        </w:rPr>
+        <w:t>Braitenberg</w:t>
+      </w:r>
+      <w:proofErr w:type="spellEnd"/>
+      <w:r>
+        <w:rPr>
+          <w:lang w:val="es-ES"/>
+        </w:rPr>
+        <w:t xml:space="preserve"> en el plano XY, indicando cómo se mueve desde su posición inicial hacia el máximo del campo sensorial. Esta trayectoria es el resultado del comportamiento del vehículo al seguir el gradiente del campo, utilizando las lecturas de sus sensores izquierdo (</w:t>
+      </w:r>
+      <w:proofErr w:type="spellStart"/>
+      <w:r>
+        <w:rPr>
+          <w:lang w:val="es-ES"/>
+        </w:rPr>
+        <w:t>sL</w:t>
+      </w:r>
+      <w:proofErr w:type="spellEnd"/>
+      <w:r>
+        <w:rPr>
+          <w:lang w:val="es-ES"/>
+        </w:rPr>
+        <w:t>) y derecho (</w:t>
+      </w:r>
+      <w:proofErr w:type="spellStart"/>
+      <w:r>
+        <w:rPr>
+          <w:lang w:val="es-ES"/>
+        </w:rPr>
+        <w:t>sR</w:t>
+      </w:r>
+      <w:proofErr w:type="spellEnd"/>
+      <w:r>
+        <w:rPr>
+          <w:lang w:val="es-ES"/>
+        </w:rPr>
+        <w:t>).</w:t>
+      </w:r>
+    </w:p>
+    <w:p>
+      <w:pPr>
+        <w:rPr>
+          <w:noProof/>
+          <w:lang w:val="es-ES"/>
+        </w:rPr>
+      </w:pPr>
+    </w:p>
+    <w:p>
+      <w:pPr>
+        <w:rPr>
+          <w:noProof/>
+          <w:lang w:val="es-ES"/>
+        </w:rPr>
+      </w:pPr>
+      <w:r>
+        <w:rPr>
+          <w:noProof/>
+          <w:lang w:val="es-ES"/>
+        </w:rPr>
+        <w:t xml:space="preserve">Entendemos entonces que,  el </w:t>
+      </w:r>
+      <w:r>
+        <w:rPr>
+          <w:noProof/>
+          <w:lang w:val="es-ES"/>
+        </w:rPr>
+        <w:t>comportamiento generado depende completamente de la función de conexión entre sensores y motores.</w:t>
+      </w:r>
+    </w:p>
+    <w:p>
+      <w:pPr>
+        <w:rPr>
+          <w:noProof/>
+          <w:lang w:val="es-ES"/>
+        </w:rPr>
+      </w:pPr>
+      <w:r>
+        <w:rPr>
+          <w:b/>
+          <w:bCs/>
+          <w:noProof/>
+          <w:lang w:val="es-ES"/>
+        </w:rPr>
+        <w:t>Limitación:</w:t>
+      </w:r>
+      <w:r>
+        <w:rPr>
+          <w:noProof/>
+          <w:lang w:val="es-ES"/>
+        </w:rPr>
+        <w:t xml:space="preserve"> El robot </w:t>
+      </w:r>
+      <w:r>
+        <w:rPr>
+          <w:b/>
+          <w:bCs/>
+          <w:noProof/>
+          <w:lang w:val="es-ES"/>
+        </w:rPr>
+        <w:t>no puede esquivar obstáculos</w:t>
+      </w:r>
+      <w:r>
+        <w:rPr>
+          <w:noProof/>
+          <w:lang w:val="es-ES"/>
+        </w:rPr>
+        <w:t>, ya que su única conducta es ir hacia el estímulo.</w:t>
+      </w:r>
+    </w:p>
+    <w:p>
+      <w:pPr>
+        <w:rPr>
+          <w:noProof/>
+          <w:lang w:val="es-ES"/>
+        </w:rPr>
+      </w:pPr>
+      <w:r>
+        <w:rPr>
+          <w:noProof/>
+          <w:lang w:val="es-ES"/>
+        </w:rPr>
+        <w:t xml:space="preserve"> </w:t>
+      </w:r>
+      <w:r>
+        <w:rPr>
+          <w:b/>
+          <w:bCs/>
+          <w:noProof/>
+          <w:lang w:val="es-ES"/>
+        </w:rPr>
+        <w:t>Solución:</w:t>
+      </w:r>
+      <w:r>
+        <w:rPr>
+          <w:noProof/>
+          <w:lang w:val="es-ES"/>
+        </w:rPr>
+        <w:t xml:space="preserve"> Añadir nuevas conductas, como evitar obstáculos o buscar aleatoriamente en ausencia de estímulo → esto nos lleva al concepto de </w:t>
+      </w:r>
+      <w:r>
+        <w:rPr>
+          <w:b/>
+          <w:bCs/>
+          <w:noProof/>
+          <w:lang w:val="es-ES"/>
+        </w:rPr>
+        <w:t>robótica basada en comportamientos</w:t>
+      </w:r>
+      <w:r>
+        <w:rPr>
+          <w:noProof/>
+          <w:lang w:val="es-ES"/>
+        </w:rPr>
+        <w:t xml:space="preserve"> (behavior-based robotics).</w:t>
+      </w:r>
+    </w:p>
+    <w:p>
+      <w:pPr>
+        <w:rPr>
+          <w:lang w:val="es-ES"/>
+        </w:rPr>
+      </w:pPr>
     </w:p>
     <w:p>
       <w:pPr>
@@ -1312,7 +2024,145 @@
         <w:t xml:space="preserve">5.1.2 Simple automata </w:t>
       </w:r>
     </w:p>
-    <w:p/>
+    <w:p>
+      <w:pPr>
+        <w:rPr>
+          <w:lang w:val="es-ES"/>
+        </w:rPr>
+      </w:pPr>
+      <w:r>
+        <w:rPr>
+          <w:lang w:val="es-ES"/>
+        </w:rPr>
+        <w:t xml:space="preserve">En esta sección se introduce una </w:t>
+      </w:r>
+      <w:r>
+        <w:rPr>
+          <w:b/>
+          <w:bCs/>
+          <w:lang w:val="es-ES"/>
+        </w:rPr>
+        <w:t>clase de robots reactivos</w:t>
+      </w:r>
+      <w:r>
+        <w:rPr>
+          <w:lang w:val="es-ES"/>
+        </w:rPr>
+        <w:t xml:space="preserve"> llamada </w:t>
+      </w:r>
+      <w:r>
+        <w:rPr>
+          <w:b/>
+          <w:bCs/>
+          <w:lang w:val="es-ES"/>
+        </w:rPr>
+        <w:t>"bugs"</w:t>
+      </w:r>
+      <w:r>
+        <w:rPr>
+          <w:lang w:val="es-ES"/>
+        </w:rPr>
+        <w:t xml:space="preserve">, que están diseñados para moverse hacia un objetivo mientras </w:t>
+      </w:r>
+      <w:r>
+        <w:rPr>
+          <w:b/>
+          <w:bCs/>
+          <w:lang w:val="es-ES"/>
+        </w:rPr>
+        <w:t>esquivan obstáculos</w:t>
+      </w:r>
+      <w:r>
+        <w:rPr>
+          <w:lang w:val="es-ES"/>
+        </w:rPr>
+        <w:t xml:space="preserve">, </w:t>
+      </w:r>
+      <w:r>
+        <w:rPr>
+          <w:b/>
+          <w:bCs/>
+          <w:lang w:val="es-ES"/>
+        </w:rPr>
+        <w:t>sin tener un mapa</w:t>
+      </w:r>
+      <w:r>
+        <w:rPr>
+          <w:lang w:val="es-ES"/>
+        </w:rPr>
+        <w:t xml:space="preserve"> del entorno.</w:t>
+      </w:r>
+    </w:p>
+    <w:p>
+      <w:pPr>
+        <w:rPr>
+          <w:rFonts w:ascii="Segoe UI Emoji" w:hAnsi="Segoe UI Emoji" w:cs="Segoe UI Emoji"/>
+          <w:lang w:val="es-ES"/>
+        </w:rPr>
+      </w:pPr>
+    </w:p>
+    <w:p>
+      <w:pPr>
+        <w:rPr>
+          <w:lang w:val="es-ES"/>
+        </w:rPr>
+      </w:pPr>
+      <w:r>
+        <w:rPr>
+          <w:lang w:val="es-ES"/>
+        </w:rPr>
+        <w:t xml:space="preserve"> A diferencia de los vehículos de </w:t>
+      </w:r>
+      <w:proofErr w:type="spellStart"/>
+      <w:r>
+        <w:rPr>
+          <w:lang w:val="es-ES"/>
+        </w:rPr>
+        <w:t>Braitenberg</w:t>
+      </w:r>
+      <w:proofErr w:type="spellEnd"/>
+      <w:r>
+        <w:rPr>
+          <w:lang w:val="es-ES"/>
+        </w:rPr>
+        <w:t xml:space="preserve">, los "bugs" </w:t>
+      </w:r>
+      <w:r>
+        <w:rPr>
+          <w:b/>
+          <w:bCs/>
+          <w:lang w:val="es-ES"/>
+        </w:rPr>
+        <w:t>tienen una memoria mínima</w:t>
+      </w:r>
+      <w:r>
+        <w:rPr>
+          <w:lang w:val="es-ES"/>
+        </w:rPr>
+        <w:t xml:space="preserve"> y una </w:t>
+      </w:r>
+      <w:r>
+        <w:rPr>
+          <w:b/>
+          <w:bCs/>
+          <w:lang w:val="es-ES"/>
+        </w:rPr>
+        <w:t>lógica de control más compleja</w:t>
+      </w:r>
+      <w:r>
+        <w:rPr>
+          <w:lang w:val="es-ES"/>
+        </w:rPr>
+        <w:t>, por ejemplo, máquinas de estados.</w:t>
+      </w:r>
+    </w:p>
+    <w:p>
+      <w:pPr>
+        <w:rPr>
+          <w:lang w:val="es-ES"/>
+        </w:rPr>
+      </w:pPr>
+    </w:p>
     <w:p>
       <w:r>
         <w:rPr>
@@ -1334,7 +2184,7 @@
                     <pic:cNvPicPr/>
                   </pic:nvPicPr>
                   <pic:blipFill>
-                    <a:blip r:embed="rId9"/>
+                    <a:blip r:embed="rId10"/>
                     <a:stretch>
                       <a:fillRect/>
                     </a:stretch>
@@ -1354,6 +2204,9 @@
           </wp:inline>
         </w:drawing>
       </w:r>
+      <w:r>
+        <w:t xml:space="preserve">example of an occupancy grid  </w:t>
+      </w:r>
     </w:p>
     <w:p>
       <w:pPr>
@@ -1362,30 +2215,47 @@
           <w:ilvl w:val="1"/>
           <w:numId w:val="2"/>
         </w:numPr>
-        <w:rPr>
-          <w:lang w:val="es-ES"/>
-        </w:rPr>
-      </w:pPr>
-      <w:r>
-        <w:rPr>
-          <w:lang w:val="es-ES"/>
-        </w:rPr>
+      </w:pPr>
+      <w:r>
         <w:t xml:space="preserve">Bug </w:t>
       </w:r>
-      <w:proofErr w:type="spellStart"/>
-      <w:r>
-        <w:rPr>
-          <w:lang w:val="es-ES"/>
-        </w:rPr>
-        <w:t>algorithms</w:t>
-      </w:r>
-      <w:proofErr w:type="spellEnd"/>
-      <w:r>
-        <w:rPr>
-          <w:lang w:val="es-ES"/>
-        </w:rPr>
+      <w:proofErr w:type="gramStart"/>
+      <w:r>
+        <w:t xml:space="preserve">algorithms </w:t>
+      </w:r>
+      <w:r>
+        <w:t>;</w:t>
+      </w:r>
+      <w:proofErr w:type="gramEnd"/>
+      <w:r>
         <w:t xml:space="preserve"> </w:t>
       </w:r>
+      <w:proofErr w:type="gramStart"/>
+      <w:r>
+        <w:t>An</w:t>
+      </w:r>
+      <w:proofErr w:type="gramEnd"/>
+      <w:r>
+        <w:t xml:space="preserve"> reactive </w:t>
+      </w:r>
+      <w:r>
+        <w:t>algorithm with strategy implemented</w:t>
+      </w:r>
+    </w:p>
+    <w:p>
+      <w:pPr>
+        <w:pStyle w:val="Prrafodelista"/>
+        <w:ind w:left="1486"/>
+      </w:pPr>
+    </w:p>
+    <w:p>
+      <w:pPr>
+        <w:pStyle w:val="Prrafodelista"/>
+        <w:ind w:left="1486"/>
+        <w:rPr>
+          <w:lang w:val="es-ES"/>
+        </w:rPr>
+      </w:pPr>
     </w:p>
     <w:p>
       <w:r>
@@ -1408,7 +2278,7 @@
                     <pic:cNvPicPr/>
                   </pic:nvPicPr>
                   <pic:blipFill>
-                    <a:blip r:embed="rId10"/>
+                    <a:blip r:embed="rId11"/>
                     <a:stretch>
                       <a:fillRect/>
                     </a:stretch>
@@ -1429,7 +2299,729 @@
         </w:drawing>
       </w:r>
     </w:p>
-    <w:p/>
+    <w:p>
+      <w:pPr>
+        <w:rPr>
+          <w:b/>
+          <w:bCs/>
+        </w:rPr>
+      </w:pPr>
+      <w:r>
+        <w:rPr>
+          <w:b/>
+          <w:bCs/>
+        </w:rPr>
+        <w:t>Idea principal:</w:t>
+      </w:r>
+    </w:p>
+    <w:p>
+      <w:pPr>
+        <w:numPr>
+          <w:ilvl w:val="0"/>
+          <w:numId w:val="10"/>
+        </w:numPr>
+        <w:rPr>
+          <w:lang w:val="es-ES"/>
+        </w:rPr>
+      </w:pPr>
+      <w:r>
+        <w:rPr>
+          <w:b/>
+          <w:bCs/>
+          <w:lang w:val="es-ES"/>
+        </w:rPr>
+        <w:lastRenderedPageBreak/>
+        <w:t>Dibuja una línea recta (llamada "m-line")</w:t>
+      </w:r>
+      <w:r>
+        <w:rPr>
+          <w:lang w:val="es-ES"/>
+        </w:rPr>
+        <w:t xml:space="preserve"> desde el punto de inicio al objetivo.</w:t>
+      </w:r>
+    </w:p>
+    <w:p>
+      <w:pPr>
+        <w:rPr>
+          <w:lang w:val="es-ES"/>
+        </w:rPr>
+      </w:pPr>
+      <w:r>
+        <w:rPr>
+          <w:lang w:val="es-ES"/>
+        </w:rPr>
+        <w:drawing>
+          <wp:inline distT="0" distB="0" distL="0" distR="0" wp14:anchorId="1FE17D3F" wp14:editId="24A191ED">
+            <wp:extent cx="5731510" cy="3921125"/>
+            <wp:effectExtent l="0" t="0" r="2540" b="3175"/>
+            <wp:docPr id="251523337" name="Imagen 1" descr="Diagrama&#10;&#10;El contenido generado por IA puede ser incorrecto."/>
+            <wp:cNvGraphicFramePr>
+              <a:graphicFrameLocks xmlns:a="http://schemas.openxmlformats.org/drawingml/2006/main" noChangeAspect="1"/>
+            </wp:cNvGraphicFramePr>
+            <a:graphic xmlns:a="http://schemas.openxmlformats.org/drawingml/2006/main">
+              <a:graphicData uri="http://schemas.openxmlformats.org/drawingml/2006/picture">
+                <pic:pic xmlns:pic="http://schemas.openxmlformats.org/drawingml/2006/picture">
+                  <pic:nvPicPr>
+                    <pic:cNvPr id="251523337" name="Imagen 1" descr="Diagrama&#10;&#10;El contenido generado por IA puede ser incorrecto."/>
+                    <pic:cNvPicPr/>
+                  </pic:nvPicPr>
+                  <pic:blipFill>
+                    <a:blip r:embed="rId12"/>
+                    <a:stretch>
+                      <a:fillRect/>
+                    </a:stretch>
+                  </pic:blipFill>
+                  <pic:spPr>
+                    <a:xfrm>
+                      <a:off x="0" y="0"/>
+                      <a:ext cx="5731510" cy="3921125"/>
+                    </a:xfrm>
+                    <a:prstGeom prst="rect">
+                      <a:avLst/>
+                    </a:prstGeom>
+                  </pic:spPr>
+                </pic:pic>
+              </a:graphicData>
+            </a:graphic>
+          </wp:inline>
+        </w:drawing>
+      </w:r>
+    </w:p>
+    <w:p>
+      <w:pPr>
+        <w:numPr>
+          <w:ilvl w:val="0"/>
+          <w:numId w:val="10"/>
+        </w:numPr>
+        <w:rPr>
+          <w:lang w:val="es-ES"/>
+        </w:rPr>
+      </w:pPr>
+      <w:r>
+        <w:rPr>
+          <w:lang w:val="es-ES"/>
+        </w:rPr>
+        <w:t xml:space="preserve">El robot intenta </w:t>
+      </w:r>
+      <w:r>
+        <w:rPr>
+          <w:b/>
+          <w:bCs/>
+          <w:lang w:val="es-ES"/>
+        </w:rPr>
+        <w:t>moverse a lo largo de esa línea</w:t>
+      </w:r>
+      <w:r>
+        <w:rPr>
+          <w:lang w:val="es-ES"/>
+        </w:rPr>
+        <w:t>.</w:t>
+      </w:r>
+    </w:p>
+    <w:p>
+      <w:pPr>
+        <w:numPr>
+          <w:ilvl w:val="0"/>
+          <w:numId w:val="10"/>
+        </w:numPr>
+        <w:rPr>
+          <w:lang w:val="es-ES"/>
+        </w:rPr>
+      </w:pPr>
+      <w:r>
+        <w:rPr>
+          <w:lang w:val="es-ES"/>
+        </w:rPr>
+        <w:t xml:space="preserve">Si encuentra un obstáculo, </w:t>
+      </w:r>
+      <w:r>
+        <w:rPr>
+          <w:b/>
+          <w:bCs/>
+          <w:lang w:val="es-ES"/>
+        </w:rPr>
+        <w:t>rodea el obstáculo por la derecha</w:t>
+      </w:r>
+      <w:r>
+        <w:rPr>
+          <w:lang w:val="es-ES"/>
+        </w:rPr>
+        <w:t>, siempre manteniéndose cerca del borde.</w:t>
+      </w:r>
+    </w:p>
+    <w:p>
+      <w:pPr>
+        <w:numPr>
+          <w:ilvl w:val="0"/>
+          <w:numId w:val="10"/>
+        </w:numPr>
+        <w:rPr>
+          <w:lang w:val="es-ES"/>
+        </w:rPr>
+      </w:pPr>
+      <w:r>
+        <w:rPr>
+          <w:lang w:val="es-ES"/>
+        </w:rPr>
+        <w:t xml:space="preserve">Cuando vuelve a </w:t>
+      </w:r>
+      <w:proofErr w:type="spellStart"/>
+      <w:r>
+        <w:rPr>
+          <w:lang w:val="es-ES"/>
+        </w:rPr>
+        <w:t>intersectar</w:t>
+      </w:r>
+      <w:proofErr w:type="spellEnd"/>
+      <w:r>
+        <w:rPr>
+          <w:lang w:val="es-ES"/>
+        </w:rPr>
+        <w:t xml:space="preserve"> la m-line </w:t>
+      </w:r>
+      <w:r>
+        <w:rPr>
+          <w:b/>
+          <w:bCs/>
+          <w:lang w:val="es-ES"/>
+        </w:rPr>
+        <w:t>en un punto más cercano al objetivo que el anterior</w:t>
+      </w:r>
+      <w:r>
+        <w:rPr>
+          <w:lang w:val="es-ES"/>
+        </w:rPr>
+        <w:t>, regresa a la m-line y sigue avanzando hacia el objetivo.</w:t>
+      </w:r>
+    </w:p>
+    <w:p>
+      <w:pPr>
+        <w:numPr>
+          <w:ilvl w:val="0"/>
+          <w:numId w:val="10"/>
+        </w:numPr>
+        <w:rPr>
+          <w:lang w:val="es-ES"/>
+        </w:rPr>
+      </w:pPr>
+      <w:r>
+        <w:rPr>
+          <w:b/>
+          <w:bCs/>
+          <w:lang w:val="es-ES"/>
+        </w:rPr>
+        <w:t>Repite este proceso hasta llegar al destino</w:t>
+      </w:r>
+      <w:r>
+        <w:rPr>
+          <w:lang w:val="es-ES"/>
+        </w:rPr>
+        <w:t>.</w:t>
+      </w:r>
+    </w:p>
+    <w:p>
+      <w:pPr>
+        <w:rPr>
+          <w:lang w:val="es-ES"/>
+        </w:rPr>
+      </w:pPr>
+      <w:r>
+        <w:rPr>
+          <w:lang w:val="es-ES"/>
+        </w:rPr>
+        <w:lastRenderedPageBreak/>
+        <w:drawing>
+          <wp:inline distT="0" distB="0" distL="0" distR="0" wp14:anchorId="27F0C81B" wp14:editId="62FD376E">
+            <wp:extent cx="5731510" cy="4061460"/>
+            <wp:effectExtent l="0" t="0" r="2540" b="0"/>
+            <wp:docPr id="1570513730" name="Imagen 1" descr="Diagrama&#10;&#10;El contenido generado por IA puede ser incorrecto."/>
+            <wp:cNvGraphicFramePr>
+              <a:graphicFrameLocks xmlns:a="http://schemas.openxmlformats.org/drawingml/2006/main" noChangeAspect="1"/>
+            </wp:cNvGraphicFramePr>
+            <a:graphic xmlns:a="http://schemas.openxmlformats.org/drawingml/2006/main">
+              <a:graphicData uri="http://schemas.openxmlformats.org/drawingml/2006/picture">
+                <pic:pic xmlns:pic="http://schemas.openxmlformats.org/drawingml/2006/picture">
+                  <pic:nvPicPr>
+                    <pic:cNvPr id="1570513730" name="Imagen 1" descr="Diagrama&#10;&#10;El contenido generado por IA puede ser incorrecto."/>
+                    <pic:cNvPicPr/>
+                  </pic:nvPicPr>
+                  <pic:blipFill>
+                    <a:blip r:embed="rId13"/>
+                    <a:stretch>
+                      <a:fillRect/>
+                    </a:stretch>
+                  </pic:blipFill>
+                  <pic:spPr>
+                    <a:xfrm>
+                      <a:off x="0" y="0"/>
+                      <a:ext cx="5731510" cy="4061460"/>
+                    </a:xfrm>
+                    <a:prstGeom prst="rect">
+                      <a:avLst/>
+                    </a:prstGeom>
+                  </pic:spPr>
+                </pic:pic>
+              </a:graphicData>
+            </a:graphic>
+          </wp:inline>
+        </w:drawing>
+      </w:r>
+    </w:p>
+    <w:p>
+      <w:pPr>
+        <w:rPr>
+          <w:lang w:val="es-ES"/>
+        </w:rPr>
+      </w:pPr>
+    </w:p>
+    <w:p>
+      <w:pPr>
+        <w:rPr>
+          <w:lang w:val="es-ES"/>
+        </w:rPr>
+      </w:pPr>
+    </w:p>
+    <w:p>
+      <w:pPr>
+        <w:rPr>
+          <w:lang w:val="es-ES"/>
+        </w:rPr>
+      </w:pPr>
+      <w:r>
+        <w:rPr>
+          <w:lang w:val="es-ES"/>
+        </w:rPr>
+        <w:t xml:space="preserve"> El robot parte desde el dormitorio 3 y se dirige hacia la cocina.</w:t>
+      </w:r>
+    </w:p>
+    <w:p>
+      <w:pPr>
+        <w:rPr>
+          <w:lang w:val="es-ES"/>
+        </w:rPr>
+      </w:pPr>
+      <w:r>
+        <w:rPr>
+          <w:lang w:val="es-ES"/>
+        </w:rPr>
+        <w:t xml:space="preserve"> </w:t>
+      </w:r>
+      <w:r>
+        <w:rPr>
+          <w:lang w:val="es-ES"/>
+        </w:rPr>
+        <w:t xml:space="preserve">Se </w:t>
+      </w:r>
+      <w:proofErr w:type="gramStart"/>
+      <w:r>
+        <w:rPr>
+          <w:lang w:val="es-ES"/>
+        </w:rPr>
+        <w:t xml:space="preserve">logra </w:t>
+      </w:r>
+      <w:r>
+        <w:rPr>
+          <w:lang w:val="es-ES"/>
+        </w:rPr>
+        <w:t xml:space="preserve"> ver</w:t>
+      </w:r>
+      <w:proofErr w:type="gramEnd"/>
+      <w:r>
+        <w:rPr>
+          <w:lang w:val="es-ES"/>
+        </w:rPr>
+        <w:t xml:space="preserve"> su recorrido como una línea de puntos verdes.</w:t>
+      </w:r>
+    </w:p>
+    <w:p>
+      <w:pPr>
+        <w:rPr>
+          <w:lang w:val="es-ES"/>
+        </w:rPr>
+      </w:pPr>
+    </w:p>
+    <w:p>
+      <w:pPr>
+        <w:rPr>
+          <w:lang w:val="es-ES"/>
+        </w:rPr>
+      </w:pPr>
+      <w:r>
+        <w:rPr>
+          <w:lang w:val="es-ES"/>
+        </w:rPr>
+        <w:t xml:space="preserve">De esta manera, vemos </w:t>
+      </w:r>
+      <w:proofErr w:type="gramStart"/>
+      <w:r>
+        <w:rPr>
+          <w:lang w:val="es-ES"/>
+        </w:rPr>
+        <w:t>que ;</w:t>
+      </w:r>
+      <w:proofErr w:type="gramEnd"/>
+      <w:r>
+        <w:rPr>
+          <w:lang w:val="es-ES"/>
+        </w:rPr>
+        <w:t xml:space="preserve"> </w:t>
+      </w:r>
+    </w:p>
+    <w:p>
+      <w:pPr>
+        <w:rPr>
+          <w:lang w:val="es-ES"/>
+        </w:rPr>
+      </w:pPr>
+      <w:r>
+        <w:rPr>
+          <w:lang w:val="es-ES"/>
+        </w:rPr>
+        <w:tab/>
+        <w:t xml:space="preserve">El algoritmo no usa un mapa global, por lo que: </w:t>
+      </w:r>
+    </w:p>
+    <w:p>
+      <w:pPr>
+        <w:pStyle w:val="Prrafodelista"/>
+        <w:numPr>
+          <w:ilvl w:val="0"/>
+          <w:numId w:val="2"/>
+        </w:numPr>
+        <w:rPr>
+          <w:lang w:val="es-ES"/>
+        </w:rPr>
+      </w:pPr>
+      <w:r>
+        <w:rPr>
+          <w:lang w:val="es-ES"/>
+        </w:rPr>
+        <w:t>Puede tomar rutas subóptimas como pasar por armarios o baños</w:t>
+      </w:r>
+    </w:p>
+    <w:p>
+      <w:pPr>
+        <w:pStyle w:val="Prrafodelista"/>
+        <w:numPr>
+          <w:ilvl w:val="0"/>
+          <w:numId w:val="2"/>
+        </w:numPr>
+        <w:rPr>
+          <w:lang w:val="es-ES"/>
+        </w:rPr>
+      </w:pPr>
+      <w:r>
+        <w:rPr>
+          <w:lang w:val="es-ES"/>
+        </w:rPr>
+        <w:t xml:space="preserve">Toma decisiones locales sin saber si son contundentes a largo plazo </w:t>
+      </w:r>
+    </w:p>
+    <w:p>
+      <w:pPr>
+        <w:rPr>
+          <w:lang w:val="es-ES"/>
+        </w:rPr>
+      </w:pPr>
+      <w:r>
+        <w:rPr>
+          <w:lang w:val="es-ES"/>
+        </w:rPr>
+        <w:t xml:space="preserve">Esto es bueno </w:t>
+      </w:r>
+      <w:proofErr w:type="gramStart"/>
+      <w:r>
+        <w:rPr>
+          <w:lang w:val="es-ES"/>
+        </w:rPr>
+        <w:t>porque</w:t>
+      </w:r>
+      <w:proofErr w:type="gramEnd"/>
+      <w:r>
+        <w:rPr>
+          <w:lang w:val="es-ES"/>
+        </w:rPr>
+        <w:t>; es imple y no necesita un mapa completo pero</w:t>
+      </w:r>
+    </w:p>
+    <w:p>
+      <w:pPr>
+        <w:rPr>
+          <w:lang w:val="es-ES"/>
+        </w:rPr>
+      </w:pPr>
+      <w:r>
+        <w:rPr>
+          <w:lang w:val="es-ES"/>
+        </w:rPr>
+        <w:t>Es malo, debido a que puede dar vueltas innecesarias y no garantiza la mejor ruta</w:t>
+      </w:r>
+      <w:r>
+        <w:rPr>
+          <w:lang w:val="es-ES"/>
+        </w:rPr>
+        <w:br/>
+      </w:r>
+    </w:p>
+    <w:p>
+      <w:pPr>
+        <w:rPr>
+          <w:lang w:val="es-ES"/>
+        </w:rPr>
+      </w:pPr>
+      <w:r>
+        <w:rPr>
+          <w:lang w:val="es-ES"/>
+        </w:rPr>
+        <w:drawing>
+          <wp:inline distT="0" distB="0" distL="0" distR="0" wp14:anchorId="0B817630" wp14:editId="7034D7AE">
+            <wp:extent cx="5731510" cy="786765"/>
+            <wp:effectExtent l="0" t="0" r="2540" b="0"/>
+            <wp:docPr id="1582262791" name="Imagen 1" descr="Interfaz de usuario gráfica, Texto&#10;&#10;El contenido generado por IA puede ser incorrecto."/>
+            <wp:cNvGraphicFramePr>
+              <a:graphicFrameLocks xmlns:a="http://schemas.openxmlformats.org/drawingml/2006/main" noChangeAspect="1"/>
+            </wp:cNvGraphicFramePr>
+            <a:graphic xmlns:a="http://schemas.openxmlformats.org/drawingml/2006/main">
+              <a:graphicData uri="http://schemas.openxmlformats.org/drawingml/2006/picture">
+                <pic:pic xmlns:pic="http://schemas.openxmlformats.org/drawingml/2006/picture">
+                  <pic:nvPicPr>
+                    <pic:cNvPr id="1582262791" name="Imagen 1" descr="Interfaz de usuario gráfica, Texto&#10;&#10;El contenido generado por IA puede ser incorrecto."/>
+                    <pic:cNvPicPr/>
+                  </pic:nvPicPr>
+                  <pic:blipFill>
+                    <a:blip r:embed="rId14"/>
+                    <a:stretch>
+                      <a:fillRect/>
+                    </a:stretch>
+                  </pic:blipFill>
+                  <pic:spPr>
+                    <a:xfrm>
+                      <a:off x="0" y="0"/>
+                      <a:ext cx="5731510" cy="786765"/>
+                    </a:xfrm>
+                    <a:prstGeom prst="rect">
+                      <a:avLst/>
+                    </a:prstGeom>
+                  </pic:spPr>
+                </pic:pic>
+              </a:graphicData>
+            </a:graphic>
+          </wp:inline>
+        </w:drawing>
+      </w:r>
+    </w:p>
+    <w:p>
+      <w:pPr>
+        <w:rPr>
+          <w:lang w:val="es-ES"/>
+        </w:rPr>
+      </w:pPr>
+    </w:p>
+    <w:p>
+      <w:pPr>
+        <w:rPr>
+          <w:lang w:val="es-ES"/>
+        </w:rPr>
+      </w:pPr>
+      <w:r>
+        <w:rPr>
+          <w:lang w:val="es-ES"/>
+        </w:rPr>
+        <w:t xml:space="preserve">Esto indica que, el robot tomó 1307 pasos para llegar a la meta. </w:t>
+      </w:r>
+    </w:p>
+    <w:p>
+      <w:pPr>
+        <w:rPr>
+          <w:lang w:val="es-ES"/>
+        </w:rPr>
+      </w:pPr>
+    </w:p>
+    <w:p>
+      <w:pPr>
+        <w:rPr>
+          <w:lang w:val="es-ES"/>
+        </w:rPr>
+      </w:pPr>
+      <w:r>
+        <w:rPr>
+          <w:b/>
+          <w:bCs/>
+          <w:lang w:val="es-ES"/>
+        </w:rPr>
+        <w:t>Bug2</w:t>
+      </w:r>
+      <w:r>
+        <w:rPr>
+          <w:lang w:val="es-ES"/>
+        </w:rPr>
+        <w:t xml:space="preserve"> es un ejemplo clásico de robot reactivo </w:t>
+      </w:r>
+      <w:r>
+        <w:rPr>
+          <w:b/>
+          <w:bCs/>
+          <w:lang w:val="es-ES"/>
+        </w:rPr>
+        <w:t>con lógica</w:t>
+      </w:r>
+      <w:r>
+        <w:rPr>
+          <w:lang w:val="es-ES"/>
+        </w:rPr>
+        <w:t xml:space="preserve">, capaz de </w:t>
+      </w:r>
+      <w:r>
+        <w:rPr>
+          <w:b/>
+          <w:bCs/>
+          <w:lang w:val="es-ES"/>
+        </w:rPr>
+        <w:t>alcanzar objetivos sin un mapa</w:t>
+      </w:r>
+      <w:r>
+        <w:rPr>
+          <w:lang w:val="es-ES"/>
+        </w:rPr>
+        <w:t xml:space="preserve">. Sin embargo, su falta de perspectiva global lo lleva a trayectorias </w:t>
+      </w:r>
+      <w:r>
+        <w:rPr>
+          <w:b/>
+          <w:bCs/>
+          <w:lang w:val="es-ES"/>
+        </w:rPr>
+        <w:t>más largas y menos eficientes</w:t>
+      </w:r>
+      <w:r>
+        <w:rPr>
+          <w:lang w:val="es-ES"/>
+        </w:rPr>
+        <w:t>.</w:t>
+      </w:r>
+    </w:p>
+    <w:p>
+      <w:pPr>
+        <w:rPr>
+          <w:lang w:val="es-ES"/>
+        </w:rPr>
+      </w:pPr>
+      <w:r>
+        <w:rPr>
+          <w:lang w:val="es-ES"/>
+        </w:rPr>
+        <w:t>Este algoritmo es útil para entender:</w:t>
+      </w:r>
+    </w:p>
+    <w:p>
+      <w:pPr>
+        <w:numPr>
+          <w:ilvl w:val="0"/>
+          <w:numId w:val="11"/>
+        </w:numPr>
+        <w:rPr>
+          <w:lang w:val="es-ES"/>
+        </w:rPr>
+      </w:pPr>
+      <w:r>
+        <w:rPr>
+          <w:lang w:val="es-ES"/>
+        </w:rPr>
+        <w:t>Cómo se pueden diseñar robots que tomen decisiones simples basadas en sensores.</w:t>
+      </w:r>
+    </w:p>
+    <w:p>
+      <w:pPr>
+        <w:numPr>
+          <w:ilvl w:val="0"/>
+          <w:numId w:val="11"/>
+        </w:numPr>
+        <w:rPr>
+          <w:lang w:val="es-ES"/>
+        </w:rPr>
+      </w:pPr>
+      <w:r>
+        <w:rPr>
+          <w:lang w:val="es-ES"/>
+        </w:rPr>
+        <w:t xml:space="preserve">Qué limitaciones existen al </w:t>
+      </w:r>
+      <w:r>
+        <w:rPr>
+          <w:b/>
+          <w:bCs/>
+          <w:lang w:val="es-ES"/>
+        </w:rPr>
+        <w:t>no tener información completa</w:t>
+      </w:r>
+      <w:r>
+        <w:rPr>
+          <w:lang w:val="es-ES"/>
+        </w:rPr>
+        <w:t xml:space="preserve"> del entorno.</w:t>
+      </w:r>
+    </w:p>
+    <w:p>
+      <w:pPr>
+        <w:numPr>
+          <w:ilvl w:val="0"/>
+          <w:numId w:val="11"/>
+        </w:numPr>
+        <w:rPr>
+          <w:lang w:val="es-ES"/>
+        </w:rPr>
+      </w:pPr>
+      <w:r>
+        <w:rPr>
+          <w:lang w:val="es-ES"/>
+        </w:rPr>
+        <w:t xml:space="preserve">Cómo funcionan las estrategias </w:t>
+      </w:r>
+      <w:r>
+        <w:rPr>
+          <w:b/>
+          <w:bCs/>
+          <w:lang w:val="es-ES"/>
+        </w:rPr>
+        <w:t xml:space="preserve">de </w:t>
+      </w:r>
+      <w:r>
+        <w:rPr>
+          <w:b/>
+          <w:bCs/>
+          <w:lang w:val="es-ES"/>
+        </w:rPr>
+        <w:t>navegación</w:t>
+      </w:r>
+      <w:r>
+        <w:rPr>
+          <w:b/>
+          <w:bCs/>
+          <w:lang w:val="es-ES"/>
+        </w:rPr>
+        <w:t xml:space="preserve"> local</w:t>
+      </w:r>
+      <w:r>
+        <w:rPr>
+          <w:lang w:val="es-ES"/>
+        </w:rPr>
+        <w:t>.</w:t>
+      </w:r>
+    </w:p>
+    <w:p>
+      <w:pPr>
+        <w:rPr>
+          <w:lang w:val="es-ES"/>
+        </w:rPr>
+      </w:pPr>
+    </w:p>
+    <w:p>
+      <w:pPr>
+        <w:rPr>
+          <w:lang w:val="es-ES"/>
+        </w:rPr>
+      </w:pPr>
+    </w:p>
     <w:p>
       <w:r>
         <w:t>- all about map-based navigation algorithms</w:t>
@@ -1509,7 +3101,6 @@
         <w:rPr>
           <w:lang w:val="es-ES"/>
         </w:rPr>
-        <w:lastRenderedPageBreak/>
         <w:t>El robot presenta un m</w:t>
       </w:r>
       <w:r>
@@ -1630,6 +3221,7 @@
           <w:noProof/>
           <w:lang w:val="es-ES"/>
         </w:rPr>
+        <w:lastRenderedPageBreak/>
         <w:drawing>
           <wp:inline distT="0" distB="0" distL="0" distR="0" wp14:anchorId="614A7E2D" wp14:editId="06CAFCB0">
             <wp:extent cx="4563112" cy="6087325"/>
@@ -1646,7 +3238,7 @@
                     <pic:cNvPicPr/>
                   </pic:nvPicPr>
                   <pic:blipFill>
-                    <a:blip r:embed="rId11"/>
+                    <a:blip r:embed="rId15"/>
                     <a:stretch>
                       <a:fillRect/>
                     </a:stretch>
@@ -1725,7 +3317,7 @@
                     <pic:cNvPicPr/>
                   </pic:nvPicPr>
                   <pic:blipFill>
-                    <a:blip r:embed="rId12"/>
+                    <a:blip r:embed="rId16"/>
                     <a:stretch>
                       <a:fillRect/>
                     </a:stretch>
@@ -1954,7 +3546,7 @@
                     <pic:cNvPicPr/>
                   </pic:nvPicPr>
                   <pic:blipFill>
-                    <a:blip r:embed="rId13"/>
+                    <a:blip r:embed="rId17"/>
                     <a:stretch>
                       <a:fillRect/>
                     </a:stretch>
@@ -2310,6 +3902,155 @@
     </w:lvl>
   </w:abstractNum>
   <w:abstractNum w:abstractNumId="2" w15:restartNumberingAfterBreak="0">
+    <w:nsid w:val="398558FC"/>
+    <w:multiLevelType w:val="multilevel"/>
+    <w:tmpl w:val="E850E018"/>
+    <w:lvl w:ilvl="0">
+      <w:start w:val="1"/>
+      <w:numFmt w:val="bullet"/>
+      <w:lvlText w:val=""/>
+      <w:lvlJc w:val="left"/>
+      <w:pPr>
+        <w:tabs>
+          <w:tab w:val="num" w:pos="720"/>
+        </w:tabs>
+        <w:ind w:left="720" w:hanging="360"/>
+      </w:pPr>
+      <w:rPr>
+        <w:rFonts w:ascii="Symbol" w:hAnsi="Symbol" w:hint="default"/>
+        <w:sz w:val="20"/>
+      </w:rPr>
+    </w:lvl>
+    <w:lvl w:ilvl="1" w:tentative="1">
+      <w:start w:val="1"/>
+      <w:numFmt w:val="bullet"/>
+      <w:lvlText w:val="o"/>
+      <w:lvlJc w:val="left"/>
+      <w:pPr>
+        <w:tabs>
+          <w:tab w:val="num" w:pos="1440"/>
+        </w:tabs>
+        <w:ind w:left="1440" w:hanging="360"/>
+      </w:pPr>
+      <w:rPr>
+        <w:rFonts w:ascii="Courier New" w:hAnsi="Courier New" w:hint="default"/>
+        <w:sz w:val="20"/>
+      </w:rPr>
+    </w:lvl>
+    <w:lvl w:ilvl="2" w:tentative="1">
+      <w:start w:val="1"/>
+      <w:numFmt w:val="bullet"/>
+      <w:lvlText w:val=""/>
+      <w:lvlJc w:val="left"/>
+      <w:pPr>
+        <w:tabs>
+          <w:tab w:val="num" w:pos="2160"/>
+        </w:tabs>
+        <w:ind w:left="2160" w:hanging="360"/>
+      </w:pPr>
+      <w:rPr>
+        <w:rFonts w:ascii="Wingdings" w:hAnsi="Wingdings" w:hint="default"/>
+        <w:sz w:val="20"/>
+      </w:rPr>
+    </w:lvl>
+    <w:lvl w:ilvl="3" w:tentative="1">
+      <w:start w:val="1"/>
+      <w:numFmt w:val="bullet"/>
+      <w:lvlText w:val=""/>
+      <w:lvlJc w:val="left"/>
+      <w:pPr>
+        <w:tabs>
+          <w:tab w:val="num" w:pos="2880"/>
+        </w:tabs>
+        <w:ind w:left="2880" w:hanging="360"/>
+      </w:pPr>
+      <w:rPr>
+        <w:rFonts w:ascii="Wingdings" w:hAnsi="Wingdings" w:hint="default"/>
+        <w:sz w:val="20"/>
+      </w:rPr>
+    </w:lvl>
+    <w:lvl w:ilvl="4" w:tentative="1">
+      <w:start w:val="1"/>
+      <w:numFmt w:val="bullet"/>
+      <w:lvlText w:val=""/>
+      <w:lvlJc w:val="left"/>
+      <w:pPr>
+        <w:tabs>
+          <w:tab w:val="num" w:pos="3600"/>
+        </w:tabs>
+        <w:ind w:left="3600" w:hanging="360"/>
+      </w:pPr>
+      <w:rPr>
+        <w:rFonts w:ascii="Wingdings" w:hAnsi="Wingdings" w:hint="default"/>
+        <w:sz w:val="20"/>
+      </w:rPr>
+    </w:lvl>
+    <w:lvl w:ilvl="5" w:tentative="1">
+      <w:start w:val="1"/>
+      <w:numFmt w:val="bullet"/>
+      <w:lvlText w:val=""/>
+      <w:lvlJc w:val="left"/>
+      <w:pPr>
+        <w:tabs>
+          <w:tab w:val="num" w:pos="4320"/>
+        </w:tabs>
+        <w:ind w:left="4320" w:hanging="360"/>
+      </w:pPr>
+      <w:rPr>
+        <w:rFonts w:ascii="Wingdings" w:hAnsi="Wingdings" w:hint="default"/>
+        <w:sz w:val="20"/>
+      </w:rPr>
+    </w:lvl>
+    <w:lvl w:ilvl="6" w:tentative="1">
+      <w:start w:val="1"/>
+      <w:numFmt w:val="bullet"/>
+      <w:lvlText w:val=""/>
+      <w:lvlJc w:val="left"/>
+      <w:pPr>
+        <w:tabs>
+          <w:tab w:val="num" w:pos="5040"/>
+        </w:tabs>
+        <w:ind w:left="5040" w:hanging="360"/>
+      </w:pPr>
+      <w:rPr>
+        <w:rFonts w:ascii="Wingdings" w:hAnsi="Wingdings" w:hint="default"/>
+        <w:sz w:val="20"/>
+      </w:rPr>
+    </w:lvl>
+    <w:lvl w:ilvl="7" w:tentative="1">
+      <w:start w:val="1"/>
+      <w:numFmt w:val="bullet"/>
+      <w:lvlText w:val=""/>
+      <w:lvlJc w:val="left"/>
+      <w:pPr>
+        <w:tabs>
+          <w:tab w:val="num" w:pos="5760"/>
+        </w:tabs>
+        <w:ind w:left="5760" w:hanging="360"/>
+      </w:pPr>
+      <w:rPr>
+        <w:rFonts w:ascii="Wingdings" w:hAnsi="Wingdings" w:hint="default"/>
+        <w:sz w:val="20"/>
+      </w:rPr>
+    </w:lvl>
+    <w:lvl w:ilvl="8" w:tentative="1">
+      <w:start w:val="1"/>
+      <w:numFmt w:val="bullet"/>
+      <w:lvlText w:val=""/>
+      <w:lvlJc w:val="left"/>
+      <w:pPr>
+        <w:tabs>
+          <w:tab w:val="num" w:pos="6480"/>
+        </w:tabs>
+        <w:ind w:left="6480" w:hanging="360"/>
+      </w:pPr>
+      <w:rPr>
+        <w:rFonts w:ascii="Wingdings" w:hAnsi="Wingdings" w:hint="default"/>
+        <w:sz w:val="20"/>
+      </w:rPr>
+    </w:lvl>
+  </w:abstractNum>
+  <w:abstractNum w:abstractNumId="3" w15:restartNumberingAfterBreak="0">
     <w:nsid w:val="3E6C7763"/>
     <w:multiLevelType w:val="multilevel"/>
     <w:tmpl w:val="AC0A7F34"/>
@@ -2458,7 +4199,269 @@
       </w:rPr>
     </w:lvl>
   </w:abstractNum>
-  <w:abstractNum w:abstractNumId="3" w15:restartNumberingAfterBreak="0">
+  <w:abstractNum w:abstractNumId="4" w15:restartNumberingAfterBreak="0">
+    <w:nsid w:val="40577FB1"/>
+    <w:multiLevelType w:val="multilevel"/>
+    <w:tmpl w:val="EF94CB4E"/>
+    <w:lvl w:ilvl="0">
+      <w:start w:val="1"/>
+      <w:numFmt w:val="bullet"/>
+      <w:lvlText w:val=""/>
+      <w:lvlJc w:val="left"/>
+      <w:pPr>
+        <w:tabs>
+          <w:tab w:val="num" w:pos="720"/>
+        </w:tabs>
+        <w:ind w:left="720" w:hanging="360"/>
+      </w:pPr>
+      <w:rPr>
+        <w:rFonts w:ascii="Symbol" w:hAnsi="Symbol" w:hint="default"/>
+        <w:sz w:val="20"/>
+      </w:rPr>
+    </w:lvl>
+    <w:lvl w:ilvl="1" w:tentative="1">
+      <w:start w:val="1"/>
+      <w:numFmt w:val="bullet"/>
+      <w:lvlText w:val="o"/>
+      <w:lvlJc w:val="left"/>
+      <w:pPr>
+        <w:tabs>
+          <w:tab w:val="num" w:pos="1440"/>
+        </w:tabs>
+        <w:ind w:left="1440" w:hanging="360"/>
+      </w:pPr>
+      <w:rPr>
+        <w:rFonts w:ascii="Courier New" w:hAnsi="Courier New" w:hint="default"/>
+        <w:sz w:val="20"/>
+      </w:rPr>
+    </w:lvl>
+    <w:lvl w:ilvl="2" w:tentative="1">
+      <w:start w:val="1"/>
+      <w:numFmt w:val="bullet"/>
+      <w:lvlText w:val=""/>
+      <w:lvlJc w:val="left"/>
+      <w:pPr>
+        <w:tabs>
+          <w:tab w:val="num" w:pos="2160"/>
+        </w:tabs>
+        <w:ind w:left="2160" w:hanging="360"/>
+      </w:pPr>
+      <w:rPr>
+        <w:rFonts w:ascii="Wingdings" w:hAnsi="Wingdings" w:hint="default"/>
+        <w:sz w:val="20"/>
+      </w:rPr>
+    </w:lvl>
+    <w:lvl w:ilvl="3" w:tentative="1">
+      <w:start w:val="1"/>
+      <w:numFmt w:val="bullet"/>
+      <w:lvlText w:val=""/>
+      <w:lvlJc w:val="left"/>
+      <w:pPr>
+        <w:tabs>
+          <w:tab w:val="num" w:pos="2880"/>
+        </w:tabs>
+        <w:ind w:left="2880" w:hanging="360"/>
+      </w:pPr>
+      <w:rPr>
+        <w:rFonts w:ascii="Wingdings" w:hAnsi="Wingdings" w:hint="default"/>
+        <w:sz w:val="20"/>
+      </w:rPr>
+    </w:lvl>
+    <w:lvl w:ilvl="4" w:tentative="1">
+      <w:start w:val="1"/>
+      <w:numFmt w:val="bullet"/>
+      <w:lvlText w:val=""/>
+      <w:lvlJc w:val="left"/>
+      <w:pPr>
+        <w:tabs>
+          <w:tab w:val="num" w:pos="3600"/>
+        </w:tabs>
+        <w:ind w:left="3600" w:hanging="360"/>
+      </w:pPr>
+      <w:rPr>
+        <w:rFonts w:ascii="Wingdings" w:hAnsi="Wingdings" w:hint="default"/>
+        <w:sz w:val="20"/>
+      </w:rPr>
+    </w:lvl>
+    <w:lvl w:ilvl="5" w:tentative="1">
+      <w:start w:val="1"/>
+      <w:numFmt w:val="bullet"/>
+      <w:lvlText w:val=""/>
+      <w:lvlJc w:val="left"/>
+      <w:pPr>
+        <w:tabs>
+          <w:tab w:val="num" w:pos="4320"/>
+        </w:tabs>
+        <w:ind w:left="4320" w:hanging="360"/>
+      </w:pPr>
+      <w:rPr>
+        <w:rFonts w:ascii="Wingdings" w:hAnsi="Wingdings" w:hint="default"/>
+        <w:sz w:val="20"/>
+      </w:rPr>
+    </w:lvl>
+    <w:lvl w:ilvl="6" w:tentative="1">
+      <w:start w:val="1"/>
+      <w:numFmt w:val="bullet"/>
+      <w:lvlText w:val=""/>
+      <w:lvlJc w:val="left"/>
+      <w:pPr>
+        <w:tabs>
+          <w:tab w:val="num" w:pos="5040"/>
+        </w:tabs>
+        <w:ind w:left="5040" w:hanging="360"/>
+      </w:pPr>
+      <w:rPr>
+        <w:rFonts w:ascii="Wingdings" w:hAnsi="Wingdings" w:hint="default"/>
+        <w:sz w:val="20"/>
+      </w:rPr>
+    </w:lvl>
+    <w:lvl w:ilvl="7" w:tentative="1">
+      <w:start w:val="1"/>
+      <w:numFmt w:val="bullet"/>
+      <w:lvlText w:val=""/>
+      <w:lvlJc w:val="left"/>
+      <w:pPr>
+        <w:tabs>
+          <w:tab w:val="num" w:pos="5760"/>
+        </w:tabs>
+        <w:ind w:left="5760" w:hanging="360"/>
+      </w:pPr>
+      <w:rPr>
+        <w:rFonts w:ascii="Wingdings" w:hAnsi="Wingdings" w:hint="default"/>
+        <w:sz w:val="20"/>
+      </w:rPr>
+    </w:lvl>
+    <w:lvl w:ilvl="8" w:tentative="1">
+      <w:start w:val="1"/>
+      <w:numFmt w:val="bullet"/>
+      <w:lvlText w:val=""/>
+      <w:lvlJc w:val="left"/>
+      <w:pPr>
+        <w:tabs>
+          <w:tab w:val="num" w:pos="6480"/>
+        </w:tabs>
+        <w:ind w:left="6480" w:hanging="360"/>
+      </w:pPr>
+      <w:rPr>
+        <w:rFonts w:ascii="Wingdings" w:hAnsi="Wingdings" w:hint="default"/>
+        <w:sz w:val="20"/>
+      </w:rPr>
+    </w:lvl>
+  </w:abstractNum>
+  <w:abstractNum w:abstractNumId="5" w15:restartNumberingAfterBreak="0">
+    <w:nsid w:val="5D635DCE"/>
+    <w:multiLevelType w:val="multilevel"/>
+    <w:tmpl w:val="099A950C"/>
+    <w:lvl w:ilvl="0">
+      <w:start w:val="1"/>
+      <w:numFmt w:val="decimal"/>
+      <w:lvlText w:val="%1."/>
+      <w:lvlJc w:val="left"/>
+      <w:pPr>
+        <w:tabs>
+          <w:tab w:val="num" w:pos="720"/>
+        </w:tabs>
+        <w:ind w:left="720" w:hanging="360"/>
+      </w:pPr>
+    </w:lvl>
+    <w:lvl w:ilvl="1" w:tentative="1">
+      <w:start w:val="1"/>
+      <w:numFmt w:val="decimal"/>
+      <w:lvlText w:val="%2."/>
+      <w:lvlJc w:val="left"/>
+      <w:pPr>
+        <w:tabs>
+          <w:tab w:val="num" w:pos="1440"/>
+        </w:tabs>
+        <w:ind w:left="1440" w:hanging="360"/>
+      </w:pPr>
+    </w:lvl>
+    <w:lvl w:ilvl="2" w:tentative="1">
+      <w:start w:val="1"/>
+      <w:numFmt w:val="decimal"/>
+      <w:lvlText w:val="%3."/>
+      <w:lvlJc w:val="left"/>
+      <w:pPr>
+        <w:tabs>
+          <w:tab w:val="num" w:pos="2160"/>
+        </w:tabs>
+        <w:ind w:left="2160" w:hanging="360"/>
+      </w:pPr>
+    </w:lvl>
+    <w:lvl w:ilvl="3" w:tentative="1">
+      <w:start w:val="1"/>
+      <w:numFmt w:val="decimal"/>
+      <w:lvlText w:val="%4."/>
+      <w:lvlJc w:val="left"/>
+      <w:pPr>
+        <w:tabs>
+          <w:tab w:val="num" w:pos="2880"/>
+        </w:tabs>
+        <w:ind w:left="2880" w:hanging="360"/>
+      </w:pPr>
+    </w:lvl>
+    <w:lvl w:ilvl="4" w:tentative="1">
+      <w:start w:val="1"/>
+      <w:numFmt w:val="decimal"/>
+      <w:lvlText w:val="%5."/>
+      <w:lvlJc w:val="left"/>
+      <w:pPr>
+        <w:tabs>
+          <w:tab w:val="num" w:pos="3600"/>
+        </w:tabs>
+        <w:ind w:left="3600" w:hanging="360"/>
+      </w:pPr>
+    </w:lvl>
+    <w:lvl w:ilvl="5" w:tentative="1">
+      <w:start w:val="1"/>
+      <w:numFmt w:val="decimal"/>
+      <w:lvlText w:val="%6."/>
+      <w:lvlJc w:val="left"/>
+      <w:pPr>
+        <w:tabs>
+          <w:tab w:val="num" w:pos="4320"/>
+        </w:tabs>
+        <w:ind w:left="4320" w:hanging="360"/>
+      </w:pPr>
+    </w:lvl>
+    <w:lvl w:ilvl="6" w:tentative="1">
+      <w:start w:val="1"/>
+      <w:numFmt w:val="decimal"/>
+      <w:lvlText w:val="%7."/>
+      <w:lvlJc w:val="left"/>
+      <w:pPr>
+        <w:tabs>
+          <w:tab w:val="num" w:pos="5040"/>
+        </w:tabs>
+        <w:ind w:left="5040" w:hanging="360"/>
+      </w:pPr>
+    </w:lvl>
+    <w:lvl w:ilvl="7" w:tentative="1">
+      <w:start w:val="1"/>
+      <w:numFmt w:val="decimal"/>
+      <w:lvlText w:val="%8."/>
+      <w:lvlJc w:val="left"/>
+      <w:pPr>
+        <w:tabs>
+          <w:tab w:val="num" w:pos="5760"/>
+        </w:tabs>
+        <w:ind w:left="5760" w:hanging="360"/>
+      </w:pPr>
+    </w:lvl>
+    <w:lvl w:ilvl="8" w:tentative="1">
+      <w:start w:val="1"/>
+      <w:numFmt w:val="decimal"/>
+      <w:lvlText w:val="%9."/>
+      <w:lvlJc w:val="left"/>
+      <w:pPr>
+        <w:tabs>
+          <w:tab w:val="num" w:pos="6480"/>
+        </w:tabs>
+        <w:ind w:left="6480" w:hanging="360"/>
+      </w:pPr>
+    </w:lvl>
+  </w:abstractNum>
+  <w:abstractNum w:abstractNumId="6" w15:restartNumberingAfterBreak="0">
     <w:nsid w:val="6BA6067C"/>
     <w:multiLevelType w:val="multilevel"/>
     <w:tmpl w:val="FCC2584A"/>
@@ -2607,7 +4610,7 @@
       </w:rPr>
     </w:lvl>
   </w:abstractNum>
-  <w:abstractNum w:abstractNumId="4" w15:restartNumberingAfterBreak="0">
+  <w:abstractNum w:abstractNumId="7" w15:restartNumberingAfterBreak="0">
     <w:nsid w:val="6C7B6A29"/>
     <w:multiLevelType w:val="hybridMultilevel"/>
     <w:tmpl w:val="09A690F0"/>
@@ -2720,7 +4723,7 @@
       </w:rPr>
     </w:lvl>
   </w:abstractNum>
-  <w:abstractNum w:abstractNumId="5" w15:restartNumberingAfterBreak="0">
+  <w:abstractNum w:abstractNumId="8" w15:restartNumberingAfterBreak="0">
     <w:nsid w:val="6E4115AF"/>
     <w:multiLevelType w:val="hybridMultilevel"/>
     <w:tmpl w:val="50764514"/>
@@ -2833,7 +4836,7 @@
       </w:rPr>
     </w:lvl>
   </w:abstractNum>
-  <w:abstractNum w:abstractNumId="6" w15:restartNumberingAfterBreak="0">
+  <w:abstractNum w:abstractNumId="9" w15:restartNumberingAfterBreak="0">
     <w:nsid w:val="761E238B"/>
     <w:multiLevelType w:val="hybridMultilevel"/>
     <w:tmpl w:val="6A5240DC"/>
@@ -2946,7 +4949,7 @@
       </w:rPr>
     </w:lvl>
   </w:abstractNum>
-  <w:abstractNum w:abstractNumId="7" w15:restartNumberingAfterBreak="0">
+  <w:abstractNum w:abstractNumId="10" w15:restartNumberingAfterBreak="0">
     <w:nsid w:val="7C0B1200"/>
     <w:multiLevelType w:val="hybridMultilevel"/>
     <w:tmpl w:val="488ED406"/>
@@ -3036,28 +5039,37 @@
     </w:lvl>
   </w:abstractNum>
   <w:num w:numId="1" w16cid:durableId="617374800">
+    <w:abstractNumId w:val="10"/>
+  </w:num>
+  <w:num w:numId="2" w16cid:durableId="641234197">
     <w:abstractNumId w:val="7"/>
   </w:num>
-  <w:num w:numId="2" w16cid:durableId="641234197">
-    <w:abstractNumId w:val="4"/>
-  </w:num>
   <w:num w:numId="3" w16cid:durableId="220988628">
-    <w:abstractNumId w:val="6"/>
+    <w:abstractNumId w:val="9"/>
   </w:num>
   <w:num w:numId="4" w16cid:durableId="2136673202">
     <w:abstractNumId w:val="1"/>
   </w:num>
   <w:num w:numId="5" w16cid:durableId="1238052582">
-    <w:abstractNumId w:val="3"/>
+    <w:abstractNumId w:val="6"/>
   </w:num>
   <w:num w:numId="6" w16cid:durableId="621426701">
-    <w:abstractNumId w:val="5"/>
+    <w:abstractNumId w:val="8"/>
   </w:num>
   <w:num w:numId="7" w16cid:durableId="1182283222">
-    <w:abstractNumId w:val="2"/>
+    <w:abstractNumId w:val="3"/>
   </w:num>
   <w:num w:numId="8" w16cid:durableId="1299648098">
     <w:abstractNumId w:val="0"/>
+  </w:num>
+  <w:num w:numId="9" w16cid:durableId="39790329">
+    <w:abstractNumId w:val="4"/>
+  </w:num>
+  <w:num w:numId="10" w16cid:durableId="720861750">
+    <w:abstractNumId w:val="5"/>
+  </w:num>
+  <w:num w:numId="11" w16cid:durableId="1268463146">
+    <w:abstractNumId w:val="2"/>
   </w:num>
 </w:numbering>
 </file>

</xml_diff>

<commit_message>
all about reactive navigation
</commit_message>
<xml_diff>
--- a/roboticDevelopEnv/work/Chap5AdvancedNotes.docx
+++ b/roboticDevelopEnv/work/Chap5AdvancedNotes.docx
@@ -1018,23 +1018,7 @@
       </w:r>
       <w:proofErr w:type="spellEnd"/>
       <w:r>
-        <w:t xml:space="preserve"> vehicle </w:t>
-      </w:r>
-      <w:proofErr w:type="gramStart"/>
-      <w:r>
-        <w:t>( the</w:t>
-      </w:r>
-      <w:proofErr w:type="gramEnd"/>
-      <w:r>
-        <w:t xml:space="preserve"> </w:t>
-      </w:r>
-      <w:proofErr w:type="gramStart"/>
-      <w:r>
-        <w:t>most simple</w:t>
-      </w:r>
-      <w:proofErr w:type="gramEnd"/>
-      <w:r>
-        <w:t xml:space="preserve"> robot) </w:t>
+        <w:t xml:space="preserve"> vehicle ( the most simple robot) </w:t>
       </w:r>
     </w:p>
     <w:p>
@@ -1175,16 +1159,8 @@
         <w:rPr>
           <w:lang w:val="es-ES"/>
         </w:rPr>
-        <w:t xml:space="preserve">Uso de algoritmos clásicos </w:t>
-      </w:r>
-      <w:proofErr w:type="gramStart"/>
-      <w:r>
-        <w:rPr>
-          <w:lang w:val="es-ES"/>
-        </w:rPr>
-        <w:t>como :</w:t>
-      </w:r>
-      <w:proofErr w:type="gramEnd"/>
+        <w:t>Uso de algoritmos clásicos como :</w:t>
+      </w:r>
     </w:p>
     <w:p>
       <w:pPr>
@@ -1231,19 +1207,11 @@
           <w:lang w:val="es-ES"/>
         </w:rPr>
       </w:pPr>
-      <w:proofErr w:type="gramStart"/>
-      <w:r>
-        <w:rPr>
-          <w:lang w:val="es-ES"/>
-        </w:rPr>
-        <w:t>Vector  Field</w:t>
-      </w:r>
-      <w:proofErr w:type="gramEnd"/>
-      <w:r>
-        <w:rPr>
-          <w:lang w:val="es-ES"/>
-        </w:rPr>
-        <w:t xml:space="preserve"> </w:t>
+      <w:r>
+        <w:rPr>
+          <w:lang w:val="es-ES"/>
+        </w:rPr>
+        <w:t xml:space="preserve">Vector  Field </w:t>
       </w:r>
       <w:proofErr w:type="spellStart"/>
       <w:r>
@@ -1269,7 +1237,6 @@
         </w:numPr>
       </w:pPr>
       <w:proofErr w:type="spellStart"/>
-      <w:proofErr w:type="gramStart"/>
       <w:r>
         <w:t>Implemetancion</w:t>
       </w:r>
@@ -1278,11 +1245,7 @@
         <w:t xml:space="preserve"> </w:t>
       </w:r>
       <w:r>
-        <w:t xml:space="preserve"> del</w:t>
-      </w:r>
-      <w:proofErr w:type="gramEnd"/>
-      <w:r>
-        <w:t xml:space="preserve"> path of th</w:t>
+        <w:t xml:space="preserve"> del path of th</w:t>
       </w:r>
       <w:r>
         <w:t xml:space="preserve">e </w:t>
@@ -1307,21 +1270,7 @@
         <w:rPr>
           <w:lang w:val="es-ES"/>
         </w:rPr>
-        <w:t xml:space="preserve">Casos de </w:t>
-      </w:r>
-      <w:proofErr w:type="gramStart"/>
-      <w:r>
-        <w:rPr>
-          <w:lang w:val="es-ES"/>
-        </w:rPr>
-        <w:t>uso :</w:t>
-      </w:r>
-      <w:proofErr w:type="gramEnd"/>
-      <w:r>
-        <w:rPr>
-          <w:lang w:val="es-ES"/>
-        </w:rPr>
-        <w:t xml:space="preserve"> </w:t>
+        <w:t xml:space="preserve">Casos de uso : </w:t>
       </w:r>
       <w:r>
         <w:rPr>
@@ -2217,26 +2166,10 @@
         </w:numPr>
       </w:pPr>
       <w:r>
-        <w:t xml:space="preserve">Bug </w:t>
-      </w:r>
-      <w:proofErr w:type="gramStart"/>
-      <w:r>
-        <w:t xml:space="preserve">algorithms </w:t>
-      </w:r>
-      <w:r>
-        <w:t>;</w:t>
-      </w:r>
-      <w:proofErr w:type="gramEnd"/>
-      <w:r>
-        <w:t xml:space="preserve"> </w:t>
-      </w:r>
-      <w:proofErr w:type="gramStart"/>
-      <w:r>
-        <w:t>An</w:t>
-      </w:r>
-      <w:proofErr w:type="gramEnd"/>
-      <w:r>
-        <w:t xml:space="preserve"> reactive </w:t>
+        <w:t xml:space="preserve">Bug algorithms </w:t>
+      </w:r>
+      <w:r>
+        <w:t xml:space="preserve">; An reactive </w:t>
       </w:r>
       <w:r>
         <w:t>algorithm with strategy implemented</w:t>
@@ -2610,61 +2543,33 @@
         <w:rPr>
           <w:lang w:val="es-ES"/>
         </w:rPr>
-        <w:t xml:space="preserve">Se </w:t>
-      </w:r>
-      <w:proofErr w:type="gramStart"/>
-      <w:r>
-        <w:rPr>
-          <w:lang w:val="es-ES"/>
-        </w:rPr>
-        <w:t xml:space="preserve">logra </w:t>
-      </w:r>
-      <w:r>
-        <w:rPr>
-          <w:lang w:val="es-ES"/>
-        </w:rPr>
-        <w:t xml:space="preserve"> ver</w:t>
-      </w:r>
-      <w:proofErr w:type="gramEnd"/>
-      <w:r>
-        <w:rPr>
-          <w:lang w:val="es-ES"/>
-        </w:rPr>
-        <w:t xml:space="preserve"> su recorrido como una línea de puntos verdes.</w:t>
-      </w:r>
-    </w:p>
-    <w:p>
-      <w:pPr>
-        <w:rPr>
-          <w:lang w:val="es-ES"/>
-        </w:rPr>
-      </w:pPr>
-    </w:p>
-    <w:p>
-      <w:pPr>
-        <w:rPr>
-          <w:lang w:val="es-ES"/>
-        </w:rPr>
-      </w:pPr>
-      <w:r>
-        <w:rPr>
-          <w:lang w:val="es-ES"/>
-        </w:rPr>
-        <w:t xml:space="preserve">De esta manera, vemos </w:t>
-      </w:r>
-      <w:proofErr w:type="gramStart"/>
-      <w:r>
-        <w:rPr>
-          <w:lang w:val="es-ES"/>
-        </w:rPr>
-        <w:t>que ;</w:t>
-      </w:r>
-      <w:proofErr w:type="gramEnd"/>
-      <w:r>
-        <w:rPr>
-          <w:lang w:val="es-ES"/>
-        </w:rPr>
-        <w:t xml:space="preserve"> </w:t>
+        <w:t xml:space="preserve">Se logra </w:t>
+      </w:r>
+      <w:r>
+        <w:rPr>
+          <w:lang w:val="es-ES"/>
+        </w:rPr>
+        <w:t xml:space="preserve"> ver su recorrido como una línea de puntos verdes.</w:t>
+      </w:r>
+    </w:p>
+    <w:p>
+      <w:pPr>
+        <w:rPr>
+          <w:lang w:val="es-ES"/>
+        </w:rPr>
+      </w:pPr>
+    </w:p>
+    <w:p>
+      <w:pPr>
+        <w:rPr>
+          <w:lang w:val="es-ES"/>
+        </w:rPr>
+      </w:pPr>
+      <w:r>
+        <w:rPr>
+          <w:lang w:val="es-ES"/>
+        </w:rPr>
+        <w:t xml:space="preserve">De esta manera, vemos que ; </w:t>
       </w:r>
     </w:p>
     <w:p>
@@ -2727,21 +2632,7 @@
         <w:rPr>
           <w:lang w:val="es-ES"/>
         </w:rPr>
-        <w:t xml:space="preserve">Esto es bueno </w:t>
-      </w:r>
-      <w:proofErr w:type="gramStart"/>
-      <w:r>
-        <w:rPr>
-          <w:lang w:val="es-ES"/>
-        </w:rPr>
-        <w:t>porque</w:t>
-      </w:r>
-      <w:proofErr w:type="gramEnd"/>
-      <w:r>
-        <w:rPr>
-          <w:lang w:val="es-ES"/>
-        </w:rPr>
-        <w:t>; es imple y no necesita un mapa completo pero</w:t>
+        <w:t>Esto es bueno porque; es imple y no necesita un mapa completo pero</w:t>
       </w:r>
     </w:p>
     <w:p>
@@ -3030,67 +2921,29 @@
     <w:p>
       <w:pPr>
         <w:rPr>
-          <w:lang w:val="es-ES"/>
-        </w:rPr>
-      </w:pPr>
-      <w:proofErr w:type="gramStart"/>
-      <w:r>
-        <w:rPr>
-          <w:lang w:val="es-ES"/>
-        </w:rPr>
-        <w:t xml:space="preserve">5.2  </w:t>
-      </w:r>
-      <w:proofErr w:type="spellStart"/>
-      <w:r>
-        <w:rPr>
-          <w:lang w:val="es-ES"/>
-        </w:rPr>
-        <w:t>map</w:t>
-      </w:r>
-      <w:proofErr w:type="spellEnd"/>
-      <w:proofErr w:type="gramEnd"/>
-      <w:r>
-        <w:rPr>
-          <w:lang w:val="es-ES"/>
-        </w:rPr>
-        <w:t xml:space="preserve">- </w:t>
-      </w:r>
-      <w:proofErr w:type="spellStart"/>
-      <w:r>
-        <w:rPr>
-          <w:lang w:val="es-ES"/>
-        </w:rPr>
-        <w:t>based</w:t>
-      </w:r>
-      <w:proofErr w:type="spellEnd"/>
-      <w:r>
-        <w:rPr>
-          <w:lang w:val="es-ES"/>
-        </w:rPr>
-        <w:t xml:space="preserve"> </w:t>
-      </w:r>
-      <w:proofErr w:type="spellStart"/>
-      <w:r>
-        <w:rPr>
-          <w:lang w:val="es-ES"/>
-        </w:rPr>
-        <w:t>navigation</w:t>
-      </w:r>
-      <w:proofErr w:type="spellEnd"/>
-      <w:r>
-        <w:rPr>
-          <w:lang w:val="es-ES"/>
-        </w:rPr>
-        <w:t xml:space="preserve"> </w:t>
-      </w:r>
-    </w:p>
-    <w:p>
-      <w:pPr>
-        <w:rPr>
-          <w:lang w:val="es-ES"/>
-        </w:rPr>
-      </w:pPr>
-    </w:p>
+          <w:u w:val="single"/>
+          <w:lang w:val="es-ES"/>
+        </w:rPr>
+      </w:pPr>
+      <w:r>
+        <w:rPr>
+          <w:lang w:val="es-ES"/>
+        </w:rPr>
+        <w:t>Primero, vemos que en e</w:t>
+      </w:r>
+      <w:r>
+        <w:rPr>
+          <w:lang w:val="es-ES"/>
+        </w:rPr>
+        <w:t xml:space="preserve">ste capitulo tratamos </w:t>
+      </w:r>
+    </w:p>
+    <w:p>
+      <w:r>
+        <w:t xml:space="preserve">5.2  map- based navigation </w:t>
+      </w:r>
+    </w:p>
+    <w:p/>
     <w:p>
       <w:pPr>
         <w:rPr>
@@ -3153,19 +3006,11 @@
           <w:lang w:val="es-ES"/>
         </w:rPr>
       </w:pPr>
-      <w:proofErr w:type="gramStart"/>
-      <w:r>
-        <w:rPr>
-          <w:lang w:val="es-ES"/>
-        </w:rPr>
-        <w:t>Métricos :</w:t>
-      </w:r>
-      <w:proofErr w:type="gramEnd"/>
-      <w:r>
-        <w:rPr>
-          <w:lang w:val="es-ES"/>
-        </w:rPr>
-        <w:t xml:space="preserve"> como un mapa real de coordenadas</w:t>
+      <w:r>
+        <w:rPr>
+          <w:lang w:val="es-ES"/>
+        </w:rPr>
+        <w:t>Métricos : como un mapa real de coordenadas</w:t>
       </w:r>
     </w:p>
     <w:p>
@@ -3181,7 +3026,6 @@
         <w:t xml:space="preserve">Conceptos de localización, (MAPPING + </w:t>
       </w:r>
       <w:proofErr w:type="spellStart"/>
-      <w:proofErr w:type="gramStart"/>
       <w:r>
         <w:rPr>
           <w:lang w:val="es-ES"/>
@@ -3193,14 +3037,7 @@
         <w:rPr>
           <w:lang w:val="es-ES"/>
         </w:rPr>
-        <w:t xml:space="preserve"> )</w:t>
-      </w:r>
-      <w:proofErr w:type="gramEnd"/>
-      <w:r>
-        <w:rPr>
-          <w:lang w:val="es-ES"/>
-        </w:rPr>
-        <w:t xml:space="preserve"> </w:t>
+        <w:t xml:space="preserve"> ) </w:t>
       </w:r>
     </w:p>
     <w:p>
@@ -3264,15 +3101,7 @@
         <w:t>On</w:t>
       </w:r>
       <w:r>
-        <w:t xml:space="preserve"> </w:t>
-      </w:r>
-      <w:proofErr w:type="gramStart"/>
-      <w:r>
-        <w:t>simulation :</w:t>
-      </w:r>
-      <w:proofErr w:type="gramEnd"/>
-      <w:r>
-        <w:t xml:space="preserve"> </w:t>
+        <w:t xml:space="preserve"> simulation : </w:t>
       </w:r>
       <w:r>
         <w:br/>
@@ -3340,13 +3169,8 @@
     </w:p>
     <w:p/>
     <w:p>
-      <w:proofErr w:type="gramStart"/>
-      <w:r>
-        <w:t>5.3  planning</w:t>
-      </w:r>
-      <w:proofErr w:type="gramEnd"/>
-      <w:r>
-        <w:t xml:space="preserve"> with a graph – based map </w:t>
+      <w:r>
+        <w:t xml:space="preserve">5.3  planning with a graph – based map </w:t>
       </w:r>
     </w:p>
     <w:p>

</xml_diff>

<commit_message>
introduction to map-based navigation and proceeding with the different methods
</commit_message>
<xml_diff>
--- a/roboticDevelopEnv/work/Chap5AdvancedNotes.docx
+++ b/roboticDevelopEnv/work/Chap5AdvancedNotes.docx
@@ -1018,7 +1018,23 @@
       </w:r>
       <w:proofErr w:type="spellEnd"/>
       <w:r>
-        <w:t xml:space="preserve"> vehicle ( the most simple robot) </w:t>
+        <w:t xml:space="preserve"> vehicle </w:t>
+      </w:r>
+      <w:proofErr w:type="gramStart"/>
+      <w:r>
+        <w:t>( the</w:t>
+      </w:r>
+      <w:proofErr w:type="gramEnd"/>
+      <w:r>
+        <w:t xml:space="preserve"> </w:t>
+      </w:r>
+      <w:proofErr w:type="gramStart"/>
+      <w:r>
+        <w:t>most simple</w:t>
+      </w:r>
+      <w:proofErr w:type="gramEnd"/>
+      <w:r>
+        <w:t xml:space="preserve"> robot) </w:t>
       </w:r>
     </w:p>
     <w:p>
@@ -1159,8 +1175,16 @@
         <w:rPr>
           <w:lang w:val="es-ES"/>
         </w:rPr>
-        <w:t>Uso de algoritmos clásicos como :</w:t>
-      </w:r>
+        <w:t xml:space="preserve">Uso de algoritmos clásicos </w:t>
+      </w:r>
+      <w:proofErr w:type="gramStart"/>
+      <w:r>
+        <w:rPr>
+          <w:lang w:val="es-ES"/>
+        </w:rPr>
+        <w:t>como :</w:t>
+      </w:r>
+      <w:proofErr w:type="gramEnd"/>
     </w:p>
     <w:p>
       <w:pPr>
@@ -1207,11 +1231,19 @@
           <w:lang w:val="es-ES"/>
         </w:rPr>
       </w:pPr>
-      <w:r>
-        <w:rPr>
-          <w:lang w:val="es-ES"/>
-        </w:rPr>
-        <w:t xml:space="preserve">Vector  Field </w:t>
+      <w:proofErr w:type="gramStart"/>
+      <w:r>
+        <w:rPr>
+          <w:lang w:val="es-ES"/>
+        </w:rPr>
+        <w:t>Vector  Field</w:t>
+      </w:r>
+      <w:proofErr w:type="gramEnd"/>
+      <w:r>
+        <w:rPr>
+          <w:lang w:val="es-ES"/>
+        </w:rPr>
+        <w:t xml:space="preserve"> </w:t>
       </w:r>
       <w:proofErr w:type="spellStart"/>
       <w:r>
@@ -1237,6 +1269,7 @@
         </w:numPr>
       </w:pPr>
       <w:proofErr w:type="spellStart"/>
+      <w:proofErr w:type="gramStart"/>
       <w:r>
         <w:t>Implemetancion</w:t>
       </w:r>
@@ -1245,7 +1278,11 @@
         <w:t xml:space="preserve"> </w:t>
       </w:r>
       <w:r>
-        <w:t xml:space="preserve"> del path of th</w:t>
+        <w:t xml:space="preserve"> del</w:t>
+      </w:r>
+      <w:proofErr w:type="gramEnd"/>
+      <w:r>
+        <w:t xml:space="preserve"> path of th</w:t>
       </w:r>
       <w:r>
         <w:t xml:space="preserve">e </w:t>
@@ -1270,7 +1307,21 @@
         <w:rPr>
           <w:lang w:val="es-ES"/>
         </w:rPr>
-        <w:t xml:space="preserve">Casos de uso : </w:t>
+        <w:t xml:space="preserve">Casos de </w:t>
+      </w:r>
+      <w:proofErr w:type="gramStart"/>
+      <w:r>
+        <w:rPr>
+          <w:lang w:val="es-ES"/>
+        </w:rPr>
+        <w:t>uso :</w:t>
+      </w:r>
+      <w:proofErr w:type="gramEnd"/>
+      <w:r>
+        <w:rPr>
+          <w:lang w:val="es-ES"/>
+        </w:rPr>
+        <w:t xml:space="preserve"> </w:t>
       </w:r>
       <w:r>
         <w:rPr>
@@ -2166,10 +2217,26 @@
         </w:numPr>
       </w:pPr>
       <w:r>
-        <w:t xml:space="preserve">Bug algorithms </w:t>
-      </w:r>
-      <w:r>
-        <w:t xml:space="preserve">; An reactive </w:t>
+        <w:t xml:space="preserve">Bug </w:t>
+      </w:r>
+      <w:proofErr w:type="gramStart"/>
+      <w:r>
+        <w:t xml:space="preserve">algorithms </w:t>
+      </w:r>
+      <w:r>
+        <w:t>;</w:t>
+      </w:r>
+      <w:proofErr w:type="gramEnd"/>
+      <w:r>
+        <w:t xml:space="preserve"> </w:t>
+      </w:r>
+      <w:proofErr w:type="gramStart"/>
+      <w:r>
+        <w:t>An</w:t>
+      </w:r>
+      <w:proofErr w:type="gramEnd"/>
+      <w:r>
+        <w:t xml:space="preserve"> reactive </w:t>
       </w:r>
       <w:r>
         <w:t>algorithm with strategy implemented</w:t>
@@ -2543,33 +2610,61 @@
         <w:rPr>
           <w:lang w:val="es-ES"/>
         </w:rPr>
-        <w:t xml:space="preserve">Se logra </w:t>
-      </w:r>
-      <w:r>
-        <w:rPr>
-          <w:lang w:val="es-ES"/>
-        </w:rPr>
-        <w:t xml:space="preserve"> ver su recorrido como una línea de puntos verdes.</w:t>
-      </w:r>
-    </w:p>
-    <w:p>
-      <w:pPr>
-        <w:rPr>
-          <w:lang w:val="es-ES"/>
-        </w:rPr>
-      </w:pPr>
-    </w:p>
-    <w:p>
-      <w:pPr>
-        <w:rPr>
-          <w:lang w:val="es-ES"/>
-        </w:rPr>
-      </w:pPr>
-      <w:r>
-        <w:rPr>
-          <w:lang w:val="es-ES"/>
-        </w:rPr>
-        <w:t xml:space="preserve">De esta manera, vemos que ; </w:t>
+        <w:t xml:space="preserve">Se </w:t>
+      </w:r>
+      <w:proofErr w:type="gramStart"/>
+      <w:r>
+        <w:rPr>
+          <w:lang w:val="es-ES"/>
+        </w:rPr>
+        <w:t xml:space="preserve">logra </w:t>
+      </w:r>
+      <w:r>
+        <w:rPr>
+          <w:lang w:val="es-ES"/>
+        </w:rPr>
+        <w:t xml:space="preserve"> ver</w:t>
+      </w:r>
+      <w:proofErr w:type="gramEnd"/>
+      <w:r>
+        <w:rPr>
+          <w:lang w:val="es-ES"/>
+        </w:rPr>
+        <w:t xml:space="preserve"> su recorrido como una línea de puntos verdes.</w:t>
+      </w:r>
+    </w:p>
+    <w:p>
+      <w:pPr>
+        <w:rPr>
+          <w:lang w:val="es-ES"/>
+        </w:rPr>
+      </w:pPr>
+    </w:p>
+    <w:p>
+      <w:pPr>
+        <w:rPr>
+          <w:lang w:val="es-ES"/>
+        </w:rPr>
+      </w:pPr>
+      <w:r>
+        <w:rPr>
+          <w:lang w:val="es-ES"/>
+        </w:rPr>
+        <w:t xml:space="preserve">De esta manera, vemos </w:t>
+      </w:r>
+      <w:proofErr w:type="gramStart"/>
+      <w:r>
+        <w:rPr>
+          <w:lang w:val="es-ES"/>
+        </w:rPr>
+        <w:t>que ;</w:t>
+      </w:r>
+      <w:proofErr w:type="gramEnd"/>
+      <w:r>
+        <w:rPr>
+          <w:lang w:val="es-ES"/>
+        </w:rPr>
+        <w:t xml:space="preserve"> </w:t>
       </w:r>
     </w:p>
     <w:p>
@@ -2632,7 +2727,21 @@
         <w:rPr>
           <w:lang w:val="es-ES"/>
         </w:rPr>
-        <w:t>Esto es bueno porque; es imple y no necesita un mapa completo pero</w:t>
+        <w:t xml:space="preserve">Esto es bueno </w:t>
+      </w:r>
+      <w:proofErr w:type="gramStart"/>
+      <w:r>
+        <w:rPr>
+          <w:lang w:val="es-ES"/>
+        </w:rPr>
+        <w:t>porque</w:t>
+      </w:r>
+      <w:proofErr w:type="gramEnd"/>
+      <w:r>
+        <w:rPr>
+          <w:lang w:val="es-ES"/>
+        </w:rPr>
+        <w:t>; es imple y no necesita un mapa completo pero</w:t>
       </w:r>
     </w:p>
     <w:p>
@@ -2921,7 +3030,6 @@
     <w:p>
       <w:pPr>
         <w:rPr>
-          <w:u w:val="single"/>
           <w:lang w:val="es-ES"/>
         </w:rPr>
       </w:pPr>
@@ -2935,54 +3043,242 @@
         <w:rPr>
           <w:lang w:val="es-ES"/>
         </w:rPr>
-        <w:t xml:space="preserve">ste capitulo tratamos </w:t>
-      </w:r>
-    </w:p>
-    <w:p>
-      <w:r>
-        <w:t xml:space="preserve">5.2  map- based navigation </w:t>
-      </w:r>
-    </w:p>
-    <w:p/>
-    <w:p>
-      <w:pPr>
-        <w:rPr>
-          <w:lang w:val="es-ES"/>
-        </w:rPr>
-      </w:pPr>
-      <w:r>
-        <w:rPr>
-          <w:lang w:val="es-ES"/>
-        </w:rPr>
-        <w:t>El robot presenta un m</w:t>
-      </w:r>
-      <w:r>
-        <w:rPr>
-          <w:lang w:val="es-ES"/>
-        </w:rPr>
-        <w:t xml:space="preserve">apa del entorno, con el cual planifica rutas óptimas. </w:t>
-      </w:r>
-    </w:p>
-    <w:p>
-      <w:pPr>
-        <w:rPr>
-          <w:lang w:val="es-ES"/>
-        </w:rPr>
-      </w:pPr>
-      <w:r>
-        <w:rPr>
-          <w:lang w:val="es-ES"/>
-        </w:rPr>
-        <w:tab/>
-        <w:t xml:space="preserve">Tipos de mapas: </w:t>
-      </w:r>
-    </w:p>
-    <w:p>
-      <w:pPr>
-        <w:pStyle w:val="Prrafodelista"/>
+        <w:t xml:space="preserve">ste </w:t>
+      </w:r>
+      <w:proofErr w:type="spellStart"/>
+      <w:r>
+        <w:rPr>
+          <w:lang w:val="es-ES"/>
+        </w:rPr>
+        <w:t>capitulo</w:t>
+      </w:r>
+      <w:proofErr w:type="spellEnd"/>
+      <w:r>
+        <w:rPr>
+          <w:lang w:val="es-ES"/>
+        </w:rPr>
+        <w:t xml:space="preserve"> </w:t>
+      </w:r>
+      <w:proofErr w:type="gramStart"/>
+      <w:r>
+        <w:rPr>
+          <w:lang w:val="es-ES"/>
+        </w:rPr>
+        <w:t>tratamos</w:t>
+      </w:r>
+      <w:r>
+        <w:rPr>
+          <w:lang w:val="es-ES"/>
+        </w:rPr>
+        <w:t xml:space="preserve"> :</w:t>
+      </w:r>
+      <w:proofErr w:type="gramEnd"/>
+      <w:r>
+        <w:rPr>
+          <w:lang w:val="es-ES"/>
+        </w:rPr>
+        <w:t xml:space="preserve"> </w:t>
+      </w:r>
+    </w:p>
+    <w:p>
+      <w:pPr>
+        <w:rPr>
+          <w:lang w:val="es-ES"/>
+        </w:rPr>
+      </w:pPr>
+      <w:r>
+        <w:rPr>
+          <w:lang w:val="es-ES"/>
+        </w:rPr>
+        <w:t xml:space="preserve"> - </w:t>
+      </w:r>
+      <w:proofErr w:type="gramStart"/>
+      <w:r>
+        <w:rPr>
+          <w:lang w:val="es-ES"/>
+        </w:rPr>
+        <w:t>GRAFOS  ,</w:t>
+      </w:r>
+      <w:proofErr w:type="gramEnd"/>
+      <w:r>
+        <w:rPr>
+          <w:lang w:val="es-ES"/>
+        </w:rPr>
+        <w:t xml:space="preserve"> que son redes de nodos y aristas interconectados. </w:t>
+      </w:r>
+    </w:p>
+    <w:p>
+      <w:pPr>
+        <w:rPr>
+          <w:lang w:val="es-ES"/>
+        </w:rPr>
+      </w:pPr>
+      <w:r>
+        <w:rPr>
+          <w:lang w:val="es-ES"/>
+        </w:rPr>
+        <w:t>Los bordes del gráfico son generalmente no la ruta real entre los vértices, simplemente representan el hecho de que hay es un camino manejable entre ellos</w:t>
+      </w:r>
+    </w:p>
+    <w:p>
+      <w:pPr>
+        <w:rPr>
+          <w:lang w:val="es-ES"/>
+        </w:rPr>
+      </w:pPr>
+      <w:r>
+        <w:rPr>
+          <w:lang w:val="es-ES"/>
+        </w:rPr>
+        <w:t xml:space="preserve">  - </w:t>
+      </w:r>
+      <w:proofErr w:type="spellStart"/>
+      <w:r>
+        <w:rPr>
+          <w:lang w:val="es-ES"/>
+        </w:rPr>
+        <w:t>rillas</w:t>
+      </w:r>
+      <w:proofErr w:type="spellEnd"/>
+      <w:r>
+        <w:rPr>
+          <w:lang w:val="es-ES"/>
+        </w:rPr>
+        <w:t xml:space="preserve"> de </w:t>
+      </w:r>
+      <w:proofErr w:type="gramStart"/>
+      <w:r>
+        <w:rPr>
+          <w:lang w:val="es-ES"/>
+        </w:rPr>
+        <w:t>ocupación ,</w:t>
+      </w:r>
+      <w:proofErr w:type="gramEnd"/>
+      <w:r>
+        <w:rPr>
+          <w:lang w:val="es-ES"/>
+        </w:rPr>
+        <w:t xml:space="preserve"> que representa una matriz binaria con celdas ocupadas o libres</w:t>
+      </w:r>
+    </w:p>
+    <w:p>
+      <w:pPr>
+        <w:rPr>
+          <w:lang w:val="es-ES"/>
+        </w:rPr>
+      </w:pPr>
+      <w:r>
+        <w:rPr>
+          <w:lang w:val="es-ES"/>
+        </w:rPr>
+        <w:t xml:space="preserve">   - </w:t>
+      </w:r>
+      <w:r>
+        <w:rPr>
+          <w:lang w:val="es-ES"/>
+        </w:rPr>
+        <w:t>y mapas hoja de ruta</w:t>
+      </w:r>
+      <w:r>
+        <w:rPr>
+          <w:lang w:val="es-ES"/>
+        </w:rPr>
+        <w:t xml:space="preserve">, cuya red está planificada sobre el espacio libre. </w:t>
+      </w:r>
+    </w:p>
+    <w:p>
+      <w:pPr>
+        <w:rPr>
+          <w:lang w:val="es-ES"/>
+        </w:rPr>
+      </w:pPr>
+    </w:p>
+    <w:p>
+      <w:proofErr w:type="gramStart"/>
+      <w:r>
+        <w:t>5.2  map</w:t>
+      </w:r>
+      <w:proofErr w:type="gramEnd"/>
+      <w:r>
+        <w:t xml:space="preserve">- based navigation </w:t>
+      </w:r>
+    </w:p>
+    <w:p>
+      <w:pPr>
+        <w:rPr>
+          <w:lang w:val="es-ES"/>
+        </w:rPr>
+      </w:pPr>
+      <w:r>
+        <w:rPr>
+          <w:lang w:val="es-ES"/>
+        </w:rPr>
+        <w:t xml:space="preserve">El objetivo de esta </w:t>
+      </w:r>
+      <w:r>
+        <w:rPr>
+          <w:lang w:val="es-ES"/>
+        </w:rPr>
+        <w:t xml:space="preserve">sección fue </w:t>
+      </w:r>
+      <w:proofErr w:type="gramStart"/>
+      <w:r>
+        <w:rPr>
+          <w:lang w:val="es-ES"/>
+        </w:rPr>
+        <w:t xml:space="preserve">encontrar </w:t>
+      </w:r>
+      <w:r>
+        <w:rPr>
+          <w:lang w:val="es-ES"/>
+        </w:rPr>
+        <w:t xml:space="preserve"> la</w:t>
+      </w:r>
+      <w:proofErr w:type="gramEnd"/>
+      <w:r>
+        <w:rPr>
+          <w:lang w:val="es-ES"/>
+        </w:rPr>
+        <w:t xml:space="preserve"> </w:t>
+      </w:r>
+      <w:proofErr w:type="gramStart"/>
+      <w:r>
+        <w:rPr>
+          <w:b/>
+          <w:bCs/>
+          <w:lang w:val="es-ES"/>
+        </w:rPr>
+        <w:t xml:space="preserve">MEJOR </w:t>
+      </w:r>
+      <w:r>
+        <w:rPr>
+          <w:b/>
+          <w:bCs/>
+          <w:lang w:val="es-ES"/>
+        </w:rPr>
+        <w:t xml:space="preserve"> ruta</w:t>
+      </w:r>
+      <w:proofErr w:type="gramEnd"/>
+      <w:r>
+        <w:rPr>
+          <w:b/>
+          <w:bCs/>
+          <w:lang w:val="es-ES"/>
+        </w:rPr>
+        <w:t xml:space="preserve"> entre dos puntos (A y B)</w:t>
+      </w:r>
+      <w:r>
+        <w:rPr>
+          <w:lang w:val="es-ES"/>
+        </w:rPr>
+        <w:t xml:space="preserve"> usando una representación del entorno. “Mejor” puede significar:</w:t>
+      </w:r>
+    </w:p>
+    <w:p>
+      <w:pPr>
         <w:numPr>
           <w:ilvl w:val="0"/>
-          <w:numId w:val="3"/>
+          <w:numId w:val="12"/>
         </w:numPr>
         <w:rPr>
           <w:lang w:val="es-ES"/>
@@ -2992,15 +3288,28 @@
         <w:rPr>
           <w:lang w:val="es-ES"/>
         </w:rPr>
-        <w:t xml:space="preserve">Topológicos: Composiciones (nodos y conexiones) </w:t>
-      </w:r>
-    </w:p>
-    <w:p>
-      <w:pPr>
-        <w:pStyle w:val="Prrafodelista"/>
+        <w:t xml:space="preserve">La </w:t>
+      </w:r>
+      <w:r>
+        <w:rPr>
+          <w:b/>
+          <w:bCs/>
+          <w:lang w:val="es-ES"/>
+        </w:rPr>
+        <w:t>más corta</w:t>
+      </w:r>
+      <w:r>
+        <w:rPr>
+          <w:lang w:val="es-ES"/>
+        </w:rPr>
+        <w:t xml:space="preserve"> (menor distancia).</w:t>
+      </w:r>
+    </w:p>
+    <w:p>
+      <w:pPr>
         <w:numPr>
           <w:ilvl w:val="0"/>
-          <w:numId w:val="3"/>
+          <w:numId w:val="12"/>
         </w:numPr>
         <w:rPr>
           <w:lang w:val="es-ES"/>
@@ -3010,60 +3319,209 @@
         <w:rPr>
           <w:lang w:val="es-ES"/>
         </w:rPr>
-        <w:t>Métricos : como un mapa real de coordenadas</w:t>
-      </w:r>
-    </w:p>
-    <w:p>
-      <w:pPr>
-        <w:rPr>
-          <w:lang w:val="es-ES"/>
-        </w:rPr>
-      </w:pPr>
-      <w:r>
-        <w:rPr>
-          <w:lang w:val="es-ES"/>
-        </w:rPr>
-        <w:t xml:space="preserve">Conceptos de localización, (MAPPING + </w:t>
-      </w:r>
-      <w:proofErr w:type="spellStart"/>
-      <w:r>
-        <w:rPr>
-          <w:lang w:val="es-ES"/>
-        </w:rPr>
-        <w:t>localization</w:t>
-      </w:r>
-      <w:proofErr w:type="spellEnd"/>
-      <w:r>
-        <w:rPr>
-          <w:lang w:val="es-ES"/>
-        </w:rPr>
-        <w:t xml:space="preserve"> ) </w:t>
-      </w:r>
-    </w:p>
-    <w:p>
-      <w:pPr>
-        <w:rPr>
-          <w:lang w:val="es-ES"/>
-        </w:rPr>
-      </w:pPr>
-    </w:p>
-    <w:p>
-      <w:pPr>
-        <w:rPr>
-          <w:lang w:val="es-ES"/>
-        </w:rPr>
-      </w:pPr>
-      <w:r>
-        <w:rPr>
-          <w:noProof/>
+        <w:t xml:space="preserve">La </w:t>
+      </w:r>
+      <w:r>
+        <w:rPr>
+          <w:b/>
+          <w:bCs/>
+          <w:lang w:val="es-ES"/>
+        </w:rPr>
+        <w:t>más rápida</w:t>
+      </w:r>
+      <w:r>
+        <w:rPr>
+          <w:lang w:val="es-ES"/>
+        </w:rPr>
+        <w:t xml:space="preserve"> (aunque más larga).</w:t>
+      </w:r>
+    </w:p>
+    <w:p>
+      <w:pPr>
+        <w:numPr>
+          <w:ilvl w:val="0"/>
+          <w:numId w:val="12"/>
+        </w:numPr>
+        <w:rPr>
+          <w:lang w:val="es-ES"/>
+        </w:rPr>
+      </w:pPr>
+      <w:r>
+        <w:rPr>
+          <w:lang w:val="es-ES"/>
+        </w:rPr>
+        <w:t xml:space="preserve">La </w:t>
+      </w:r>
+      <w:r>
+        <w:rPr>
+          <w:b/>
+          <w:bCs/>
+          <w:lang w:val="es-ES"/>
+        </w:rPr>
+        <w:t>más segura</w:t>
+      </w:r>
+      <w:r>
+        <w:rPr>
+          <w:lang w:val="es-ES"/>
+        </w:rPr>
+        <w:t xml:space="preserve"> (evitando caminos estrechos o difíciles).</w:t>
+      </w:r>
+    </w:p>
+    <w:p>
+      <w:pPr>
+        <w:rPr>
+          <w:b/>
+          <w:bCs/>
+          <w:lang w:val="es-ES"/>
+        </w:rPr>
+      </w:pPr>
+      <w:r>
+        <w:rPr>
+          <w:b/>
+          <w:bCs/>
+          <w:lang w:val="es-ES"/>
+        </w:rPr>
+        <w:t xml:space="preserve"> También se pueden considerar:</w:t>
+      </w:r>
+    </w:p>
+    <w:p>
+      <w:pPr>
+        <w:numPr>
+          <w:ilvl w:val="0"/>
+          <w:numId w:val="13"/>
+        </w:numPr>
+        <w:rPr>
+          <w:lang w:val="es-ES"/>
+        </w:rPr>
+      </w:pPr>
+      <w:r>
+        <w:rPr>
+          <w:lang w:val="es-ES"/>
+        </w:rPr>
+        <w:t>Tamaño y capacidades del robot (ej. no puede girar en ángulos cerrados).</w:t>
+      </w:r>
+    </w:p>
+    <w:p>
+      <w:pPr>
+        <w:numPr>
+          <w:ilvl w:val="0"/>
+          <w:numId w:val="13"/>
+        </w:numPr>
+        <w:rPr>
+          <w:lang w:val="es-ES"/>
+        </w:rPr>
+      </w:pPr>
+      <w:r>
+        <w:rPr>
           <w:lang w:val="es-ES"/>
         </w:rPr>
         <w:lastRenderedPageBreak/>
+        <w:t>Características del terreno (rugosidad, pendiente, etc.).</w:t>
+      </w:r>
+    </w:p>
+    <w:p>
+      <w:pPr>
+        <w:rPr>
+          <w:lang w:val="es-ES"/>
+        </w:rPr>
+      </w:pPr>
+      <w:r>
+        <w:rPr>
+          <w:rFonts w:ascii="Segoe UI Emoji" w:hAnsi="Segoe UI Emoji" w:cs="Segoe UI Emoji"/>
+          <w:lang w:val="es-ES"/>
+        </w:rPr>
+        <w:t>H</w:t>
+      </w:r>
+      <w:r>
+        <w:rPr>
+          <w:rFonts w:ascii="Segoe UI Emoji" w:hAnsi="Segoe UI Emoji" w:cs="Segoe UI Emoji"/>
+          <w:lang w:val="es-ES"/>
+        </w:rPr>
+        <w:t xml:space="preserve">ay que considerar, que </w:t>
+      </w:r>
+      <w:r>
+        <w:rPr>
+          <w:lang w:val="es-ES"/>
+        </w:rPr>
+        <w:t>e</w:t>
+      </w:r>
+      <w:r>
+        <w:rPr>
+          <w:lang w:val="es-ES"/>
+        </w:rPr>
+        <w:t xml:space="preserve">l robot debe ser capaz de </w:t>
+      </w:r>
+      <w:r>
+        <w:rPr>
+          <w:b/>
+          <w:bCs/>
+          <w:lang w:val="es-ES"/>
+        </w:rPr>
+        <w:t>sentir, planear y actuar</w:t>
+      </w:r>
+      <w:r>
+        <w:rPr>
+          <w:lang w:val="es-ES"/>
+        </w:rPr>
+        <w:t xml:space="preserve"> para ser efectivo en este contexto.</w:t>
+      </w:r>
+    </w:p>
+    <w:p>
+      <w:pPr>
+        <w:rPr>
+          <w:lang w:val="es-ES"/>
+        </w:rPr>
+      </w:pPr>
+    </w:p>
+    <w:p>
+      <w:pPr>
+        <w:rPr>
+          <w:lang w:val="es-ES"/>
+        </w:rPr>
+      </w:pPr>
+    </w:p>
+    <w:p>
+      <w:pPr>
+        <w:rPr>
+          <w:lang w:val="es-ES"/>
+        </w:rPr>
+      </w:pPr>
+    </w:p>
+    <w:p>
+      <w:pPr>
+        <w:rPr>
+          <w:lang w:val="es-ES"/>
+        </w:rPr>
+      </w:pPr>
+      <w:r>
+        <w:rPr>
+          <w:lang w:val="es-ES"/>
+        </w:rPr>
+        <w:t xml:space="preserve">Veamos los tipos de representación de </w:t>
+      </w:r>
+      <w:proofErr w:type="gramStart"/>
+      <w:r>
+        <w:rPr>
+          <w:lang w:val="es-ES"/>
+        </w:rPr>
+        <w:t>mapas :</w:t>
+      </w:r>
+      <w:proofErr w:type="gramEnd"/>
+      <w:r>
+        <w:rPr>
+          <w:lang w:val="es-ES"/>
+        </w:rPr>
+        <w:br/>
+      </w:r>
+      <w:r>
+        <w:rPr>
+          <w:lang w:val="es-ES"/>
+        </w:rPr>
         <w:drawing>
-          <wp:inline distT="0" distB="0" distL="0" distR="0" wp14:anchorId="614A7E2D" wp14:editId="06CAFCB0">
-            <wp:extent cx="4563112" cy="6087325"/>
-            <wp:effectExtent l="0" t="0" r="8890" b="8890"/>
-            <wp:docPr id="1498512264" name="Imagen 1" descr="Texto, Tabla&#10;&#10;El contenido generado por IA puede ser incorrecto."/>
+          <wp:inline distT="0" distB="0" distL="0" distR="0" wp14:anchorId="67DF89CB" wp14:editId="570D3C45">
+            <wp:extent cx="5731510" cy="2694305"/>
+            <wp:effectExtent l="0" t="0" r="2540" b="0"/>
+            <wp:docPr id="1490879736" name="Imagen 1" descr="Gráfico, Gráfico de líneas&#10;&#10;El contenido generado por IA puede ser incorrecto."/>
             <wp:cNvGraphicFramePr>
               <a:graphicFrameLocks xmlns:a="http://schemas.openxmlformats.org/drawingml/2006/main" noChangeAspect="1"/>
             </wp:cNvGraphicFramePr>
@@ -3071,7 +3529,7 @@
               <a:graphicData uri="http://schemas.openxmlformats.org/drawingml/2006/picture">
                 <pic:pic xmlns:pic="http://schemas.openxmlformats.org/drawingml/2006/picture">
                   <pic:nvPicPr>
-                    <pic:cNvPr id="1498512264" name="Imagen 1" descr="Texto, Tabla&#10;&#10;El contenido generado por IA puede ser incorrecto."/>
+                    <pic:cNvPr id="1490879736" name="Imagen 1" descr="Gráfico, Gráfico de líneas&#10;&#10;El contenido generado por IA puede ser incorrecto."/>
                     <pic:cNvPicPr/>
                   </pic:nvPicPr>
                   <pic:blipFill>
@@ -3083,7 +3541,7 @@
                   <pic:spPr>
                     <a:xfrm>
                       <a:off x="0" y="0"/>
-                      <a:ext cx="4563112" cy="6087325"/>
+                      <a:ext cx="5731510" cy="2694305"/>
                     </a:xfrm>
                     <a:prstGeom prst="rect">
                       <a:avLst/>
@@ -3097,11 +3555,991 @@
       </w:r>
     </w:p>
     <w:p>
-      <w:r>
+      <w:pPr>
+        <w:rPr>
+          <w:lang w:val="es-ES"/>
+        </w:rPr>
+      </w:pPr>
+      <w:proofErr w:type="gramStart"/>
+      <w:r>
+        <w:rPr>
+          <w:lang w:val="es-ES"/>
+        </w:rPr>
+        <w:t>Grafos  matemáticos</w:t>
+      </w:r>
+      <w:proofErr w:type="gramEnd"/>
+      <w:r>
+        <w:rPr>
+          <w:lang w:val="es-ES"/>
+        </w:rPr>
+        <w:t xml:space="preserve"> y mapas basados en celdas </w:t>
+      </w:r>
+      <w:r>
+        <w:rPr>
+          <w:lang w:val="es-ES"/>
+        </w:rPr>
+        <w:br/>
+      </w:r>
+    </w:p>
+    <w:p>
+      <w:pPr>
+        <w:rPr>
+          <w:lang w:val="es-ES"/>
+        </w:rPr>
+      </w:pPr>
+    </w:p>
+    <w:p>
+      <w:pPr>
+        <w:rPr>
+          <w:lang w:val="es-ES"/>
+        </w:rPr>
+      </w:pPr>
+      <w:r>
+        <w:rPr>
+          <w:lang w:val="es-ES"/>
+        </w:rPr>
+        <w:t xml:space="preserve">Observamos que los grafos representan lugares y rutas mediante: </w:t>
+      </w:r>
+    </w:p>
+    <w:p>
+      <w:pPr>
+        <w:pStyle w:val="Prrafodelista"/>
+        <w:numPr>
+          <w:ilvl w:val="0"/>
+          <w:numId w:val="13"/>
+        </w:numPr>
+        <w:rPr>
+          <w:lang w:val="es-ES"/>
+        </w:rPr>
+      </w:pPr>
+      <w:r>
+        <w:rPr>
+          <w:lang w:val="es-ES"/>
+        </w:rPr>
+        <w:t>Vértices o nodos. (</w:t>
+      </w:r>
+      <w:proofErr w:type="spellStart"/>
+      <w:r>
+        <w:rPr>
+          <w:lang w:val="es-ES"/>
+        </w:rPr>
+        <w:t>e.g</w:t>
+      </w:r>
+      <w:proofErr w:type="spellEnd"/>
+      <w:r>
+        <w:rPr>
+          <w:lang w:val="es-ES"/>
+        </w:rPr>
+        <w:t xml:space="preserve"> ciudades o habitaciones) </w:t>
+      </w:r>
+    </w:p>
+    <w:p>
+      <w:pPr>
+        <w:pStyle w:val="Prrafodelista"/>
+        <w:numPr>
+          <w:ilvl w:val="0"/>
+          <w:numId w:val="13"/>
+        </w:numPr>
+        <w:rPr>
+          <w:lang w:val="es-ES"/>
+        </w:rPr>
+      </w:pPr>
+      <w:r>
+        <w:rPr>
+          <w:lang w:val="es-ES"/>
+        </w:rPr>
+        <w:t xml:space="preserve">Aristas o </w:t>
+      </w:r>
+      <w:proofErr w:type="spellStart"/>
+      <w:proofErr w:type="gramStart"/>
+      <w:r>
+        <w:rPr>
+          <w:lang w:val="es-ES"/>
+        </w:rPr>
+        <w:t>edges</w:t>
+      </w:r>
+      <w:proofErr w:type="spellEnd"/>
+      <w:r>
+        <w:rPr>
+          <w:lang w:val="es-ES"/>
+        </w:rPr>
+        <w:t xml:space="preserve"> :</w:t>
+      </w:r>
+      <w:proofErr w:type="gramEnd"/>
+      <w:r>
+        <w:rPr>
+          <w:lang w:val="es-ES"/>
+        </w:rPr>
+        <w:t xml:space="preserve"> que representan los caminos entre los lugares </w:t>
+      </w:r>
+    </w:p>
+    <w:p>
+      <w:pPr>
+        <w:pStyle w:val="Prrafodelista"/>
+        <w:numPr>
+          <w:ilvl w:val="2"/>
+          <w:numId w:val="13"/>
+        </w:numPr>
+        <w:rPr>
+          <w:lang w:val="es-ES"/>
+        </w:rPr>
+      </w:pPr>
+      <w:r>
+        <w:rPr>
+          <w:lang w:val="es-ES"/>
+        </w:rPr>
+        <w:t xml:space="preserve">A CADA ARISTA, podemos asignarle un costo, estos pueden representar: </w:t>
+      </w:r>
+    </w:p>
+    <w:p>
+      <w:pPr>
+        <w:pStyle w:val="Prrafodelista"/>
+        <w:numPr>
+          <w:ilvl w:val="3"/>
+          <w:numId w:val="13"/>
+        </w:numPr>
+        <w:rPr>
+          <w:lang w:val="es-ES"/>
+        </w:rPr>
+      </w:pPr>
+      <w:proofErr w:type="gramStart"/>
+      <w:r>
+        <w:rPr>
+          <w:lang w:val="es-ES"/>
+        </w:rPr>
+        <w:t>Distancias ,</w:t>
+      </w:r>
+      <w:proofErr w:type="gramEnd"/>
+      <w:r>
+        <w:rPr>
+          <w:lang w:val="es-ES"/>
+        </w:rPr>
+        <w:t xml:space="preserve"> tiempos recorridos, velocidades promedio, costos </w:t>
+      </w:r>
+      <w:proofErr w:type="gramStart"/>
+      <w:r>
+        <w:rPr>
+          <w:lang w:val="es-ES"/>
+        </w:rPr>
+        <w:t>monetarios ,</w:t>
+      </w:r>
+      <w:proofErr w:type="gramEnd"/>
+      <w:r>
+        <w:rPr>
+          <w:lang w:val="es-ES"/>
+        </w:rPr>
+        <w:t xml:space="preserve"> o incluso frecuencias de lugares </w:t>
+      </w:r>
+    </w:p>
+    <w:p>
+      <w:pPr>
+        <w:pStyle w:val="Prrafodelista"/>
+        <w:numPr>
+          <w:ilvl w:val="1"/>
+          <w:numId w:val="13"/>
+        </w:numPr>
+        <w:rPr>
+          <w:lang w:val="es-ES"/>
+        </w:rPr>
+      </w:pPr>
+      <w:r>
+        <w:rPr>
+          <w:lang w:val="es-ES"/>
+        </w:rPr>
+        <w:t xml:space="preserve">Tipos de </w:t>
+      </w:r>
+      <w:proofErr w:type="gramStart"/>
+      <w:r>
+        <w:rPr>
+          <w:lang w:val="es-ES"/>
+        </w:rPr>
+        <w:t>grafos :</w:t>
+      </w:r>
+      <w:proofErr w:type="gramEnd"/>
+      <w:r>
+        <w:rPr>
+          <w:lang w:val="es-ES"/>
+        </w:rPr>
+        <w:t xml:space="preserve"> </w:t>
+      </w:r>
+    </w:p>
+    <w:p>
+      <w:pPr>
+        <w:pStyle w:val="Prrafodelista"/>
+        <w:numPr>
+          <w:ilvl w:val="2"/>
+          <w:numId w:val="13"/>
+        </w:numPr>
+        <w:rPr>
+          <w:lang w:val="es-ES"/>
+        </w:rPr>
+      </w:pPr>
+      <w:r>
+        <w:rPr>
+          <w:lang w:val="es-ES"/>
+        </w:rPr>
+        <w:t xml:space="preserve">Dirigido (un solo sentido representado con flechas) </w:t>
+      </w:r>
+    </w:p>
+    <w:p>
+      <w:pPr>
+        <w:pStyle w:val="Prrafodelista"/>
+        <w:numPr>
+          <w:ilvl w:val="2"/>
+          <w:numId w:val="13"/>
+        </w:numPr>
+        <w:rPr>
+          <w:lang w:val="es-ES"/>
+        </w:rPr>
+      </w:pPr>
+      <w:r>
+        <w:rPr>
+          <w:lang w:val="es-ES"/>
+        </w:rPr>
+        <w:t xml:space="preserve">No dirigido o con doble sentido </w:t>
+      </w:r>
+    </w:p>
+    <w:p>
+      <w:pPr>
+        <w:pStyle w:val="Prrafodelista"/>
+        <w:numPr>
+          <w:ilvl w:val="0"/>
+          <w:numId w:val="13"/>
+        </w:numPr>
+        <w:rPr>
+          <w:lang w:val="es-ES"/>
+        </w:rPr>
+      </w:pPr>
+      <w:r>
+        <w:rPr>
+          <w:lang w:val="es-ES"/>
+        </w:rPr>
+        <w:t>Los grafos pueden ESTAR emeb</w:t>
+      </w:r>
+      <w:proofErr w:type="spellStart"/>
+      <w:r>
+        <w:rPr>
+          <w:lang w:val="es-ES"/>
+        </w:rPr>
+        <w:t>ebidos</w:t>
+      </w:r>
+      <w:proofErr w:type="spellEnd"/>
+      <w:r>
+        <w:rPr>
+          <w:lang w:val="es-ES"/>
+        </w:rPr>
+        <w:t xml:space="preserve"> en </w:t>
+      </w:r>
+      <w:proofErr w:type="spellStart"/>
+      <w:r>
+        <w:rPr>
+          <w:lang w:val="es-ES"/>
+        </w:rPr>
+        <w:t>uns</w:t>
+      </w:r>
+      <w:proofErr w:type="spellEnd"/>
+      <w:r>
+        <w:rPr>
+          <w:lang w:val="es-ES"/>
+        </w:rPr>
+        <w:t xml:space="preserve"> sistema de </w:t>
+      </w:r>
+      <w:proofErr w:type="gramStart"/>
+      <w:r>
+        <w:rPr>
+          <w:lang w:val="es-ES"/>
+        </w:rPr>
+        <w:t>coordenadas ,</w:t>
+      </w:r>
+      <w:proofErr w:type="gramEnd"/>
+      <w:r>
+        <w:rPr>
+          <w:lang w:val="es-ES"/>
+        </w:rPr>
+        <w:t xml:space="preserve"> ese decir ser métricos. </w:t>
+      </w:r>
+      <w:proofErr w:type="gramStart"/>
+      <w:r>
+        <w:rPr>
+          <w:lang w:val="es-ES"/>
+        </w:rPr>
+        <w:t>(</w:t>
+      </w:r>
+      <w:proofErr w:type="gramEnd"/>
+      <w:r>
+        <w:rPr>
+          <w:lang w:val="es-ES"/>
+        </w:rPr>
+        <w:t>ubicaciones físicas) o ser TOPOLOGICOS (</w:t>
+      </w:r>
+      <w:proofErr w:type="spellStart"/>
+      <w:r>
+        <w:rPr>
+          <w:lang w:val="es-ES"/>
+        </w:rPr>
+        <w:t>e.g</w:t>
+      </w:r>
+      <w:proofErr w:type="spellEnd"/>
+      <w:r>
+        <w:rPr>
+          <w:lang w:val="es-ES"/>
+        </w:rPr>
+        <w:t xml:space="preserve"> un mapa de metro, cuya posición exacta es irrelevante) </w:t>
+      </w:r>
+    </w:p>
+    <w:p>
+      <w:pPr>
+        <w:pStyle w:val="Prrafodelista"/>
+        <w:rPr>
+          <w:lang w:val="es-ES"/>
+        </w:rPr>
+      </w:pPr>
+    </w:p>
+    <w:p>
+      <w:pPr>
+        <w:rPr>
+          <w:lang w:val="es-ES"/>
+        </w:rPr>
+      </w:pPr>
+    </w:p>
+    <w:p>
+      <w:pPr>
+        <w:rPr>
+          <w:lang w:val="es-ES"/>
+        </w:rPr>
+      </w:pPr>
+    </w:p>
+    <w:p>
+      <w:pPr>
+        <w:rPr>
+          <w:lang w:val="es-ES"/>
+        </w:rPr>
+      </w:pPr>
+      <w:r>
+        <w:rPr>
+          <w:lang w:val="es-ES"/>
+        </w:rPr>
+        <w:t>El robot presenta un m</w:t>
+      </w:r>
+      <w:r>
+        <w:rPr>
+          <w:lang w:val="es-ES"/>
+        </w:rPr>
+        <w:t xml:space="preserve">apa del entorno, con el cual planifica rutas óptimas. </w:t>
+      </w:r>
+    </w:p>
+    <w:p>
+      <w:pPr>
+        <w:rPr>
+          <w:lang w:val="es-ES"/>
+        </w:rPr>
+      </w:pPr>
+      <w:r>
+        <w:rPr>
+          <w:lang w:val="es-ES"/>
+        </w:rPr>
+        <w:tab/>
+        <w:t xml:space="preserve">Tipos de mapas: </w:t>
+      </w:r>
+    </w:p>
+    <w:p>
+      <w:pPr>
+        <w:pStyle w:val="Prrafodelista"/>
+        <w:numPr>
+          <w:ilvl w:val="0"/>
+          <w:numId w:val="3"/>
+        </w:numPr>
+        <w:rPr>
+          <w:lang w:val="es-ES"/>
+        </w:rPr>
+      </w:pPr>
+      <w:r>
+        <w:rPr>
+          <w:lang w:val="es-ES"/>
+        </w:rPr>
+        <w:t xml:space="preserve">Topológicos: Composiciones (nodos y conexiones) </w:t>
+      </w:r>
+    </w:p>
+    <w:p>
+      <w:pPr>
+        <w:pStyle w:val="Prrafodelista"/>
+        <w:numPr>
+          <w:ilvl w:val="0"/>
+          <w:numId w:val="3"/>
+        </w:numPr>
+        <w:rPr>
+          <w:lang w:val="es-ES"/>
+        </w:rPr>
+      </w:pPr>
+      <w:proofErr w:type="gramStart"/>
+      <w:r>
+        <w:rPr>
+          <w:lang w:val="es-ES"/>
+        </w:rPr>
+        <w:t>Métricos :</w:t>
+      </w:r>
+      <w:proofErr w:type="gramEnd"/>
+      <w:r>
+        <w:rPr>
+          <w:lang w:val="es-ES"/>
+        </w:rPr>
+        <w:t xml:space="preserve"> como un mapa real de coordenadas</w:t>
+      </w:r>
+      <w:r>
+        <w:rPr>
+          <w:lang w:val="es-ES"/>
+        </w:rPr>
+        <w:t xml:space="preserve">  </w:t>
+      </w:r>
+    </w:p>
+    <w:p>
+      <w:pPr>
+        <w:rPr>
+          <w:lang w:val="es-ES"/>
+        </w:rPr>
+      </w:pPr>
+      <w:r>
+        <w:rPr>
+          <w:lang w:val="es-ES"/>
+        </w:rPr>
+        <w:t xml:space="preserve">Conceptos de localización, (MAPPING + </w:t>
+      </w:r>
+      <w:proofErr w:type="spellStart"/>
+      <w:proofErr w:type="gramStart"/>
+      <w:r>
+        <w:rPr>
+          <w:lang w:val="es-ES"/>
+        </w:rPr>
+        <w:t>localization</w:t>
+      </w:r>
+      <w:proofErr w:type="spellEnd"/>
+      <w:r>
+        <w:rPr>
+          <w:lang w:val="es-ES"/>
+        </w:rPr>
+        <w:t xml:space="preserve"> )</w:t>
+      </w:r>
+      <w:proofErr w:type="gramEnd"/>
+      <w:r>
+        <w:rPr>
+          <w:lang w:val="es-ES"/>
+        </w:rPr>
+        <w:t xml:space="preserve"> </w:t>
+      </w:r>
+    </w:p>
+    <w:p>
+      <w:pPr>
+        <w:rPr>
+          <w:lang w:val="es-ES"/>
+        </w:rPr>
+      </w:pPr>
+    </w:p>
+    <w:p>
+      <w:pPr>
+        <w:rPr>
+          <w:noProof/>
+          <w:lang w:val="es-ES"/>
+        </w:rPr>
+      </w:pPr>
+      <w:r>
+        <w:rPr>
+          <w:noProof/>
+          <w:lang w:val="es-ES"/>
+        </w:rPr>
+        <w:t xml:space="preserve">En </w:t>
+      </w:r>
+      <w:r>
+        <w:rPr>
+          <w:noProof/>
+          <w:lang w:val="es-ES"/>
+        </w:rPr>
+        <w:t>el libro, los g</w:t>
+      </w:r>
+      <w:r>
+        <w:rPr>
+          <w:noProof/>
+          <w:lang w:val="es-ES"/>
+        </w:rPr>
+        <w:t>rafos son manejados usando el apquete pgraph, que permite crear y manipular grafos para navegación.</w:t>
+      </w:r>
+    </w:p>
+    <w:p>
+      <w:pPr>
+        <w:rPr>
+          <w:noProof/>
+          <w:lang w:val="es-ES"/>
+        </w:rPr>
+      </w:pPr>
+    </w:p>
+    <w:p>
+      <w:pPr>
+        <w:rPr>
+          <w:noProof/>
+          <w:lang w:val="es-ES"/>
+        </w:rPr>
+      </w:pPr>
+      <w:r>
+        <w:rPr>
+          <w:noProof/>
+          <w:lang w:val="es-ES"/>
+        </w:rPr>
+        <w:t>Veamos los tipos más a detalle:z</w:t>
+      </w:r>
+    </w:p>
+    <w:p>
+      <w:pPr>
+        <w:pStyle w:val="Prrafodelista"/>
+        <w:numPr>
+          <w:ilvl w:val="0"/>
+          <w:numId w:val="14"/>
+        </w:numPr>
+        <w:rPr>
+          <w:lang w:val="es-ES"/>
+        </w:rPr>
+      </w:pPr>
+      <w:r>
+        <w:rPr>
+          <w:lang w:val="es-ES"/>
+        </w:rPr>
+        <w:t xml:space="preserve">Grafos topológicos: </w:t>
+      </w:r>
+    </w:p>
+    <w:p>
+      <w:pPr>
+        <w:pStyle w:val="Prrafodelista"/>
+        <w:numPr>
+          <w:ilvl w:val="1"/>
+          <w:numId w:val="14"/>
+        </w:numPr>
+        <w:rPr>
+          <w:lang w:val="es-ES"/>
+        </w:rPr>
+      </w:pPr>
+      <w:r>
+        <w:rPr>
+          <w:lang w:val="es-ES"/>
+        </w:rPr>
+        <w:t xml:space="preserve">Para este caso, podemos ver como se enfocan en lugares reconocibles, y conexiones lógicas entre estos. </w:t>
+      </w:r>
+    </w:p>
+    <w:p>
+      <w:pPr>
+        <w:pStyle w:val="Prrafodelista"/>
+        <w:numPr>
+          <w:ilvl w:val="2"/>
+          <w:numId w:val="14"/>
+        </w:numPr>
+        <w:rPr>
+          <w:lang w:val="es-ES"/>
+        </w:rPr>
+      </w:pPr>
+      <w:proofErr w:type="spellStart"/>
+      <w:proofErr w:type="gramStart"/>
+      <w:r>
+        <w:rPr>
+          <w:lang w:val="es-ES"/>
+        </w:rPr>
+        <w:t>E.g</w:t>
+      </w:r>
+      <w:proofErr w:type="spellEnd"/>
+      <w:r>
+        <w:rPr>
+          <w:lang w:val="es-ES"/>
+        </w:rPr>
+        <w:t xml:space="preserve"> :</w:t>
+      </w:r>
+      <w:proofErr w:type="gramEnd"/>
+      <w:r>
+        <w:rPr>
+          <w:lang w:val="es-ES"/>
+        </w:rPr>
+        <w:t xml:space="preserve"> </w:t>
+      </w:r>
+    </w:p>
+    <w:p>
+      <w:pPr>
+        <w:pStyle w:val="Prrafodelista"/>
+        <w:numPr>
+          <w:ilvl w:val="3"/>
+          <w:numId w:val="14"/>
+        </w:numPr>
+        <w:rPr>
+          <w:lang w:val="es-ES"/>
+        </w:rPr>
+      </w:pPr>
+      <w:r>
+        <w:rPr>
+          <w:lang w:val="es-ES"/>
+        </w:rPr>
+        <w:t>El robot no necesitará saber que está en la cocina</w:t>
+      </w:r>
+    </w:p>
+    <w:p>
+      <w:pPr>
+        <w:pStyle w:val="Prrafodelista"/>
+        <w:numPr>
+          <w:ilvl w:val="3"/>
+          <w:numId w:val="14"/>
+        </w:numPr>
+        <w:rPr>
+          <w:lang w:val="es-ES"/>
+        </w:rPr>
+      </w:pPr>
+      <w:r>
+        <w:rPr>
+          <w:lang w:val="es-ES"/>
+        </w:rPr>
+        <w:t xml:space="preserve">Pero sabe </w:t>
+      </w:r>
+      <w:proofErr w:type="gramStart"/>
+      <w:r>
+        <w:rPr>
+          <w:lang w:val="es-ES"/>
+        </w:rPr>
+        <w:t>que</w:t>
+      </w:r>
+      <w:proofErr w:type="gramEnd"/>
+      <w:r>
+        <w:rPr>
+          <w:lang w:val="es-ES"/>
+        </w:rPr>
+        <w:t xml:space="preserve"> si atraviesa una puerta, estará en otro lugar, como puede ser la sala</w:t>
+      </w:r>
+    </w:p>
+    <w:p>
+      <w:pPr>
+        <w:pStyle w:val="Prrafodelista"/>
+        <w:numPr>
+          <w:ilvl w:val="3"/>
+          <w:numId w:val="14"/>
+        </w:numPr>
+        <w:rPr>
+          <w:lang w:val="es-ES"/>
+        </w:rPr>
+      </w:pPr>
+      <w:r>
+        <w:rPr>
+          <w:lang w:val="es-ES"/>
+        </w:rPr>
+        <w:t>Tampoco necesita saber las coordenadas exactas, solo las relaciones</w:t>
+      </w:r>
+    </w:p>
+    <w:p>
+      <w:pPr>
+        <w:pStyle w:val="Prrafodelista"/>
+        <w:numPr>
+          <w:ilvl w:val="4"/>
+          <w:numId w:val="14"/>
+        </w:numPr>
+        <w:rPr>
+          <w:lang w:val="es-ES"/>
+        </w:rPr>
+      </w:pPr>
+      <w:r>
+        <w:rPr>
+          <w:lang w:val="es-ES"/>
+        </w:rPr>
+        <w:t xml:space="preserve">Ergo, esto es útil debido a que, cuando un robot no tiene GPS o mapa preciso, puede usar sensores y reconocimiento para UBICARSE. </w:t>
+      </w:r>
+    </w:p>
+    <w:p>
+      <w:pPr>
+        <w:pStyle w:val="Prrafodelista"/>
+        <w:numPr>
+          <w:ilvl w:val="0"/>
+          <w:numId w:val="14"/>
+        </w:numPr>
+        <w:rPr>
+          <w:lang w:val="es-ES"/>
+        </w:rPr>
+      </w:pPr>
+      <w:r>
+        <w:rPr>
+          <w:lang w:val="es-ES"/>
+        </w:rPr>
+        <w:t>Mapas basados en celdas (</w:t>
+      </w:r>
+      <w:proofErr w:type="spellStart"/>
+      <w:r>
+        <w:rPr>
+          <w:lang w:val="es-ES"/>
+        </w:rPr>
+        <w:t>Occupancy</w:t>
+      </w:r>
+      <w:proofErr w:type="spellEnd"/>
+      <w:r>
+        <w:rPr>
+          <w:lang w:val="es-ES"/>
+        </w:rPr>
+        <w:t xml:space="preserve"> </w:t>
+      </w:r>
+      <w:proofErr w:type="spellStart"/>
+      <w:r>
+        <w:rPr>
+          <w:lang w:val="es-ES"/>
+        </w:rPr>
+        <w:t>grid</w:t>
+      </w:r>
+      <w:proofErr w:type="spellEnd"/>
+      <w:r>
+        <w:rPr>
+          <w:lang w:val="es-ES"/>
+        </w:rPr>
+        <w:t xml:space="preserve">) </w:t>
+      </w:r>
+    </w:p>
+    <w:p>
+      <w:pPr>
+        <w:pStyle w:val="Prrafodelista"/>
+        <w:numPr>
+          <w:ilvl w:val="1"/>
+          <w:numId w:val="14"/>
+        </w:numPr>
+        <w:rPr>
+          <w:lang w:val="es-ES"/>
+        </w:rPr>
+      </w:pPr>
+      <w:r>
+        <w:rPr>
+          <w:lang w:val="es-ES"/>
+        </w:rPr>
+        <w:t xml:space="preserve">Consiste en una </w:t>
+      </w:r>
+      <w:r>
+        <w:rPr>
+          <w:b/>
+          <w:bCs/>
+          <w:lang w:val="es-ES"/>
+        </w:rPr>
+        <w:t>rejilla (</w:t>
+      </w:r>
+      <w:proofErr w:type="spellStart"/>
+      <w:r>
+        <w:rPr>
+          <w:b/>
+          <w:bCs/>
+          <w:lang w:val="es-ES"/>
+        </w:rPr>
+        <w:t>grid</w:t>
+      </w:r>
+      <w:proofErr w:type="spellEnd"/>
+      <w:r>
+        <w:rPr>
+          <w:b/>
+          <w:bCs/>
+          <w:lang w:val="es-ES"/>
+        </w:rPr>
+        <w:t>)</w:t>
+      </w:r>
+      <w:r>
+        <w:rPr>
+          <w:lang w:val="es-ES"/>
+        </w:rPr>
+        <w:t xml:space="preserve"> donde cada celda:</w:t>
+      </w:r>
+    </w:p>
+    <w:p>
+      <w:pPr>
+        <w:pStyle w:val="Prrafodelista"/>
+        <w:numPr>
+          <w:ilvl w:val="2"/>
+          <w:numId w:val="14"/>
+        </w:numPr>
+        <w:rPr>
+          <w:lang w:val="es-ES"/>
+        </w:rPr>
+      </w:pPr>
+      <w:r>
+        <w:rPr>
+          <w:lang w:val="es-ES"/>
+        </w:rPr>
+        <w:t xml:space="preserve">Tiene valor </w:t>
+      </w:r>
+      <w:r>
+        <w:rPr>
+          <w:b/>
+          <w:bCs/>
+          <w:lang w:val="es-ES"/>
+        </w:rPr>
+        <w:t>0</w:t>
+      </w:r>
+      <w:r>
+        <w:rPr>
+          <w:lang w:val="es-ES"/>
+        </w:rPr>
+        <w:t xml:space="preserve"> si está libre.</w:t>
+      </w:r>
+    </w:p>
+    <w:p>
+      <w:pPr>
+        <w:pStyle w:val="Prrafodelista"/>
+        <w:numPr>
+          <w:ilvl w:val="2"/>
+          <w:numId w:val="14"/>
+        </w:numPr>
+        <w:rPr>
+          <w:lang w:val="es-ES"/>
+        </w:rPr>
+      </w:pPr>
+      <w:r>
+        <w:rPr>
+          <w:lang w:val="es-ES"/>
+        </w:rPr>
+        <w:t xml:space="preserve">Tiene valor </w:t>
+      </w:r>
+      <w:r>
+        <w:rPr>
+          <w:b/>
+          <w:bCs/>
+          <w:lang w:val="es-ES"/>
+        </w:rPr>
+        <w:t>1</w:t>
+      </w:r>
+      <w:r>
+        <w:rPr>
+          <w:lang w:val="es-ES"/>
+        </w:rPr>
+        <w:t xml:space="preserve"> si está ocupada (obstáculo).</w:t>
+      </w:r>
+    </w:p>
+    <w:p>
+      <w:pPr>
+        <w:pStyle w:val="Prrafodelista"/>
+        <w:numPr>
+          <w:ilvl w:val="2"/>
+          <w:numId w:val="14"/>
+        </w:numPr>
+        <w:rPr>
+          <w:lang w:val="es-ES"/>
+        </w:rPr>
+      </w:pPr>
+      <w:r>
+        <w:rPr>
+          <w:lang w:val="es-ES"/>
+        </w:rPr>
+        <w:t xml:space="preserve"> Este modelo es sencillo y ampliamente usado en navegación de robots.</w:t>
+      </w:r>
+    </w:p>
+    <w:p>
+      <w:pPr>
+        <w:pStyle w:val="Prrafodelista"/>
+        <w:numPr>
+          <w:ilvl w:val="2"/>
+          <w:numId w:val="14"/>
+        </w:numPr>
+        <w:rPr>
+          <w:lang w:val="es-ES"/>
+        </w:rPr>
+      </w:pPr>
+      <w:r>
+        <w:rPr>
+          <w:lang w:val="es-ES"/>
+        </w:rPr>
+        <w:t xml:space="preserve"> El tamaño de cada celda depende de:</w:t>
+      </w:r>
+    </w:p>
+    <w:p>
+      <w:pPr>
+        <w:pStyle w:val="Prrafodelista"/>
+        <w:numPr>
+          <w:ilvl w:val="3"/>
+          <w:numId w:val="14"/>
+        </w:numPr>
+      </w:pPr>
+      <w:r>
+        <w:t xml:space="preserve">La </w:t>
+      </w:r>
+      <w:proofErr w:type="spellStart"/>
+      <w:r>
+        <w:t>precisión</w:t>
+      </w:r>
+      <w:proofErr w:type="spellEnd"/>
+      <w:r>
+        <w:t xml:space="preserve"> </w:t>
+      </w:r>
+      <w:proofErr w:type="spellStart"/>
+      <w:r>
+        <w:t>requerida</w:t>
+      </w:r>
+      <w:proofErr w:type="spellEnd"/>
+      <w:r>
+        <w:t>.</w:t>
+      </w:r>
+    </w:p>
+    <w:p>
+      <w:pPr>
+        <w:pStyle w:val="Prrafodelista"/>
+        <w:numPr>
+          <w:ilvl w:val="3"/>
+          <w:numId w:val="14"/>
+        </w:numPr>
+        <w:rPr>
+          <w:lang w:val="es-ES"/>
+        </w:rPr>
+      </w:pPr>
+      <w:r>
+        <w:rPr>
+          <w:lang w:val="es-ES"/>
+        </w:rPr>
+        <w:t>El tamaño del área total.</w:t>
+      </w:r>
+    </w:p>
+    <w:p>
+      <w:pPr>
+        <w:pStyle w:val="Prrafodelista"/>
+        <w:numPr>
+          <w:ilvl w:val="1"/>
+          <w:numId w:val="14"/>
+        </w:numPr>
+        <w:rPr>
+          <w:lang w:val="es-ES"/>
+        </w:rPr>
+      </w:pPr>
+      <w:r>
+        <w:rPr>
+          <w:lang w:val="es-ES"/>
+        </w:rPr>
+        <w:t xml:space="preserve"> Cuanto más pequeñas las celdas, </w:t>
+      </w:r>
+      <w:r>
+        <w:rPr>
+          <w:b/>
+          <w:bCs/>
+          <w:lang w:val="es-ES"/>
+        </w:rPr>
+        <w:t>más precisa</w:t>
+      </w:r>
+      <w:r>
+        <w:rPr>
+          <w:lang w:val="es-ES"/>
+        </w:rPr>
+        <w:t xml:space="preserve"> será la navegación, pero también aumentará el uso de memoria y procesamiento.</w:t>
+      </w:r>
+    </w:p>
+    <w:p>
+      <w:pPr>
+        <w:pStyle w:val="Prrafodelista"/>
+        <w:ind w:left="1440"/>
+        <w:rPr>
+          <w:lang w:val="es-ES"/>
+        </w:rPr>
+      </w:pPr>
+    </w:p>
+    <w:p>
+      <w:r>
+        <w:lastRenderedPageBreak/>
         <w:t>On</w:t>
       </w:r>
       <w:r>
-        <w:t xml:space="preserve"> simulation : </w:t>
+        <w:t xml:space="preserve"> </w:t>
+      </w:r>
+      <w:proofErr w:type="gramStart"/>
+      <w:r>
+        <w:t>simulation :</w:t>
+      </w:r>
+      <w:proofErr w:type="gramEnd"/>
+      <w:r>
+        <w:t xml:space="preserve"> </w:t>
       </w:r>
       <w:r>
         <w:br/>
@@ -3129,7 +4567,6 @@
           <w:noProof/>
           <w:lang w:val="es-ES"/>
         </w:rPr>
-        <w:lastRenderedPageBreak/>
         <w:drawing>
           <wp:inline distT="0" distB="0" distL="0" distR="0" wp14:anchorId="020EB6B5" wp14:editId="1EAA0B06">
             <wp:extent cx="5731510" cy="5758815"/>
@@ -3167,10 +4604,480 @@
         </w:drawing>
       </w:r>
     </w:p>
-    <w:p/>
-    <w:p>
-      <w:r>
-        <w:t xml:space="preserve">5.3  planning with a graph – based map </w:t>
+    <w:tbl>
+      <w:tblPr>
+        <w:tblW w:w="0" w:type="auto"/>
+        <w:tblCellSpacing w:w="15" w:type="dxa"/>
+        <w:tblCellMar>
+          <w:top w:w="15" w:type="dxa"/>
+          <w:left w:w="15" w:type="dxa"/>
+          <w:bottom w:w="15" w:type="dxa"/>
+          <w:right w:w="15" w:type="dxa"/>
+        </w:tblCellMar>
+        <w:tblLook w:val="04A0" w:firstRow="1" w:lastRow="0" w:firstColumn="1" w:lastColumn="0" w:noHBand="0" w:noVBand="1"/>
+      </w:tblPr>
+      <w:tblGrid>
+        <w:gridCol w:w="2490"/>
+        <w:gridCol w:w="6536"/>
+      </w:tblGrid>
+      <w:tr>
+        <w:trPr>
+          <w:tblHeader/>
+          <w:tblCellSpacing w:w="15" w:type="dxa"/>
+        </w:trPr>
+        <w:tc>
+          <w:tcPr>
+            <w:tcW w:w="0" w:type="auto"/>
+            <w:vAlign w:val="center"/>
+            <w:hideMark/>
+          </w:tcPr>
+          <w:p>
+            <w:pPr>
+              <w:rPr>
+                <w:b/>
+                <w:bCs/>
+              </w:rPr>
+            </w:pPr>
+            <w:proofErr w:type="spellStart"/>
+            <w:r>
+              <w:rPr>
+                <w:b/>
+                <w:bCs/>
+              </w:rPr>
+              <w:t>Concepto</w:t>
+            </w:r>
+            <w:proofErr w:type="spellEnd"/>
+          </w:p>
+        </w:tc>
+        <w:tc>
+          <w:tcPr>
+            <w:tcW w:w="0" w:type="auto"/>
+            <w:vAlign w:val="center"/>
+            <w:hideMark/>
+          </w:tcPr>
+          <w:p>
+            <w:pPr>
+              <w:rPr>
+                <w:b/>
+                <w:bCs/>
+              </w:rPr>
+            </w:pPr>
+            <w:proofErr w:type="spellStart"/>
+            <w:r>
+              <w:rPr>
+                <w:b/>
+                <w:bCs/>
+              </w:rPr>
+              <w:t>Explicación</w:t>
+            </w:r>
+            <w:proofErr w:type="spellEnd"/>
+          </w:p>
+        </w:tc>
+      </w:tr>
+      <w:tr>
+        <w:trPr>
+          <w:tblCellSpacing w:w="15" w:type="dxa"/>
+        </w:trPr>
+        <w:tc>
+          <w:tcPr>
+            <w:tcW w:w="0" w:type="auto"/>
+            <w:vAlign w:val="center"/>
+            <w:hideMark/>
+          </w:tcPr>
+          <w:p>
+            <w:r>
+              <w:rPr>
+                <w:b/>
+                <w:bCs/>
+              </w:rPr>
+              <w:t xml:space="preserve">Mapas </w:t>
+            </w:r>
+            <w:proofErr w:type="spellStart"/>
+            <w:r>
+              <w:rPr>
+                <w:b/>
+                <w:bCs/>
+              </w:rPr>
+              <w:t>en</w:t>
+            </w:r>
+            <w:proofErr w:type="spellEnd"/>
+            <w:r>
+              <w:rPr>
+                <w:b/>
+                <w:bCs/>
+              </w:rPr>
+              <w:t xml:space="preserve"> </w:t>
+            </w:r>
+            <w:proofErr w:type="spellStart"/>
+            <w:r>
+              <w:rPr>
+                <w:b/>
+                <w:bCs/>
+              </w:rPr>
+              <w:t>robótica</w:t>
+            </w:r>
+            <w:proofErr w:type="spellEnd"/>
+          </w:p>
+        </w:tc>
+        <w:tc>
+          <w:tcPr>
+            <w:tcW w:w="0" w:type="auto"/>
+            <w:vAlign w:val="center"/>
+            <w:hideMark/>
+          </w:tcPr>
+          <w:p>
+            <w:pPr>
+              <w:rPr>
+                <w:lang w:val="es-ES"/>
+              </w:rPr>
+            </w:pPr>
+            <w:r>
+              <w:rPr>
+                <w:lang w:val="es-ES"/>
+              </w:rPr>
+              <w:t>Representaciones internas del entorno para tomar decisiones de navegación.</w:t>
+            </w:r>
+          </w:p>
+        </w:tc>
+      </w:tr>
+      <w:tr>
+        <w:trPr>
+          <w:tblCellSpacing w:w="15" w:type="dxa"/>
+        </w:trPr>
+        <w:tc>
+          <w:tcPr>
+            <w:tcW w:w="0" w:type="auto"/>
+            <w:vAlign w:val="center"/>
+            <w:hideMark/>
+          </w:tcPr>
+          <w:p>
+            <w:proofErr w:type="spellStart"/>
+            <w:r>
+              <w:rPr>
+                <w:b/>
+                <w:bCs/>
+              </w:rPr>
+              <w:t>Tipos</w:t>
+            </w:r>
+            <w:proofErr w:type="spellEnd"/>
+            <w:r>
+              <w:rPr>
+                <w:b/>
+                <w:bCs/>
+              </w:rPr>
+              <w:t xml:space="preserve"> de </w:t>
+            </w:r>
+            <w:proofErr w:type="spellStart"/>
+            <w:r>
+              <w:rPr>
+                <w:b/>
+                <w:bCs/>
+              </w:rPr>
+              <w:t>mapas</w:t>
+            </w:r>
+            <w:proofErr w:type="spellEnd"/>
+          </w:p>
+        </w:tc>
+        <w:tc>
+          <w:tcPr>
+            <w:tcW w:w="0" w:type="auto"/>
+            <w:vAlign w:val="center"/>
+            <w:hideMark/>
+          </w:tcPr>
+          <w:p>
+            <w:pPr>
+              <w:rPr>
+                <w:lang w:val="es-ES"/>
+              </w:rPr>
+            </w:pPr>
+            <w:r>
+              <w:rPr>
+                <w:lang w:val="es-ES"/>
+              </w:rPr>
+              <w:t xml:space="preserve">1. Grafos (embebidos o topológicos) </w:t>
+            </w:r>
+            <w:r>
+              <w:rPr>
+                <w:lang w:val="es-ES"/>
+              </w:rPr>
+              <w:br/>
+              <w:t xml:space="preserve">2. </w:t>
+            </w:r>
+            <w:proofErr w:type="spellStart"/>
+            <w:r>
+              <w:rPr>
+                <w:lang w:val="es-ES"/>
+              </w:rPr>
+              <w:t>Occupancy</w:t>
+            </w:r>
+            <w:proofErr w:type="spellEnd"/>
+            <w:r>
+              <w:rPr>
+                <w:lang w:val="es-ES"/>
+              </w:rPr>
+              <w:t xml:space="preserve"> </w:t>
+            </w:r>
+            <w:proofErr w:type="spellStart"/>
+            <w:r>
+              <w:rPr>
+                <w:lang w:val="es-ES"/>
+              </w:rPr>
+              <w:t>grids</w:t>
+            </w:r>
+            <w:proofErr w:type="spellEnd"/>
+          </w:p>
+        </w:tc>
+      </w:tr>
+      <w:tr>
+        <w:trPr>
+          <w:tblCellSpacing w:w="15" w:type="dxa"/>
+        </w:trPr>
+        <w:tc>
+          <w:tcPr>
+            <w:tcW w:w="0" w:type="auto"/>
+            <w:vAlign w:val="center"/>
+            <w:hideMark/>
+          </w:tcPr>
+          <w:p>
+            <w:proofErr w:type="spellStart"/>
+            <w:r>
+              <w:rPr>
+                <w:b/>
+                <w:bCs/>
+              </w:rPr>
+              <w:t>Grafos</w:t>
+            </w:r>
+            <w:proofErr w:type="spellEnd"/>
+          </w:p>
+        </w:tc>
+        <w:tc>
+          <w:tcPr>
+            <w:tcW w:w="0" w:type="auto"/>
+            <w:vAlign w:val="center"/>
+            <w:hideMark/>
+          </w:tcPr>
+          <w:p>
+            <w:pPr>
+              <w:rPr>
+                <w:lang w:val="es-ES"/>
+              </w:rPr>
+            </w:pPr>
+            <w:r>
+              <w:rPr>
+                <w:lang w:val="es-ES"/>
+              </w:rPr>
+              <w:t>Vértices (lugares) + Aristas (conexiones) + Costos</w:t>
+            </w:r>
+          </w:p>
+        </w:tc>
+      </w:tr>
+      <w:tr>
+        <w:trPr>
+          <w:tblCellSpacing w:w="15" w:type="dxa"/>
+        </w:trPr>
+        <w:tc>
+          <w:tcPr>
+            <w:tcW w:w="0" w:type="auto"/>
+            <w:vAlign w:val="center"/>
+            <w:hideMark/>
+          </w:tcPr>
+          <w:p>
+            <w:r>
+              <w:rPr>
+                <w:b/>
+                <w:bCs/>
+              </w:rPr>
+              <w:t>Occupancy Grid</w:t>
+            </w:r>
+          </w:p>
+        </w:tc>
+        <w:tc>
+          <w:tcPr>
+            <w:tcW w:w="0" w:type="auto"/>
+            <w:vAlign w:val="center"/>
+            <w:hideMark/>
+          </w:tcPr>
+          <w:p>
+            <w:pPr>
+              <w:rPr>
+                <w:lang w:val="es-ES"/>
+              </w:rPr>
+            </w:pPr>
+            <w:r>
+              <w:rPr>
+                <w:lang w:val="es-ES"/>
+              </w:rPr>
+              <w:t>Matriz donde 1 = obstáculo y 0 = libre</w:t>
+            </w:r>
+          </w:p>
+        </w:tc>
+      </w:tr>
+      <w:tr>
+        <w:trPr>
+          <w:tblCellSpacing w:w="15" w:type="dxa"/>
+        </w:trPr>
+        <w:tc>
+          <w:tcPr>
+            <w:tcW w:w="0" w:type="auto"/>
+            <w:vAlign w:val="center"/>
+            <w:hideMark/>
+          </w:tcPr>
+          <w:p>
+            <w:proofErr w:type="spellStart"/>
+            <w:r>
+              <w:rPr>
+                <w:b/>
+                <w:bCs/>
+              </w:rPr>
+              <w:lastRenderedPageBreak/>
+              <w:t>Ejemplos</w:t>
+            </w:r>
+            <w:proofErr w:type="spellEnd"/>
+            <w:r>
+              <w:rPr>
+                <w:b/>
+                <w:bCs/>
+              </w:rPr>
+              <w:t xml:space="preserve"> de </w:t>
+            </w:r>
+            <w:proofErr w:type="spellStart"/>
+            <w:r>
+              <w:rPr>
+                <w:b/>
+                <w:bCs/>
+              </w:rPr>
+              <w:t>uso</w:t>
+            </w:r>
+            <w:proofErr w:type="spellEnd"/>
+          </w:p>
+        </w:tc>
+        <w:tc>
+          <w:tcPr>
+            <w:tcW w:w="0" w:type="auto"/>
+            <w:vAlign w:val="center"/>
+            <w:hideMark/>
+          </w:tcPr>
+          <w:p>
+            <w:pPr>
+              <w:rPr>
+                <w:lang w:val="es-ES"/>
+              </w:rPr>
+            </w:pPr>
+            <w:r>
+              <w:rPr>
+                <w:lang w:val="es-ES"/>
+              </w:rPr>
+              <w:t>Planificación de rutas, evasión de obstáculos, optimización de tiempo o distancia.</w:t>
+            </w:r>
+          </w:p>
+        </w:tc>
+      </w:tr>
+      <w:tr>
+        <w:trPr>
+          <w:tblCellSpacing w:w="15" w:type="dxa"/>
+        </w:trPr>
+        <w:tc>
+          <w:tcPr>
+            <w:tcW w:w="0" w:type="auto"/>
+            <w:vAlign w:val="center"/>
+            <w:hideMark/>
+          </w:tcPr>
+          <w:p>
+            <w:pPr>
+              <w:rPr>
+                <w:lang w:val="es-ES"/>
+              </w:rPr>
+            </w:pPr>
+            <w:r>
+              <w:rPr>
+                <w:b/>
+                <w:bCs/>
+                <w:lang w:val="es-ES"/>
+              </w:rPr>
+              <w:t>Ventajas del uso de mapas</w:t>
+            </w:r>
+          </w:p>
+        </w:tc>
+        <w:tc>
+          <w:tcPr>
+            <w:tcW w:w="0" w:type="auto"/>
+            <w:vAlign w:val="center"/>
+            <w:hideMark/>
+          </w:tcPr>
+          <w:p>
+            <w:pPr>
+              <w:rPr>
+                <w:lang w:val="es-ES"/>
+              </w:rPr>
+            </w:pPr>
+            <w:r>
+              <w:rPr>
+                <w:lang w:val="es-ES"/>
+              </w:rPr>
+              <w:t>Permite planificación más compleja y global; mayor precisión en entornos grandes.</w:t>
+            </w:r>
+          </w:p>
+        </w:tc>
+      </w:tr>
+      <w:tr>
+        <w:trPr>
+          <w:tblCellSpacing w:w="15" w:type="dxa"/>
+        </w:trPr>
+        <w:tc>
+          <w:tcPr>
+            <w:tcW w:w="0" w:type="auto"/>
+            <w:vAlign w:val="center"/>
+            <w:hideMark/>
+          </w:tcPr>
+          <w:p>
+            <w:proofErr w:type="spellStart"/>
+            <w:r>
+              <w:rPr>
+                <w:b/>
+                <w:bCs/>
+              </w:rPr>
+              <w:t>Desventajas</w:t>
+            </w:r>
+            <w:proofErr w:type="spellEnd"/>
+          </w:p>
+        </w:tc>
+        <w:tc>
+          <w:tcPr>
+            <w:tcW w:w="0" w:type="auto"/>
+            <w:vAlign w:val="center"/>
+            <w:hideMark/>
+          </w:tcPr>
+          <w:p>
+            <w:pPr>
+              <w:rPr>
+                <w:lang w:val="es-ES"/>
+              </w:rPr>
+            </w:pPr>
+            <w:r>
+              <w:rPr>
+                <w:lang w:val="es-ES"/>
+              </w:rPr>
+              <w:t>Mayor complejidad computacional; requiere conocer posición y entorno.</w:t>
+            </w:r>
+          </w:p>
+        </w:tc>
+      </w:tr>
+    </w:tbl>
+    <w:p>
+      <w:pPr>
+        <w:rPr>
+          <w:lang w:val="es-ES"/>
+        </w:rPr>
+      </w:pPr>
+    </w:p>
+    <w:p>
+      <w:proofErr w:type="gramStart"/>
+      <w:r>
+        <w:t>5.3  planning</w:t>
+      </w:r>
+      <w:proofErr w:type="gramEnd"/>
+      <w:r>
+        <w:t xml:space="preserve"> with a graph – based map </w:t>
       </w:r>
     </w:p>
     <w:p>
@@ -3291,7 +5198,6 @@
         <w:rPr>
           <w:lang w:val="es-ES"/>
         </w:rPr>
-        <w:lastRenderedPageBreak/>
         <w:t xml:space="preserve">A </w:t>
       </w:r>
       <w:proofErr w:type="spellStart"/>
@@ -3342,68 +5248,6 @@
         </w:rPr>
         <w:br/>
       </w:r>
-    </w:p>
-    <w:p>
-      <w:pPr>
-        <w:rPr>
-          <w:lang w:val="es-ES"/>
-        </w:rPr>
-      </w:pPr>
-      <w:r>
-        <w:rPr>
-          <w:noProof/>
-          <w:lang w:val="es-ES"/>
-        </w:rPr>
-        <w:drawing>
-          <wp:inline distT="0" distB="0" distL="0" distR="0" wp14:anchorId="5650CACF" wp14:editId="4BB2FBB3">
-            <wp:extent cx="5731510" cy="602615"/>
-            <wp:effectExtent l="0" t="0" r="2540" b="6985"/>
-            <wp:docPr id="2042275097" name="Imagen 1"/>
-            <wp:cNvGraphicFramePr>
-              <a:graphicFrameLocks xmlns:a="http://schemas.openxmlformats.org/drawingml/2006/main" noChangeAspect="1"/>
-            </wp:cNvGraphicFramePr>
-            <a:graphic xmlns:a="http://schemas.openxmlformats.org/drawingml/2006/main">
-              <a:graphicData uri="http://schemas.openxmlformats.org/drawingml/2006/picture">
-                <pic:pic xmlns:pic="http://schemas.openxmlformats.org/drawingml/2006/picture">
-                  <pic:nvPicPr>
-                    <pic:cNvPr id="2042275097" name=""/>
-                    <pic:cNvPicPr/>
-                  </pic:nvPicPr>
-                  <pic:blipFill>
-                    <a:blip r:embed="rId17"/>
-                    <a:stretch>
-                      <a:fillRect/>
-                    </a:stretch>
-                  </pic:blipFill>
-                  <pic:spPr>
-                    <a:xfrm>
-                      <a:off x="0" y="0"/>
-                      <a:ext cx="5731510" cy="602615"/>
-                    </a:xfrm>
-                    <a:prstGeom prst="rect">
-                      <a:avLst/>
-                    </a:prstGeom>
-                  </pic:spPr>
-                </pic:pic>
-              </a:graphicData>
-            </a:graphic>
-          </wp:inline>
-        </w:drawing>
-      </w:r>
-    </w:p>
-    <w:p>
-      <w:pPr>
-        <w:rPr>
-          <w:lang w:val="es-ES"/>
-        </w:rPr>
-      </w:pPr>
-    </w:p>
-    <w:p>
-      <w:pPr>
-        <w:rPr>
-          <w:lang w:val="es-ES"/>
-        </w:rPr>
-      </w:pPr>
     </w:p>
     <w:p>
       <w:r>
@@ -4173,6 +6017,304 @@
     </w:lvl>
   </w:abstractNum>
   <w:abstractNum w:abstractNumId="5" w15:restartNumberingAfterBreak="0">
+    <w:nsid w:val="51BE1DB3"/>
+    <w:multiLevelType w:val="multilevel"/>
+    <w:tmpl w:val="0BC848D0"/>
+    <w:lvl w:ilvl="0">
+      <w:start w:val="1"/>
+      <w:numFmt w:val="bullet"/>
+      <w:lvlText w:val=""/>
+      <w:lvlJc w:val="left"/>
+      <w:pPr>
+        <w:tabs>
+          <w:tab w:val="num" w:pos="720"/>
+        </w:tabs>
+        <w:ind w:left="720" w:hanging="360"/>
+      </w:pPr>
+      <w:rPr>
+        <w:rFonts w:ascii="Symbol" w:hAnsi="Symbol" w:hint="default"/>
+        <w:sz w:val="20"/>
+      </w:rPr>
+    </w:lvl>
+    <w:lvl w:ilvl="1" w:tentative="1">
+      <w:start w:val="1"/>
+      <w:numFmt w:val="bullet"/>
+      <w:lvlText w:val="o"/>
+      <w:lvlJc w:val="left"/>
+      <w:pPr>
+        <w:tabs>
+          <w:tab w:val="num" w:pos="1440"/>
+        </w:tabs>
+        <w:ind w:left="1440" w:hanging="360"/>
+      </w:pPr>
+      <w:rPr>
+        <w:rFonts w:ascii="Courier New" w:hAnsi="Courier New" w:hint="default"/>
+        <w:sz w:val="20"/>
+      </w:rPr>
+    </w:lvl>
+    <w:lvl w:ilvl="2" w:tentative="1">
+      <w:start w:val="1"/>
+      <w:numFmt w:val="bullet"/>
+      <w:lvlText w:val=""/>
+      <w:lvlJc w:val="left"/>
+      <w:pPr>
+        <w:tabs>
+          <w:tab w:val="num" w:pos="2160"/>
+        </w:tabs>
+        <w:ind w:left="2160" w:hanging="360"/>
+      </w:pPr>
+      <w:rPr>
+        <w:rFonts w:ascii="Wingdings" w:hAnsi="Wingdings" w:hint="default"/>
+        <w:sz w:val="20"/>
+      </w:rPr>
+    </w:lvl>
+    <w:lvl w:ilvl="3" w:tentative="1">
+      <w:start w:val="1"/>
+      <w:numFmt w:val="bullet"/>
+      <w:lvlText w:val=""/>
+      <w:lvlJc w:val="left"/>
+      <w:pPr>
+        <w:tabs>
+          <w:tab w:val="num" w:pos="2880"/>
+        </w:tabs>
+        <w:ind w:left="2880" w:hanging="360"/>
+      </w:pPr>
+      <w:rPr>
+        <w:rFonts w:ascii="Wingdings" w:hAnsi="Wingdings" w:hint="default"/>
+        <w:sz w:val="20"/>
+      </w:rPr>
+    </w:lvl>
+    <w:lvl w:ilvl="4" w:tentative="1">
+      <w:start w:val="1"/>
+      <w:numFmt w:val="bullet"/>
+      <w:lvlText w:val=""/>
+      <w:lvlJc w:val="left"/>
+      <w:pPr>
+        <w:tabs>
+          <w:tab w:val="num" w:pos="3600"/>
+        </w:tabs>
+        <w:ind w:left="3600" w:hanging="360"/>
+      </w:pPr>
+      <w:rPr>
+        <w:rFonts w:ascii="Wingdings" w:hAnsi="Wingdings" w:hint="default"/>
+        <w:sz w:val="20"/>
+      </w:rPr>
+    </w:lvl>
+    <w:lvl w:ilvl="5" w:tentative="1">
+      <w:start w:val="1"/>
+      <w:numFmt w:val="bullet"/>
+      <w:lvlText w:val=""/>
+      <w:lvlJc w:val="left"/>
+      <w:pPr>
+        <w:tabs>
+          <w:tab w:val="num" w:pos="4320"/>
+        </w:tabs>
+        <w:ind w:left="4320" w:hanging="360"/>
+      </w:pPr>
+      <w:rPr>
+        <w:rFonts w:ascii="Wingdings" w:hAnsi="Wingdings" w:hint="default"/>
+        <w:sz w:val="20"/>
+      </w:rPr>
+    </w:lvl>
+    <w:lvl w:ilvl="6" w:tentative="1">
+      <w:start w:val="1"/>
+      <w:numFmt w:val="bullet"/>
+      <w:lvlText w:val=""/>
+      <w:lvlJc w:val="left"/>
+      <w:pPr>
+        <w:tabs>
+          <w:tab w:val="num" w:pos="5040"/>
+        </w:tabs>
+        <w:ind w:left="5040" w:hanging="360"/>
+      </w:pPr>
+      <w:rPr>
+        <w:rFonts w:ascii="Wingdings" w:hAnsi="Wingdings" w:hint="default"/>
+        <w:sz w:val="20"/>
+      </w:rPr>
+    </w:lvl>
+    <w:lvl w:ilvl="7" w:tentative="1">
+      <w:start w:val="1"/>
+      <w:numFmt w:val="bullet"/>
+      <w:lvlText w:val=""/>
+      <w:lvlJc w:val="left"/>
+      <w:pPr>
+        <w:tabs>
+          <w:tab w:val="num" w:pos="5760"/>
+        </w:tabs>
+        <w:ind w:left="5760" w:hanging="360"/>
+      </w:pPr>
+      <w:rPr>
+        <w:rFonts w:ascii="Wingdings" w:hAnsi="Wingdings" w:hint="default"/>
+        <w:sz w:val="20"/>
+      </w:rPr>
+    </w:lvl>
+    <w:lvl w:ilvl="8" w:tentative="1">
+      <w:start w:val="1"/>
+      <w:numFmt w:val="bullet"/>
+      <w:lvlText w:val=""/>
+      <w:lvlJc w:val="left"/>
+      <w:pPr>
+        <w:tabs>
+          <w:tab w:val="num" w:pos="6480"/>
+        </w:tabs>
+        <w:ind w:left="6480" w:hanging="360"/>
+      </w:pPr>
+      <w:rPr>
+        <w:rFonts w:ascii="Wingdings" w:hAnsi="Wingdings" w:hint="default"/>
+        <w:sz w:val="20"/>
+      </w:rPr>
+    </w:lvl>
+  </w:abstractNum>
+  <w:abstractNum w:abstractNumId="6" w15:restartNumberingAfterBreak="0">
+    <w:nsid w:val="55881152"/>
+    <w:multiLevelType w:val="multilevel"/>
+    <w:tmpl w:val="4FC00B6A"/>
+    <w:lvl w:ilvl="0">
+      <w:start w:val="1"/>
+      <w:numFmt w:val="bullet"/>
+      <w:lvlText w:val=""/>
+      <w:lvlJc w:val="left"/>
+      <w:pPr>
+        <w:tabs>
+          <w:tab w:val="num" w:pos="720"/>
+        </w:tabs>
+        <w:ind w:left="720" w:hanging="360"/>
+      </w:pPr>
+      <w:rPr>
+        <w:rFonts w:ascii="Symbol" w:hAnsi="Symbol" w:hint="default"/>
+        <w:sz w:val="20"/>
+      </w:rPr>
+    </w:lvl>
+    <w:lvl w:ilvl="1" w:tentative="1">
+      <w:start w:val="1"/>
+      <w:numFmt w:val="bullet"/>
+      <w:lvlText w:val="o"/>
+      <w:lvlJc w:val="left"/>
+      <w:pPr>
+        <w:tabs>
+          <w:tab w:val="num" w:pos="1440"/>
+        </w:tabs>
+        <w:ind w:left="1440" w:hanging="360"/>
+      </w:pPr>
+      <w:rPr>
+        <w:rFonts w:ascii="Courier New" w:hAnsi="Courier New" w:hint="default"/>
+        <w:sz w:val="20"/>
+      </w:rPr>
+    </w:lvl>
+    <w:lvl w:ilvl="2" w:tentative="1">
+      <w:start w:val="1"/>
+      <w:numFmt w:val="bullet"/>
+      <w:lvlText w:val=""/>
+      <w:lvlJc w:val="left"/>
+      <w:pPr>
+        <w:tabs>
+          <w:tab w:val="num" w:pos="2160"/>
+        </w:tabs>
+        <w:ind w:left="2160" w:hanging="360"/>
+      </w:pPr>
+      <w:rPr>
+        <w:rFonts w:ascii="Wingdings" w:hAnsi="Wingdings" w:hint="default"/>
+        <w:sz w:val="20"/>
+      </w:rPr>
+    </w:lvl>
+    <w:lvl w:ilvl="3" w:tentative="1">
+      <w:start w:val="1"/>
+      <w:numFmt w:val="bullet"/>
+      <w:lvlText w:val=""/>
+      <w:lvlJc w:val="left"/>
+      <w:pPr>
+        <w:tabs>
+          <w:tab w:val="num" w:pos="2880"/>
+        </w:tabs>
+        <w:ind w:left="2880" w:hanging="360"/>
+      </w:pPr>
+      <w:rPr>
+        <w:rFonts w:ascii="Wingdings" w:hAnsi="Wingdings" w:hint="default"/>
+        <w:sz w:val="20"/>
+      </w:rPr>
+    </w:lvl>
+    <w:lvl w:ilvl="4" w:tentative="1">
+      <w:start w:val="1"/>
+      <w:numFmt w:val="bullet"/>
+      <w:lvlText w:val=""/>
+      <w:lvlJc w:val="left"/>
+      <w:pPr>
+        <w:tabs>
+          <w:tab w:val="num" w:pos="3600"/>
+        </w:tabs>
+        <w:ind w:left="3600" w:hanging="360"/>
+      </w:pPr>
+      <w:rPr>
+        <w:rFonts w:ascii="Wingdings" w:hAnsi="Wingdings" w:hint="default"/>
+        <w:sz w:val="20"/>
+      </w:rPr>
+    </w:lvl>
+    <w:lvl w:ilvl="5" w:tentative="1">
+      <w:start w:val="1"/>
+      <w:numFmt w:val="bullet"/>
+      <w:lvlText w:val=""/>
+      <w:lvlJc w:val="left"/>
+      <w:pPr>
+        <w:tabs>
+          <w:tab w:val="num" w:pos="4320"/>
+        </w:tabs>
+        <w:ind w:left="4320" w:hanging="360"/>
+      </w:pPr>
+      <w:rPr>
+        <w:rFonts w:ascii="Wingdings" w:hAnsi="Wingdings" w:hint="default"/>
+        <w:sz w:val="20"/>
+      </w:rPr>
+    </w:lvl>
+    <w:lvl w:ilvl="6" w:tentative="1">
+      <w:start w:val="1"/>
+      <w:numFmt w:val="bullet"/>
+      <w:lvlText w:val=""/>
+      <w:lvlJc w:val="left"/>
+      <w:pPr>
+        <w:tabs>
+          <w:tab w:val="num" w:pos="5040"/>
+        </w:tabs>
+        <w:ind w:left="5040" w:hanging="360"/>
+      </w:pPr>
+      <w:rPr>
+        <w:rFonts w:ascii="Wingdings" w:hAnsi="Wingdings" w:hint="default"/>
+        <w:sz w:val="20"/>
+      </w:rPr>
+    </w:lvl>
+    <w:lvl w:ilvl="7" w:tentative="1">
+      <w:start w:val="1"/>
+      <w:numFmt w:val="bullet"/>
+      <w:lvlText w:val=""/>
+      <w:lvlJc w:val="left"/>
+      <w:pPr>
+        <w:tabs>
+          <w:tab w:val="num" w:pos="5760"/>
+        </w:tabs>
+        <w:ind w:left="5760" w:hanging="360"/>
+      </w:pPr>
+      <w:rPr>
+        <w:rFonts w:ascii="Wingdings" w:hAnsi="Wingdings" w:hint="default"/>
+        <w:sz w:val="20"/>
+      </w:rPr>
+    </w:lvl>
+    <w:lvl w:ilvl="8" w:tentative="1">
+      <w:start w:val="1"/>
+      <w:numFmt w:val="bullet"/>
+      <w:lvlText w:val=""/>
+      <w:lvlJc w:val="left"/>
+      <w:pPr>
+        <w:tabs>
+          <w:tab w:val="num" w:pos="6480"/>
+        </w:tabs>
+        <w:ind w:left="6480" w:hanging="360"/>
+      </w:pPr>
+      <w:rPr>
+        <w:rFonts w:ascii="Wingdings" w:hAnsi="Wingdings" w:hint="default"/>
+        <w:sz w:val="20"/>
+      </w:rPr>
+    </w:lvl>
+  </w:abstractNum>
+  <w:abstractNum w:abstractNumId="7" w15:restartNumberingAfterBreak="0">
     <w:nsid w:val="5D635DCE"/>
     <w:multiLevelType w:val="multilevel"/>
     <w:tmpl w:val="099A950C"/>
@@ -4285,7 +6427,7 @@
       </w:pPr>
     </w:lvl>
   </w:abstractNum>
-  <w:abstractNum w:abstractNumId="6" w15:restartNumberingAfterBreak="0">
+  <w:abstractNum w:abstractNumId="8" w15:restartNumberingAfterBreak="0">
     <w:nsid w:val="6BA6067C"/>
     <w:multiLevelType w:val="multilevel"/>
     <w:tmpl w:val="FCC2584A"/>
@@ -4434,7 +6576,7 @@
       </w:rPr>
     </w:lvl>
   </w:abstractNum>
-  <w:abstractNum w:abstractNumId="7" w15:restartNumberingAfterBreak="0">
+  <w:abstractNum w:abstractNumId="9" w15:restartNumberingAfterBreak="0">
     <w:nsid w:val="6C7B6A29"/>
     <w:multiLevelType w:val="hybridMultilevel"/>
     <w:tmpl w:val="09A690F0"/>
@@ -4547,7 +6689,7 @@
       </w:rPr>
     </w:lvl>
   </w:abstractNum>
-  <w:abstractNum w:abstractNumId="8" w15:restartNumberingAfterBreak="0">
+  <w:abstractNum w:abstractNumId="10" w15:restartNumberingAfterBreak="0">
     <w:nsid w:val="6E4115AF"/>
     <w:multiLevelType w:val="hybridMultilevel"/>
     <w:tmpl w:val="50764514"/>
@@ -4660,7 +6802,394 @@
       </w:rPr>
     </w:lvl>
   </w:abstractNum>
-  <w:abstractNum w:abstractNumId="9" w15:restartNumberingAfterBreak="0">
+  <w:abstractNum w:abstractNumId="11" w15:restartNumberingAfterBreak="0">
+    <w:nsid w:val="6ED47F18"/>
+    <w:multiLevelType w:val="multilevel"/>
+    <w:tmpl w:val="01BCC652"/>
+    <w:lvl w:ilvl="0">
+      <w:start w:val="1"/>
+      <w:numFmt w:val="bullet"/>
+      <w:lvlText w:val=""/>
+      <w:lvlJc w:val="left"/>
+      <w:pPr>
+        <w:tabs>
+          <w:tab w:val="num" w:pos="720"/>
+        </w:tabs>
+        <w:ind w:left="720" w:hanging="360"/>
+      </w:pPr>
+      <w:rPr>
+        <w:rFonts w:ascii="Symbol" w:hAnsi="Symbol" w:hint="default"/>
+        <w:sz w:val="20"/>
+      </w:rPr>
+    </w:lvl>
+    <w:lvl w:ilvl="1" w:tentative="1">
+      <w:start w:val="1"/>
+      <w:numFmt w:val="bullet"/>
+      <w:lvlText w:val="o"/>
+      <w:lvlJc w:val="left"/>
+      <w:pPr>
+        <w:tabs>
+          <w:tab w:val="num" w:pos="1440"/>
+        </w:tabs>
+        <w:ind w:left="1440" w:hanging="360"/>
+      </w:pPr>
+      <w:rPr>
+        <w:rFonts w:ascii="Courier New" w:hAnsi="Courier New" w:hint="default"/>
+        <w:sz w:val="20"/>
+      </w:rPr>
+    </w:lvl>
+    <w:lvl w:ilvl="2" w:tentative="1">
+      <w:start w:val="1"/>
+      <w:numFmt w:val="bullet"/>
+      <w:lvlText w:val=""/>
+      <w:lvlJc w:val="left"/>
+      <w:pPr>
+        <w:tabs>
+          <w:tab w:val="num" w:pos="2160"/>
+        </w:tabs>
+        <w:ind w:left="2160" w:hanging="360"/>
+      </w:pPr>
+      <w:rPr>
+        <w:rFonts w:ascii="Wingdings" w:hAnsi="Wingdings" w:hint="default"/>
+        <w:sz w:val="20"/>
+      </w:rPr>
+    </w:lvl>
+    <w:lvl w:ilvl="3" w:tentative="1">
+      <w:start w:val="1"/>
+      <w:numFmt w:val="bullet"/>
+      <w:lvlText w:val=""/>
+      <w:lvlJc w:val="left"/>
+      <w:pPr>
+        <w:tabs>
+          <w:tab w:val="num" w:pos="2880"/>
+        </w:tabs>
+        <w:ind w:left="2880" w:hanging="360"/>
+      </w:pPr>
+      <w:rPr>
+        <w:rFonts w:ascii="Wingdings" w:hAnsi="Wingdings" w:hint="default"/>
+        <w:sz w:val="20"/>
+      </w:rPr>
+    </w:lvl>
+    <w:lvl w:ilvl="4" w:tentative="1">
+      <w:start w:val="1"/>
+      <w:numFmt w:val="bullet"/>
+      <w:lvlText w:val=""/>
+      <w:lvlJc w:val="left"/>
+      <w:pPr>
+        <w:tabs>
+          <w:tab w:val="num" w:pos="3600"/>
+        </w:tabs>
+        <w:ind w:left="3600" w:hanging="360"/>
+      </w:pPr>
+      <w:rPr>
+        <w:rFonts w:ascii="Wingdings" w:hAnsi="Wingdings" w:hint="default"/>
+        <w:sz w:val="20"/>
+      </w:rPr>
+    </w:lvl>
+    <w:lvl w:ilvl="5" w:tentative="1">
+      <w:start w:val="1"/>
+      <w:numFmt w:val="bullet"/>
+      <w:lvlText w:val=""/>
+      <w:lvlJc w:val="left"/>
+      <w:pPr>
+        <w:tabs>
+          <w:tab w:val="num" w:pos="4320"/>
+        </w:tabs>
+        <w:ind w:left="4320" w:hanging="360"/>
+      </w:pPr>
+      <w:rPr>
+        <w:rFonts w:ascii="Wingdings" w:hAnsi="Wingdings" w:hint="default"/>
+        <w:sz w:val="20"/>
+      </w:rPr>
+    </w:lvl>
+    <w:lvl w:ilvl="6" w:tentative="1">
+      <w:start w:val="1"/>
+      <w:numFmt w:val="bullet"/>
+      <w:lvlText w:val=""/>
+      <w:lvlJc w:val="left"/>
+      <w:pPr>
+        <w:tabs>
+          <w:tab w:val="num" w:pos="5040"/>
+        </w:tabs>
+        <w:ind w:left="5040" w:hanging="360"/>
+      </w:pPr>
+      <w:rPr>
+        <w:rFonts w:ascii="Wingdings" w:hAnsi="Wingdings" w:hint="default"/>
+        <w:sz w:val="20"/>
+      </w:rPr>
+    </w:lvl>
+    <w:lvl w:ilvl="7" w:tentative="1">
+      <w:start w:val="1"/>
+      <w:numFmt w:val="bullet"/>
+      <w:lvlText w:val=""/>
+      <w:lvlJc w:val="left"/>
+      <w:pPr>
+        <w:tabs>
+          <w:tab w:val="num" w:pos="5760"/>
+        </w:tabs>
+        <w:ind w:left="5760" w:hanging="360"/>
+      </w:pPr>
+      <w:rPr>
+        <w:rFonts w:ascii="Wingdings" w:hAnsi="Wingdings" w:hint="default"/>
+        <w:sz w:val="20"/>
+      </w:rPr>
+    </w:lvl>
+    <w:lvl w:ilvl="8" w:tentative="1">
+      <w:start w:val="1"/>
+      <w:numFmt w:val="bullet"/>
+      <w:lvlText w:val=""/>
+      <w:lvlJc w:val="left"/>
+      <w:pPr>
+        <w:tabs>
+          <w:tab w:val="num" w:pos="6480"/>
+        </w:tabs>
+        <w:ind w:left="6480" w:hanging="360"/>
+      </w:pPr>
+      <w:rPr>
+        <w:rFonts w:ascii="Wingdings" w:hAnsi="Wingdings" w:hint="default"/>
+        <w:sz w:val="20"/>
+      </w:rPr>
+    </w:lvl>
+  </w:abstractNum>
+  <w:abstractNum w:abstractNumId="12" w15:restartNumberingAfterBreak="0">
+    <w:nsid w:val="70A66D70"/>
+    <w:multiLevelType w:val="multilevel"/>
+    <w:tmpl w:val="3EC442F6"/>
+    <w:lvl w:ilvl="0">
+      <w:start w:val="1"/>
+      <w:numFmt w:val="bullet"/>
+      <w:lvlText w:val=""/>
+      <w:lvlJc w:val="left"/>
+      <w:pPr>
+        <w:tabs>
+          <w:tab w:val="num" w:pos="720"/>
+        </w:tabs>
+        <w:ind w:left="720" w:hanging="360"/>
+      </w:pPr>
+      <w:rPr>
+        <w:rFonts w:ascii="Symbol" w:hAnsi="Symbol" w:hint="default"/>
+        <w:sz w:val="20"/>
+      </w:rPr>
+    </w:lvl>
+    <w:lvl w:ilvl="1">
+      <w:start w:val="1"/>
+      <w:numFmt w:val="bullet"/>
+      <w:lvlText w:val="o"/>
+      <w:lvlJc w:val="left"/>
+      <w:pPr>
+        <w:tabs>
+          <w:tab w:val="num" w:pos="1440"/>
+        </w:tabs>
+        <w:ind w:left="1440" w:hanging="360"/>
+      </w:pPr>
+      <w:rPr>
+        <w:rFonts w:ascii="Courier New" w:hAnsi="Courier New" w:hint="default"/>
+        <w:sz w:val="20"/>
+      </w:rPr>
+    </w:lvl>
+    <w:lvl w:ilvl="2">
+      <w:start w:val="1"/>
+      <w:numFmt w:val="bullet"/>
+      <w:lvlText w:val=""/>
+      <w:lvlJc w:val="left"/>
+      <w:pPr>
+        <w:tabs>
+          <w:tab w:val="num" w:pos="2160"/>
+        </w:tabs>
+        <w:ind w:left="2160" w:hanging="360"/>
+      </w:pPr>
+      <w:rPr>
+        <w:rFonts w:ascii="Wingdings" w:hAnsi="Wingdings" w:hint="default"/>
+        <w:sz w:val="20"/>
+      </w:rPr>
+    </w:lvl>
+    <w:lvl w:ilvl="3">
+      <w:start w:val="1"/>
+      <w:numFmt w:val="bullet"/>
+      <w:lvlText w:val=""/>
+      <w:lvlJc w:val="left"/>
+      <w:pPr>
+        <w:tabs>
+          <w:tab w:val="num" w:pos="2880"/>
+        </w:tabs>
+        <w:ind w:left="2880" w:hanging="360"/>
+      </w:pPr>
+      <w:rPr>
+        <w:rFonts w:ascii="Wingdings" w:hAnsi="Wingdings" w:hint="default"/>
+        <w:sz w:val="20"/>
+      </w:rPr>
+    </w:lvl>
+    <w:lvl w:ilvl="4" w:tentative="1">
+      <w:start w:val="1"/>
+      <w:numFmt w:val="bullet"/>
+      <w:lvlText w:val=""/>
+      <w:lvlJc w:val="left"/>
+      <w:pPr>
+        <w:tabs>
+          <w:tab w:val="num" w:pos="3600"/>
+        </w:tabs>
+        <w:ind w:left="3600" w:hanging="360"/>
+      </w:pPr>
+      <w:rPr>
+        <w:rFonts w:ascii="Wingdings" w:hAnsi="Wingdings" w:hint="default"/>
+        <w:sz w:val="20"/>
+      </w:rPr>
+    </w:lvl>
+    <w:lvl w:ilvl="5" w:tentative="1">
+      <w:start w:val="1"/>
+      <w:numFmt w:val="bullet"/>
+      <w:lvlText w:val=""/>
+      <w:lvlJc w:val="left"/>
+      <w:pPr>
+        <w:tabs>
+          <w:tab w:val="num" w:pos="4320"/>
+        </w:tabs>
+        <w:ind w:left="4320" w:hanging="360"/>
+      </w:pPr>
+      <w:rPr>
+        <w:rFonts w:ascii="Wingdings" w:hAnsi="Wingdings" w:hint="default"/>
+        <w:sz w:val="20"/>
+      </w:rPr>
+    </w:lvl>
+    <w:lvl w:ilvl="6" w:tentative="1">
+      <w:start w:val="1"/>
+      <w:numFmt w:val="bullet"/>
+      <w:lvlText w:val=""/>
+      <w:lvlJc w:val="left"/>
+      <w:pPr>
+        <w:tabs>
+          <w:tab w:val="num" w:pos="5040"/>
+        </w:tabs>
+        <w:ind w:left="5040" w:hanging="360"/>
+      </w:pPr>
+      <w:rPr>
+        <w:rFonts w:ascii="Wingdings" w:hAnsi="Wingdings" w:hint="default"/>
+        <w:sz w:val="20"/>
+      </w:rPr>
+    </w:lvl>
+    <w:lvl w:ilvl="7" w:tentative="1">
+      <w:start w:val="1"/>
+      <w:numFmt w:val="bullet"/>
+      <w:lvlText w:val=""/>
+      <w:lvlJc w:val="left"/>
+      <w:pPr>
+        <w:tabs>
+          <w:tab w:val="num" w:pos="5760"/>
+        </w:tabs>
+        <w:ind w:left="5760" w:hanging="360"/>
+      </w:pPr>
+      <w:rPr>
+        <w:rFonts w:ascii="Wingdings" w:hAnsi="Wingdings" w:hint="default"/>
+        <w:sz w:val="20"/>
+      </w:rPr>
+    </w:lvl>
+    <w:lvl w:ilvl="8" w:tentative="1">
+      <w:start w:val="1"/>
+      <w:numFmt w:val="bullet"/>
+      <w:lvlText w:val=""/>
+      <w:lvlJc w:val="left"/>
+      <w:pPr>
+        <w:tabs>
+          <w:tab w:val="num" w:pos="6480"/>
+        </w:tabs>
+        <w:ind w:left="6480" w:hanging="360"/>
+      </w:pPr>
+      <w:rPr>
+        <w:rFonts w:ascii="Wingdings" w:hAnsi="Wingdings" w:hint="default"/>
+        <w:sz w:val="20"/>
+      </w:rPr>
+    </w:lvl>
+  </w:abstractNum>
+  <w:abstractNum w:abstractNumId="13" w15:restartNumberingAfterBreak="0">
+    <w:nsid w:val="759C2FAC"/>
+    <w:multiLevelType w:val="hybridMultilevel"/>
+    <w:tmpl w:val="5BEA990E"/>
+    <w:lvl w:ilvl="0" w:tplc="C64CD170">
+      <w:start w:val="1"/>
+      <w:numFmt w:val="lowerRoman"/>
+      <w:lvlText w:val="%1."/>
+      <w:lvlJc w:val="left"/>
+      <w:pPr>
+        <w:ind w:left="1080" w:hanging="720"/>
+      </w:pPr>
+      <w:rPr>
+        <w:rFonts w:hint="default"/>
+      </w:rPr>
+    </w:lvl>
+    <w:lvl w:ilvl="1" w:tplc="08090019">
+      <w:start w:val="1"/>
+      <w:numFmt w:val="lowerLetter"/>
+      <w:lvlText w:val="%2."/>
+      <w:lvlJc w:val="left"/>
+      <w:pPr>
+        <w:ind w:left="1440" w:hanging="360"/>
+      </w:pPr>
+    </w:lvl>
+    <w:lvl w:ilvl="2" w:tplc="0809001B">
+      <w:start w:val="1"/>
+      <w:numFmt w:val="lowerRoman"/>
+      <w:lvlText w:val="%3."/>
+      <w:lvlJc w:val="right"/>
+      <w:pPr>
+        <w:ind w:left="2160" w:hanging="180"/>
+      </w:pPr>
+    </w:lvl>
+    <w:lvl w:ilvl="3" w:tplc="0809000F">
+      <w:start w:val="1"/>
+      <w:numFmt w:val="decimal"/>
+      <w:lvlText w:val="%4."/>
+      <w:lvlJc w:val="left"/>
+      <w:pPr>
+        <w:ind w:left="2880" w:hanging="360"/>
+      </w:pPr>
+    </w:lvl>
+    <w:lvl w:ilvl="4" w:tplc="08090019">
+      <w:start w:val="1"/>
+      <w:numFmt w:val="lowerLetter"/>
+      <w:lvlText w:val="%5."/>
+      <w:lvlJc w:val="left"/>
+      <w:pPr>
+        <w:ind w:left="3600" w:hanging="360"/>
+      </w:pPr>
+    </w:lvl>
+    <w:lvl w:ilvl="5" w:tplc="0809001B" w:tentative="1">
+      <w:start w:val="1"/>
+      <w:numFmt w:val="lowerRoman"/>
+      <w:lvlText w:val="%6."/>
+      <w:lvlJc w:val="right"/>
+      <w:pPr>
+        <w:ind w:left="4320" w:hanging="180"/>
+      </w:pPr>
+    </w:lvl>
+    <w:lvl w:ilvl="6" w:tplc="0809000F" w:tentative="1">
+      <w:start w:val="1"/>
+      <w:numFmt w:val="decimal"/>
+      <w:lvlText w:val="%7."/>
+      <w:lvlJc w:val="left"/>
+      <w:pPr>
+        <w:ind w:left="5040" w:hanging="360"/>
+      </w:pPr>
+    </w:lvl>
+    <w:lvl w:ilvl="7" w:tplc="08090019" w:tentative="1">
+      <w:start w:val="1"/>
+      <w:numFmt w:val="lowerLetter"/>
+      <w:lvlText w:val="%8."/>
+      <w:lvlJc w:val="left"/>
+      <w:pPr>
+        <w:ind w:left="5760" w:hanging="360"/>
+      </w:pPr>
+    </w:lvl>
+    <w:lvl w:ilvl="8" w:tplc="0809001B" w:tentative="1">
+      <w:start w:val="1"/>
+      <w:numFmt w:val="lowerRoman"/>
+      <w:lvlText w:val="%9."/>
+      <w:lvlJc w:val="right"/>
+      <w:pPr>
+        <w:ind w:left="6480" w:hanging="180"/>
+      </w:pPr>
+    </w:lvl>
+  </w:abstractNum>
+  <w:abstractNum w:abstractNumId="14" w15:restartNumberingAfterBreak="0">
     <w:nsid w:val="761E238B"/>
     <w:multiLevelType w:val="hybridMultilevel"/>
     <w:tmpl w:val="6A5240DC"/>
@@ -4773,7 +7302,7 @@
       </w:rPr>
     </w:lvl>
   </w:abstractNum>
-  <w:abstractNum w:abstractNumId="10" w15:restartNumberingAfterBreak="0">
+  <w:abstractNum w:abstractNumId="15" w15:restartNumberingAfterBreak="0">
     <w:nsid w:val="7C0B1200"/>
     <w:multiLevelType w:val="hybridMultilevel"/>
     <w:tmpl w:val="488ED406"/>
@@ -4863,22 +7392,22 @@
     </w:lvl>
   </w:abstractNum>
   <w:num w:numId="1" w16cid:durableId="617374800">
-    <w:abstractNumId w:val="10"/>
+    <w:abstractNumId w:val="15"/>
   </w:num>
   <w:num w:numId="2" w16cid:durableId="641234197">
-    <w:abstractNumId w:val="7"/>
+    <w:abstractNumId w:val="9"/>
   </w:num>
   <w:num w:numId="3" w16cid:durableId="220988628">
-    <w:abstractNumId w:val="9"/>
+    <w:abstractNumId w:val="14"/>
   </w:num>
   <w:num w:numId="4" w16cid:durableId="2136673202">
     <w:abstractNumId w:val="1"/>
   </w:num>
   <w:num w:numId="5" w16cid:durableId="1238052582">
-    <w:abstractNumId w:val="6"/>
+    <w:abstractNumId w:val="8"/>
   </w:num>
   <w:num w:numId="6" w16cid:durableId="621426701">
-    <w:abstractNumId w:val="8"/>
+    <w:abstractNumId w:val="10"/>
   </w:num>
   <w:num w:numId="7" w16cid:durableId="1182283222">
     <w:abstractNumId w:val="3"/>
@@ -4890,10 +7419,25 @@
     <w:abstractNumId w:val="4"/>
   </w:num>
   <w:num w:numId="10" w16cid:durableId="720861750">
-    <w:abstractNumId w:val="5"/>
+    <w:abstractNumId w:val="7"/>
   </w:num>
   <w:num w:numId="11" w16cid:durableId="1268463146">
     <w:abstractNumId w:val="2"/>
+  </w:num>
+  <w:num w:numId="12" w16cid:durableId="1898011926">
+    <w:abstractNumId w:val="5"/>
+  </w:num>
+  <w:num w:numId="13" w16cid:durableId="671950715">
+    <w:abstractNumId w:val="12"/>
+  </w:num>
+  <w:num w:numId="14" w16cid:durableId="1805544444">
+    <w:abstractNumId w:val="13"/>
+  </w:num>
+  <w:num w:numId="15" w16cid:durableId="1826509697">
+    <w:abstractNumId w:val="11"/>
+  </w:num>
+  <w:num w:numId="16" w16cid:durableId="803619634">
+    <w:abstractNumId w:val="6"/>
   </w:num>
 </w:numbering>
 </file>

</xml_diff>

<commit_message>
adding advance before untrace presentation
</commit_message>
<xml_diff>
--- a/roboticDevelopEnv/work/Chap5AdvancedNotes.docx
+++ b/roboticDevelopEnv/work/Chap5AdvancedNotes.docx
@@ -5077,7 +5077,18 @@
       </w:r>
       <w:proofErr w:type="gramEnd"/>
       <w:r>
-        <w:t xml:space="preserve"> with a graph – based map </w:t>
+        <w:t xml:space="preserve"> with a graph – based </w:t>
+      </w:r>
+      <w:proofErr w:type="gramStart"/>
+      <w:r>
+        <w:t xml:space="preserve">map </w:t>
+      </w:r>
+      <w:r>
+        <w:t xml:space="preserve"> (</w:t>
+      </w:r>
+      <w:proofErr w:type="gramEnd"/>
+      <w:r>
+        <w:t xml:space="preserve">GRAPH METHOD) </w:t>
       </w:r>
     </w:p>
     <w:p>
@@ -5178,86 +5189,2593 @@
         <w:rPr>
           <w:lang w:val="es-ES"/>
         </w:rPr>
-        <w:t xml:space="preserve">Esto nos presenta limitaciones reales de movimiento, y uso de sensores en la planificación del sistema. </w:t>
-      </w:r>
-    </w:p>
-    <w:p>
-      <w:pPr>
-        <w:rPr>
-          <w:lang w:val="es-ES"/>
-        </w:rPr>
-      </w:pPr>
-    </w:p>
-    <w:p>
-      <w:pPr>
-        <w:rPr>
-          <w:lang w:val="es-ES"/>
-        </w:rPr>
-      </w:pPr>
-      <w:r>
-        <w:rPr>
-          <w:lang w:val="es-ES"/>
-        </w:rPr>
-        <w:t xml:space="preserve">A </w:t>
+        <w:t>Esto nos presenta limitaciones reales de movimiento, y uso de sensores en la planificación del sistema</w:t>
+      </w:r>
+    </w:p>
+    <w:p>
+      <w:pPr>
+        <w:rPr>
+          <w:lang w:val="en-US"/>
+        </w:rPr>
+      </w:pPr>
+      <w:bookmarkStart w:id="0" w:name="fundamentos"/>
+      <w:r>
+        <w:rPr>
+          <w:rFonts w:ascii="Arial" w:hAnsi="Arial" w:cs="Arial"/>
+          <w:lang w:val="en-US"/>
+        </w:rPr>
+        <w:t>■</w:t>
+      </w:r>
+      <w:r>
+        <w:rPr>
+          <w:lang w:val="en-US"/>
+        </w:rPr>
+        <w:t xml:space="preserve"> </w:t>
       </w:r>
       <w:proofErr w:type="spellStart"/>
       <w:r>
         <w:rPr>
-          <w:lang w:val="es-ES"/>
-        </w:rPr>
-        <w:t>grid</w:t>
+          <w:lang w:val="en-US"/>
+        </w:rPr>
+        <w:t>Fundamentos</w:t>
       </w:r>
       <w:proofErr w:type="spellEnd"/>
-      <w:r>
-        <w:rPr>
-          <w:lang w:val="es-ES"/>
+    </w:p>
+    <w:p>
+      <w:pPr>
+        <w:numPr>
+          <w:ilvl w:val="0"/>
+          <w:numId w:val="17"/>
+        </w:numPr>
+        <w:rPr>
+          <w:lang w:val="es-ES"/>
+        </w:rPr>
+      </w:pPr>
+      <w:r>
+        <w:rPr>
+          <w:lang w:val="es-ES"/>
+        </w:rPr>
+        <w:t>Un mapa basado en grafos representa el entorno mediante:</w:t>
+      </w:r>
+    </w:p>
+    <w:p>
+      <w:pPr>
+        <w:numPr>
+          <w:ilvl w:val="1"/>
+          <w:numId w:val="17"/>
+        </w:numPr>
+        <w:rPr>
+          <w:lang w:val="es-ES"/>
+        </w:rPr>
+      </w:pPr>
+      <w:r>
+        <w:rPr>
+          <w:b/>
+          <w:bCs/>
+          <w:lang w:val="es-ES"/>
+        </w:rPr>
+        <w:t>Vértices (nodos):</w:t>
+      </w:r>
+      <w:r>
+        <w:rPr>
+          <w:lang w:val="es-ES"/>
+        </w:rPr>
+        <w:t xml:space="preserve"> ubicaciones (ciudades, habitaciones, puntos clave).</w:t>
+      </w:r>
+    </w:p>
+    <w:p>
+      <w:pPr>
+        <w:numPr>
+          <w:ilvl w:val="1"/>
+          <w:numId w:val="17"/>
+        </w:numPr>
+        <w:rPr>
+          <w:lang w:val="es-ES"/>
+        </w:rPr>
+      </w:pPr>
+      <w:r>
+        <w:rPr>
+          <w:b/>
+          <w:bCs/>
+          <w:lang w:val="es-ES"/>
+        </w:rPr>
+        <w:t>Aristas (</w:t>
+      </w:r>
+      <w:proofErr w:type="spellStart"/>
+      <w:r>
+        <w:rPr>
+          <w:b/>
+          <w:bCs/>
+          <w:lang w:val="es-ES"/>
+        </w:rPr>
+        <w:t>edges</w:t>
+      </w:r>
+      <w:proofErr w:type="spellEnd"/>
+      <w:r>
+        <w:rPr>
+          <w:b/>
+          <w:bCs/>
+          <w:lang w:val="es-ES"/>
+        </w:rPr>
+        <w:t>):</w:t>
+      </w:r>
+      <w:r>
+        <w:rPr>
+          <w:lang w:val="es-ES"/>
+        </w:rPr>
+        <w:t xml:space="preserve"> rutas transitables entre estos puntos.</w:t>
+      </w:r>
+    </w:p>
+    <w:p>
+      <w:pPr>
+        <w:numPr>
+          <w:ilvl w:val="1"/>
+          <w:numId w:val="17"/>
+        </w:numPr>
+        <w:rPr>
+          <w:lang w:val="es-ES"/>
+        </w:rPr>
+      </w:pPr>
+      <w:r>
+        <w:rPr>
+          <w:lang w:val="es-ES"/>
+        </w:rPr>
+        <w:t>Las aristas pueden tener atributos como: distancia, tiempo, velocidad permitida, o incluso calidad del terreno.</w:t>
+      </w:r>
+    </w:p>
+    <w:p>
+      <w:pPr>
+        <w:numPr>
+          <w:ilvl w:val="0"/>
+          <w:numId w:val="17"/>
+        </w:numPr>
+        <w:rPr>
+          <w:lang w:val="en-US"/>
+        </w:rPr>
+      </w:pPr>
+      <w:r>
+        <w:rPr>
+          <w:lang w:val="en-US"/>
+        </w:rPr>
+        <w:t xml:space="preserve">El </w:t>
+      </w:r>
+      <w:proofErr w:type="spellStart"/>
+      <w:r>
+        <w:rPr>
+          <w:lang w:val="en-US"/>
+        </w:rPr>
+        <w:t>grafo</w:t>
+      </w:r>
+      <w:proofErr w:type="spellEnd"/>
+      <w:r>
+        <w:rPr>
+          <w:lang w:val="en-US"/>
         </w:rPr>
         <w:t xml:space="preserve"> </w:t>
       </w:r>
       <w:proofErr w:type="spellStart"/>
       <w:r>
         <w:rPr>
-          <w:lang w:val="es-ES"/>
-        </w:rPr>
-        <w:t>based</w:t>
+          <w:lang w:val="en-US"/>
+        </w:rPr>
+        <w:t>puede</w:t>
       </w:r>
       <w:proofErr w:type="spellEnd"/>
       <w:r>
         <w:rPr>
-          <w:lang w:val="es-ES"/>
+          <w:lang w:val="en-US"/>
+        </w:rPr>
+        <w:t xml:space="preserve"> ser:</w:t>
+      </w:r>
+    </w:p>
+    <w:p>
+      <w:pPr>
+        <w:numPr>
+          <w:ilvl w:val="1"/>
+          <w:numId w:val="17"/>
+        </w:numPr>
+        <w:rPr>
+          <w:lang w:val="en-US"/>
+        </w:rPr>
+      </w:pPr>
+      <w:proofErr w:type="spellStart"/>
+      <w:r>
+        <w:rPr>
+          <w:b/>
+          <w:bCs/>
+          <w:lang w:val="en-US"/>
+        </w:rPr>
+        <w:t>Dirigido</w:t>
+      </w:r>
+      <w:proofErr w:type="spellEnd"/>
+      <w:r>
+        <w:rPr>
+          <w:b/>
+          <w:bCs/>
+          <w:lang w:val="en-US"/>
+        </w:rPr>
+        <w:t>:</w:t>
+      </w:r>
+      <w:r>
+        <w:rPr>
+          <w:lang w:val="en-US"/>
         </w:rPr>
         <w:t xml:space="preserve"> </w:t>
       </w:r>
       <w:proofErr w:type="spellStart"/>
       <w:r>
         <w:rPr>
-          <w:lang w:val="es-ES"/>
-        </w:rPr>
-        <w:t>map</w:t>
+          <w:lang w:val="en-US"/>
+        </w:rPr>
+        <w:t>aristas</w:t>
       </w:r>
       <w:proofErr w:type="spellEnd"/>
       <w:r>
         <w:rPr>
-          <w:lang w:val="es-ES"/>
-        </w:rPr>
-        <w:t xml:space="preserve">: </w:t>
-      </w:r>
-      <w:r>
-        <w:rPr>
-          <w:lang w:val="es-ES"/>
-        </w:rPr>
-        <w:br/>
-      </w:r>
-    </w:p>
-    <w:p>
-      <w:r>
-        <w:t>5.3.1</w:t>
-      </w:r>
-    </w:p>
-    <w:p>
-      <w:r>
-        <w:t xml:space="preserve">MINIMUN TIME path PLANNING </w:t>
-      </w:r>
+          <w:lang w:val="en-US"/>
+        </w:rPr>
+        <w:t xml:space="preserve"> con </w:t>
+      </w:r>
+      <w:proofErr w:type="spellStart"/>
+      <w:r>
+        <w:rPr>
+          <w:lang w:val="en-US"/>
+        </w:rPr>
+        <w:t>sentido</w:t>
+      </w:r>
+      <w:proofErr w:type="spellEnd"/>
+      <w:r>
+        <w:rPr>
+          <w:lang w:val="en-US"/>
+        </w:rPr>
+        <w:t>.</w:t>
+      </w:r>
+    </w:p>
+    <w:p>
+      <w:pPr>
+        <w:numPr>
+          <w:ilvl w:val="1"/>
+          <w:numId w:val="17"/>
+        </w:numPr>
+        <w:rPr>
+          <w:lang w:val="en-US"/>
+        </w:rPr>
+      </w:pPr>
+      <w:r>
+        <w:rPr>
+          <w:b/>
+          <w:bCs/>
+          <w:lang w:val="en-US"/>
+        </w:rPr>
+        <w:t xml:space="preserve">No </w:t>
+      </w:r>
+      <w:proofErr w:type="spellStart"/>
+      <w:r>
+        <w:rPr>
+          <w:b/>
+          <w:bCs/>
+          <w:lang w:val="en-US"/>
+        </w:rPr>
+        <w:t>dirigido</w:t>
+      </w:r>
+      <w:proofErr w:type="spellEnd"/>
+      <w:r>
+        <w:rPr>
+          <w:b/>
+          <w:bCs/>
+          <w:lang w:val="en-US"/>
+        </w:rPr>
+        <w:t>:</w:t>
+      </w:r>
+      <w:r>
+        <w:rPr>
+          <w:lang w:val="en-US"/>
+        </w:rPr>
+        <w:t xml:space="preserve"> </w:t>
+      </w:r>
+      <w:proofErr w:type="spellStart"/>
+      <w:r>
+        <w:rPr>
+          <w:lang w:val="en-US"/>
+        </w:rPr>
+        <w:t>aristas</w:t>
+      </w:r>
+      <w:proofErr w:type="spellEnd"/>
+      <w:r>
+        <w:rPr>
+          <w:lang w:val="en-US"/>
+        </w:rPr>
+        <w:t xml:space="preserve"> </w:t>
+      </w:r>
+      <w:proofErr w:type="spellStart"/>
+      <w:r>
+        <w:rPr>
+          <w:lang w:val="en-US"/>
+        </w:rPr>
+        <w:t>bidireccionales</w:t>
+      </w:r>
+      <w:proofErr w:type="spellEnd"/>
+      <w:r>
+        <w:rPr>
+          <w:lang w:val="en-US"/>
+        </w:rPr>
+        <w:t>.</w:t>
+      </w:r>
+    </w:p>
+    <w:p>
+      <w:pPr>
+        <w:numPr>
+          <w:ilvl w:val="1"/>
+          <w:numId w:val="17"/>
+        </w:numPr>
+        <w:rPr>
+          <w:lang w:val="es-ES"/>
+        </w:rPr>
+      </w:pPr>
+      <w:r>
+        <w:rPr>
+          <w:b/>
+          <w:bCs/>
+          <w:lang w:val="es-ES"/>
+        </w:rPr>
+        <w:t>Embebido:</w:t>
+      </w:r>
+      <w:r>
+        <w:rPr>
+          <w:lang w:val="es-ES"/>
+        </w:rPr>
+        <w:t xml:space="preserve"> los nodos tienen coordenadas (gráfico sobre un plano).</w:t>
+      </w:r>
+    </w:p>
+    <w:bookmarkEnd w:id="0"/>
+    <w:p>
+      <w:pPr>
+        <w:rPr>
+          <w:lang w:val="en-US"/>
+        </w:rPr>
+      </w:pPr>
+      <w:r>
+        <w:rPr>
+          <w:rFonts w:ascii="Arial" w:hAnsi="Arial" w:cs="Arial"/>
+          <w:lang w:val="en-US"/>
+        </w:rPr>
+        <w:t>■</w:t>
+      </w:r>
+      <w:r>
+        <w:rPr>
+          <w:lang w:val="en-US"/>
+        </w:rPr>
+        <w:t xml:space="preserve"> </w:t>
+      </w:r>
+      <w:proofErr w:type="spellStart"/>
+      <w:r>
+        <w:rPr>
+          <w:lang w:val="en-US"/>
+        </w:rPr>
+        <w:t>Ejemplo</w:t>
+      </w:r>
+      <w:proofErr w:type="spellEnd"/>
+      <w:r>
+        <w:rPr>
+          <w:lang w:val="en-US"/>
+        </w:rPr>
+        <w:t xml:space="preserve"> con Toolbox:</w:t>
+      </w:r>
+    </w:p>
+    <w:p>
+      <w:pPr>
+        <w:numPr>
+          <w:ilvl w:val="0"/>
+          <w:numId w:val="17"/>
+        </w:numPr>
+        <w:rPr>
+          <w:lang w:val="es-ES"/>
+        </w:rPr>
+      </w:pPr>
+      <w:r>
+        <w:rPr>
+          <w:lang w:val="es-ES"/>
+        </w:rPr>
+        <w:t xml:space="preserve">Se utiliza un archivo </w:t>
+      </w:r>
+      <w:proofErr w:type="spellStart"/>
+      <w:proofErr w:type="gramStart"/>
+      <w:r>
+        <w:rPr>
+          <w:lang w:val="es-ES"/>
+        </w:rPr>
+        <w:t>queensland.json</w:t>
+      </w:r>
+      <w:proofErr w:type="spellEnd"/>
+      <w:proofErr w:type="gramEnd"/>
+      <w:r>
+        <w:rPr>
+          <w:lang w:val="es-ES"/>
+        </w:rPr>
+        <w:t xml:space="preserve"> con ciudades de Australia.</w:t>
+      </w:r>
+    </w:p>
+    <w:p>
+      <w:pPr>
+        <w:numPr>
+          <w:ilvl w:val="0"/>
+          <w:numId w:val="17"/>
+        </w:numPr>
+        <w:rPr>
+          <w:lang w:val="es-ES"/>
+        </w:rPr>
+      </w:pPr>
+      <w:r>
+        <w:rPr>
+          <w:lang w:val="es-ES"/>
+        </w:rPr>
+        <w:t xml:space="preserve">Se crean los nodos con </w:t>
+      </w:r>
+      <w:proofErr w:type="spellStart"/>
+      <w:r>
+        <w:rPr>
+          <w:lang w:val="es-ES"/>
+        </w:rPr>
+        <w:t>add_</w:t>
+      </w:r>
+      <w:proofErr w:type="gramStart"/>
+      <w:r>
+        <w:rPr>
+          <w:lang w:val="es-ES"/>
+        </w:rPr>
+        <w:t>vertex</w:t>
+      </w:r>
+      <w:proofErr w:type="spellEnd"/>
+      <w:r>
+        <w:rPr>
+          <w:lang w:val="es-ES"/>
+        </w:rPr>
+        <w:t>(</w:t>
+      </w:r>
+      <w:proofErr w:type="spellStart"/>
+      <w:proofErr w:type="gramEnd"/>
+      <w:r>
+        <w:rPr>
+          <w:lang w:val="es-ES"/>
+        </w:rPr>
+        <w:t>name</w:t>
+      </w:r>
+      <w:proofErr w:type="spellEnd"/>
+      <w:r>
+        <w:rPr>
+          <w:lang w:val="es-ES"/>
+        </w:rPr>
+        <w:t>=</w:t>
+      </w:r>
+      <w:proofErr w:type="spellStart"/>
+      <w:r>
+        <w:rPr>
+          <w:lang w:val="es-ES"/>
+        </w:rPr>
+        <w:t>name</w:t>
+      </w:r>
+      <w:proofErr w:type="spellEnd"/>
+      <w:r>
+        <w:rPr>
+          <w:lang w:val="es-ES"/>
+        </w:rPr>
+        <w:t xml:space="preserve">, </w:t>
+      </w:r>
+      <w:proofErr w:type="spellStart"/>
+      <w:r>
+        <w:rPr>
+          <w:lang w:val="es-ES"/>
+        </w:rPr>
+        <w:t>coord</w:t>
+      </w:r>
+      <w:proofErr w:type="spellEnd"/>
+      <w:r>
+        <w:rPr>
+          <w:lang w:val="es-ES"/>
+        </w:rPr>
+        <w:t>=</w:t>
+      </w:r>
+      <w:proofErr w:type="spellStart"/>
+      <w:r>
+        <w:rPr>
+          <w:lang w:val="es-ES"/>
+        </w:rPr>
+        <w:t>utm</w:t>
+      </w:r>
+      <w:proofErr w:type="spellEnd"/>
+      <w:r>
+        <w:rPr>
+          <w:lang w:val="es-ES"/>
+        </w:rPr>
+        <w:t>).</w:t>
+      </w:r>
+    </w:p>
+    <w:p>
+      <w:pPr>
+        <w:numPr>
+          <w:ilvl w:val="0"/>
+          <w:numId w:val="17"/>
+        </w:numPr>
+        <w:rPr>
+          <w:lang w:val="en-US"/>
+        </w:rPr>
+      </w:pPr>
+      <w:r>
+        <w:rPr>
+          <w:lang w:val="en-US"/>
+        </w:rPr>
+        <w:lastRenderedPageBreak/>
+        <w:t xml:space="preserve">Se </w:t>
+      </w:r>
+      <w:proofErr w:type="spellStart"/>
+      <w:r>
+        <w:rPr>
+          <w:lang w:val="en-US"/>
+        </w:rPr>
+        <w:t>agregan</w:t>
+      </w:r>
+      <w:proofErr w:type="spellEnd"/>
+      <w:r>
+        <w:rPr>
+          <w:lang w:val="en-US"/>
+        </w:rPr>
+        <w:t xml:space="preserve"> </w:t>
+      </w:r>
+      <w:proofErr w:type="spellStart"/>
+      <w:r>
+        <w:rPr>
+          <w:lang w:val="en-US"/>
+        </w:rPr>
+        <w:t>rutas</w:t>
+      </w:r>
+      <w:proofErr w:type="spellEnd"/>
+      <w:r>
+        <w:rPr>
+          <w:lang w:val="en-US"/>
+        </w:rPr>
+        <w:t xml:space="preserve"> con </w:t>
+      </w:r>
+      <w:proofErr w:type="spellStart"/>
+      <w:r>
+        <w:rPr>
+          <w:lang w:val="en-US"/>
+        </w:rPr>
+        <w:t>add_</w:t>
+      </w:r>
+      <w:proofErr w:type="gramStart"/>
+      <w:r>
+        <w:rPr>
+          <w:lang w:val="en-US"/>
+        </w:rPr>
+        <w:t>edge</w:t>
+      </w:r>
+      <w:proofErr w:type="spellEnd"/>
+      <w:r>
+        <w:rPr>
+          <w:lang w:val="en-US"/>
+        </w:rPr>
+        <w:t>(</w:t>
+      </w:r>
+      <w:proofErr w:type="gramEnd"/>
+      <w:r>
+        <w:rPr>
+          <w:lang w:val="en-US"/>
+        </w:rPr>
+        <w:t>start, end, cost=distance).</w:t>
+      </w:r>
+    </w:p>
+    <w:p>
+      <w:pPr>
+        <w:rPr>
+          <w:lang w:val="en-US"/>
+        </w:rPr>
+      </w:pPr>
+      <w:bookmarkStart w:id="1" w:name="ejemplo-con-toolbox"/>
+      <w:bookmarkEnd w:id="1"/>
+      <w:r>
+        <w:rPr>
+          <w:rFonts w:ascii="Arial" w:hAnsi="Arial" w:cs="Arial"/>
+          <w:lang w:val="en-US"/>
+        </w:rPr>
+        <w:t>■</w:t>
+      </w:r>
+      <w:r>
+        <w:rPr>
+          <w:lang w:val="en-US"/>
+        </w:rPr>
+        <w:t xml:space="preserve"> </w:t>
+      </w:r>
+      <w:proofErr w:type="spellStart"/>
+      <w:r>
+        <w:rPr>
+          <w:lang w:val="en-US"/>
+        </w:rPr>
+        <w:t>B</w:t>
+      </w:r>
+      <w:r>
+        <w:rPr>
+          <w:rFonts w:ascii="Aptos" w:hAnsi="Aptos" w:cs="Aptos"/>
+          <w:lang w:val="en-US"/>
+        </w:rPr>
+        <w:t>ú</w:t>
+      </w:r>
+      <w:r>
+        <w:rPr>
+          <w:lang w:val="en-US"/>
+        </w:rPr>
+        <w:t>squeda</w:t>
+      </w:r>
+      <w:proofErr w:type="spellEnd"/>
+      <w:r>
+        <w:rPr>
+          <w:lang w:val="en-US"/>
+        </w:rPr>
+        <w:t xml:space="preserve"> de </w:t>
+      </w:r>
+      <w:proofErr w:type="spellStart"/>
+      <w:r>
+        <w:rPr>
+          <w:lang w:val="en-US"/>
+        </w:rPr>
+        <w:t>rutas</w:t>
+      </w:r>
+      <w:proofErr w:type="spellEnd"/>
+      <w:r>
+        <w:rPr>
+          <w:lang w:val="en-US"/>
+        </w:rPr>
+        <w:t>:</w:t>
+      </w:r>
+    </w:p>
+    <w:p>
+      <w:pPr>
+        <w:rPr>
+          <w:lang w:val="en-US"/>
+        </w:rPr>
+      </w:pPr>
+      <w:r>
+        <w:rPr>
+          <w:lang w:val="en-US"/>
+        </w:rPr>
+        <w:t xml:space="preserve">1. </w:t>
+      </w:r>
+      <w:r>
+        <w:rPr>
+          <w:b/>
+          <w:bCs/>
+          <w:lang w:val="en-US"/>
+        </w:rPr>
+        <w:t>Breadth-First Search (BFS)</w:t>
+      </w:r>
+    </w:p>
+    <w:p>
+      <w:pPr>
+        <w:numPr>
+          <w:ilvl w:val="0"/>
+          <w:numId w:val="17"/>
+        </w:numPr>
+        <w:rPr>
+          <w:lang w:val="es-ES"/>
+        </w:rPr>
+      </w:pPr>
+      <w:r>
+        <w:rPr>
+          <w:lang w:val="es-ES"/>
+        </w:rPr>
+        <w:t xml:space="preserve">Prioriza caminos con </w:t>
+      </w:r>
+      <w:r>
+        <w:rPr>
+          <w:b/>
+          <w:bCs/>
+          <w:lang w:val="es-ES"/>
+        </w:rPr>
+        <w:t>menos nodos</w:t>
+      </w:r>
+      <w:r>
+        <w:rPr>
+          <w:lang w:val="es-ES"/>
+        </w:rPr>
+        <w:t>.</w:t>
+      </w:r>
+    </w:p>
+    <w:p>
+      <w:pPr>
+        <w:numPr>
+          <w:ilvl w:val="0"/>
+          <w:numId w:val="17"/>
+        </w:numPr>
+        <w:rPr>
+          <w:lang w:val="es-ES"/>
+        </w:rPr>
+      </w:pPr>
+      <w:r>
+        <w:rPr>
+          <w:lang w:val="es-ES"/>
+        </w:rPr>
+        <w:t>No considera la distancia real.</w:t>
+      </w:r>
+    </w:p>
+    <w:p>
+      <w:pPr>
+        <w:numPr>
+          <w:ilvl w:val="0"/>
+          <w:numId w:val="17"/>
+        </w:numPr>
+        <w:rPr>
+          <w:lang w:val="es-ES"/>
+        </w:rPr>
+      </w:pPr>
+      <w:r>
+        <w:rPr>
+          <w:lang w:val="es-ES"/>
+        </w:rPr>
+        <w:t>Devuelve una ruta rápida pero no óptima.</w:t>
+      </w:r>
+    </w:p>
+    <w:p>
+      <w:pPr>
+        <w:rPr>
+          <w:lang w:val="en-US"/>
+        </w:rPr>
+      </w:pPr>
+      <w:bookmarkStart w:id="2" w:name="breadth-first-search-bfs"/>
+      <w:bookmarkEnd w:id="2"/>
+      <w:r>
+        <w:rPr>
+          <w:lang w:val="en-US"/>
+        </w:rPr>
+        <w:t xml:space="preserve">2. </w:t>
+      </w:r>
+      <w:r>
+        <w:rPr>
+          <w:b/>
+          <w:bCs/>
+          <w:lang w:val="en-US"/>
+        </w:rPr>
+        <w:t>Uniform-Cost Search (UCS)</w:t>
+      </w:r>
+    </w:p>
+    <w:p>
+      <w:pPr>
+        <w:numPr>
+          <w:ilvl w:val="0"/>
+          <w:numId w:val="17"/>
+        </w:numPr>
+        <w:rPr>
+          <w:lang w:val="es-ES"/>
+        </w:rPr>
+      </w:pPr>
+      <w:r>
+        <w:rPr>
+          <w:lang w:val="es-ES"/>
+        </w:rPr>
+        <w:t xml:space="preserve">Expande el nodo con menor </w:t>
+      </w:r>
+      <w:r>
+        <w:rPr>
+          <w:b/>
+          <w:bCs/>
+          <w:lang w:val="es-ES"/>
+        </w:rPr>
+        <w:t>costo acumulado (g(v))</w:t>
+      </w:r>
+      <w:r>
+        <w:rPr>
+          <w:lang w:val="es-ES"/>
+        </w:rPr>
+        <w:t>.</w:t>
+      </w:r>
+    </w:p>
+    <w:p>
+      <w:pPr>
+        <w:numPr>
+          <w:ilvl w:val="0"/>
+          <w:numId w:val="17"/>
+        </w:numPr>
+        <w:rPr>
+          <w:lang w:val="es-ES"/>
+        </w:rPr>
+      </w:pPr>
+      <w:r>
+        <w:rPr>
+          <w:lang w:val="es-ES"/>
+        </w:rPr>
+        <w:t xml:space="preserve">Devuelve la ruta de </w:t>
+      </w:r>
+      <w:r>
+        <w:rPr>
+          <w:b/>
+          <w:bCs/>
+          <w:lang w:val="es-ES"/>
+        </w:rPr>
+        <w:t>menor distancia real</w:t>
+      </w:r>
+      <w:r>
+        <w:rPr>
+          <w:lang w:val="es-ES"/>
+        </w:rPr>
+        <w:t>.</w:t>
+      </w:r>
+    </w:p>
+    <w:p>
+      <w:pPr>
+        <w:numPr>
+          <w:ilvl w:val="0"/>
+          <w:numId w:val="17"/>
+        </w:numPr>
+        <w:rPr>
+          <w:lang w:val="es-ES"/>
+        </w:rPr>
+      </w:pPr>
+      <w:r>
+        <w:rPr>
+          <w:lang w:val="es-ES"/>
+        </w:rPr>
+        <w:t>Usa una cola de prioridad y explora más nodos que BFS.</w:t>
+      </w:r>
+    </w:p>
+    <w:p>
+      <w:pPr>
+        <w:rPr>
+          <w:lang w:val="en-US"/>
+        </w:rPr>
+      </w:pPr>
+      <w:bookmarkStart w:id="3" w:name="uniform-cost-search-ucs"/>
+      <w:bookmarkEnd w:id="3"/>
+      <w:r>
+        <w:rPr>
+          <w:lang w:val="en-US"/>
+        </w:rPr>
+        <w:t xml:space="preserve">3. </w:t>
+      </w:r>
+      <w:r>
+        <w:rPr>
+          <w:b/>
+          <w:bCs/>
+          <w:lang w:val="en-US"/>
+        </w:rPr>
+        <w:t>A* Search</w:t>
+      </w:r>
+    </w:p>
+    <w:p>
+      <w:pPr>
+        <w:numPr>
+          <w:ilvl w:val="0"/>
+          <w:numId w:val="17"/>
+        </w:numPr>
+        <w:rPr>
+          <w:lang w:val="en-US"/>
+        </w:rPr>
+      </w:pPr>
+      <w:r>
+        <w:rPr>
+          <w:lang w:val="en-US"/>
+        </w:rPr>
+        <w:t>Usa: f(v) = g(v) + h*(v)</w:t>
+      </w:r>
+    </w:p>
+    <w:p>
+      <w:pPr>
+        <w:numPr>
+          <w:ilvl w:val="1"/>
+          <w:numId w:val="17"/>
+        </w:numPr>
+        <w:rPr>
+          <w:lang w:val="en-US"/>
+        </w:rPr>
+      </w:pPr>
+      <w:r>
+        <w:rPr>
+          <w:lang w:val="en-US"/>
+        </w:rPr>
+        <w:t xml:space="preserve">g(v): </w:t>
+      </w:r>
+      <w:proofErr w:type="spellStart"/>
+      <w:r>
+        <w:rPr>
+          <w:lang w:val="en-US"/>
+        </w:rPr>
+        <w:t>costo</w:t>
+      </w:r>
+      <w:proofErr w:type="spellEnd"/>
+      <w:r>
+        <w:rPr>
+          <w:lang w:val="en-US"/>
+        </w:rPr>
+        <w:t xml:space="preserve"> </w:t>
+      </w:r>
+      <w:proofErr w:type="spellStart"/>
+      <w:r>
+        <w:rPr>
+          <w:lang w:val="en-US"/>
+        </w:rPr>
+        <w:t>acumulado</w:t>
+      </w:r>
+      <w:proofErr w:type="spellEnd"/>
+      <w:r>
+        <w:rPr>
+          <w:lang w:val="en-US"/>
+        </w:rPr>
+        <w:t>.</w:t>
+      </w:r>
+    </w:p>
+    <w:p>
+      <w:pPr>
+        <w:numPr>
+          <w:ilvl w:val="1"/>
+          <w:numId w:val="17"/>
+        </w:numPr>
+        <w:rPr>
+          <w:lang w:val="es-ES"/>
+        </w:rPr>
+      </w:pPr>
+      <w:r>
+        <w:rPr>
+          <w:lang w:val="es-ES"/>
+        </w:rPr>
+        <w:t>h*(v): heurística admisible (</w:t>
+      </w:r>
+      <w:proofErr w:type="spellStart"/>
+      <w:r>
+        <w:rPr>
+          <w:lang w:val="es-ES"/>
+        </w:rPr>
+        <w:t>ej</w:t>
+      </w:r>
+      <w:proofErr w:type="spellEnd"/>
+      <w:r>
+        <w:rPr>
+          <w:lang w:val="es-ES"/>
+        </w:rPr>
+        <w:t>: distancia Euclidiana).</w:t>
+      </w:r>
+    </w:p>
+    <w:p>
+      <w:pPr>
+        <w:numPr>
+          <w:ilvl w:val="0"/>
+          <w:numId w:val="17"/>
+        </w:numPr>
+        <w:rPr>
+          <w:lang w:val="es-ES"/>
+        </w:rPr>
+      </w:pPr>
+      <w:r>
+        <w:rPr>
+          <w:lang w:val="es-ES"/>
+        </w:rPr>
+        <w:t>Explora menos nodos que UCS.</w:t>
+      </w:r>
+    </w:p>
+    <w:p>
+      <w:pPr>
+        <w:numPr>
+          <w:ilvl w:val="0"/>
+          <w:numId w:val="17"/>
+        </w:numPr>
+        <w:rPr>
+          <w:lang w:val="es-ES"/>
+        </w:rPr>
+      </w:pPr>
+      <w:r>
+        <w:rPr>
+          <w:lang w:val="es-ES"/>
+        </w:rPr>
+        <w:t>Más eficiente si la heurística es buena.</w:t>
+      </w:r>
+    </w:p>
+    <w:p>
+      <w:pPr>
+        <w:rPr>
+          <w:lang w:val="en-US"/>
+        </w:rPr>
+      </w:pPr>
+      <w:bookmarkStart w:id="4" w:name="a-search"/>
+      <w:bookmarkStart w:id="5" w:name="búsqueda-de-rutas"/>
+      <w:bookmarkEnd w:id="4"/>
+      <w:bookmarkEnd w:id="5"/>
+      <w:r>
+        <w:rPr>
+          <w:rFonts w:ascii="Arial" w:hAnsi="Arial" w:cs="Arial"/>
+          <w:lang w:val="en-US"/>
+        </w:rPr>
+        <w:t>■</w:t>
+      </w:r>
+      <w:r>
+        <w:rPr>
+          <w:lang w:val="en-US"/>
+        </w:rPr>
+        <w:t xml:space="preserve"> </w:t>
+      </w:r>
+      <w:proofErr w:type="spellStart"/>
+      <w:r>
+        <w:rPr>
+          <w:lang w:val="en-US"/>
+        </w:rPr>
+        <w:t>Planificaci</w:t>
+      </w:r>
+      <w:r>
+        <w:rPr>
+          <w:rFonts w:ascii="Aptos" w:hAnsi="Aptos" w:cs="Aptos"/>
+          <w:lang w:val="en-US"/>
+        </w:rPr>
+        <w:t>ó</w:t>
+      </w:r>
+      <w:r>
+        <w:rPr>
+          <w:lang w:val="en-US"/>
+        </w:rPr>
+        <w:t>n</w:t>
+      </w:r>
+      <w:proofErr w:type="spellEnd"/>
+      <w:r>
+        <w:rPr>
+          <w:lang w:val="en-US"/>
+        </w:rPr>
+        <w:t xml:space="preserve"> </w:t>
+      </w:r>
+      <w:proofErr w:type="spellStart"/>
+      <w:r>
+        <w:rPr>
+          <w:lang w:val="en-US"/>
+        </w:rPr>
+        <w:t>por</w:t>
+      </w:r>
+      <w:proofErr w:type="spellEnd"/>
+      <w:r>
+        <w:rPr>
+          <w:lang w:val="en-US"/>
+        </w:rPr>
+        <w:t xml:space="preserve"> Tiempo </w:t>
+      </w:r>
+      <w:proofErr w:type="spellStart"/>
+      <w:r>
+        <w:rPr>
+          <w:lang w:val="en-US"/>
+        </w:rPr>
+        <w:t>M</w:t>
+      </w:r>
+      <w:r>
+        <w:rPr>
+          <w:rFonts w:ascii="Aptos" w:hAnsi="Aptos" w:cs="Aptos"/>
+          <w:lang w:val="en-US"/>
+        </w:rPr>
+        <w:t>í</w:t>
+      </w:r>
+      <w:r>
+        <w:rPr>
+          <w:lang w:val="en-US"/>
+        </w:rPr>
+        <w:t>nimo</w:t>
+      </w:r>
+      <w:proofErr w:type="spellEnd"/>
+    </w:p>
+    <w:p>
+      <w:pPr>
+        <w:numPr>
+          <w:ilvl w:val="0"/>
+          <w:numId w:val="17"/>
+        </w:numPr>
+        <w:rPr>
+          <w:lang w:val="es-ES"/>
+        </w:rPr>
+      </w:pPr>
+      <w:r>
+        <w:rPr>
+          <w:lang w:val="es-ES"/>
+        </w:rPr>
+        <w:t xml:space="preserve">Se reemplaza la distancia por </w:t>
+      </w:r>
+      <w:r>
+        <w:rPr>
+          <w:b/>
+          <w:bCs/>
+          <w:lang w:val="es-ES"/>
+        </w:rPr>
+        <w:t>tiempo de viaje (distancia / velocidad)</w:t>
+      </w:r>
+      <w:r>
+        <w:rPr>
+          <w:lang w:val="es-ES"/>
+        </w:rPr>
+        <w:t>.</w:t>
+      </w:r>
+    </w:p>
+    <w:p>
+      <w:pPr>
+        <w:numPr>
+          <w:ilvl w:val="0"/>
+          <w:numId w:val="17"/>
+        </w:numPr>
+        <w:rPr>
+          <w:lang w:val="es-ES"/>
+        </w:rPr>
+      </w:pPr>
+      <w:r>
+        <w:rPr>
+          <w:lang w:val="es-ES"/>
+        </w:rPr>
+        <w:t xml:space="preserve">Se ajusta </w:t>
+      </w:r>
+      <w:proofErr w:type="spellStart"/>
+      <w:r>
+        <w:rPr>
+          <w:lang w:val="es-ES"/>
+        </w:rPr>
+        <w:t>heuristic</w:t>
+      </w:r>
+      <w:proofErr w:type="spellEnd"/>
+      <w:r>
+        <w:rPr>
+          <w:lang w:val="es-ES"/>
+        </w:rPr>
+        <w:t xml:space="preserve"> para reflejar tiempo mínimo usando la </w:t>
+      </w:r>
+      <w:r>
+        <w:rPr>
+          <w:b/>
+          <w:bCs/>
+          <w:lang w:val="es-ES"/>
+        </w:rPr>
+        <w:t>velocidad máxima</w:t>
+      </w:r>
+      <w:r>
+        <w:rPr>
+          <w:lang w:val="es-ES"/>
+        </w:rPr>
+        <w:t>.</w:t>
+      </w:r>
+    </w:p>
+    <w:p>
+      <w:pPr>
+        <w:rPr>
+          <w:lang w:val="es-ES"/>
+        </w:rPr>
+      </w:pPr>
+      <w:r>
+        <w:rPr>
+          <w:lang w:val="es-ES"/>
+        </w:rPr>
+        <w:t>A* se adapta sin perder optimalidad si la heurística es admisible</w:t>
+      </w:r>
+      <w:r>
+        <w:rPr>
+          <w:lang w:val="es-ES"/>
+        </w:rPr>
+        <w:t xml:space="preserve">. </w:t>
+      </w:r>
+    </w:p>
+    <w:p/>
+    <w:p>
+      <w:pPr>
+        <w:rPr>
+          <w:lang w:val="en-US"/>
+        </w:rPr>
+      </w:pPr>
+      <w:r>
+        <w:rPr>
+          <w:lang w:val="en-US"/>
+        </w:rPr>
+        <w:t>5.4 Planning with an Occupancy-Grid Map</w:t>
+      </w:r>
+    </w:p>
+    <w:p>
+      <w:pPr>
+        <w:rPr>
+          <w:lang w:val="en-US"/>
+        </w:rPr>
+      </w:pPr>
+      <w:r>
+        <w:rPr>
+          <w:rFonts w:ascii="Arial" w:hAnsi="Arial" w:cs="Arial"/>
+          <w:lang w:val="en-US"/>
+        </w:rPr>
+        <w:t>■</w:t>
+      </w:r>
+      <w:r>
+        <w:rPr>
+          <w:lang w:val="en-US"/>
+        </w:rPr>
+        <w:t xml:space="preserve"> </w:t>
+      </w:r>
+      <w:proofErr w:type="spellStart"/>
+      <w:r>
+        <w:rPr>
+          <w:lang w:val="en-US"/>
+        </w:rPr>
+        <w:t>Fundamentos</w:t>
+      </w:r>
+      <w:proofErr w:type="spellEnd"/>
+    </w:p>
+    <w:p>
+      <w:pPr>
+        <w:numPr>
+          <w:ilvl w:val="0"/>
+          <w:numId w:val="17"/>
+        </w:numPr>
+        <w:rPr>
+          <w:lang w:val="es-ES"/>
+        </w:rPr>
+      </w:pPr>
+      <w:r>
+        <w:rPr>
+          <w:lang w:val="es-ES"/>
+        </w:rPr>
+        <w:t xml:space="preserve">El mapa es una </w:t>
+      </w:r>
+      <w:r>
+        <w:rPr>
+          <w:b/>
+          <w:bCs/>
+          <w:lang w:val="es-ES"/>
+        </w:rPr>
+        <w:t>matriz 2D</w:t>
+      </w:r>
+      <w:r>
+        <w:rPr>
+          <w:lang w:val="es-ES"/>
+        </w:rPr>
+        <w:t>.</w:t>
+      </w:r>
+    </w:p>
+    <w:p>
+      <w:pPr>
+        <w:numPr>
+          <w:ilvl w:val="1"/>
+          <w:numId w:val="17"/>
+        </w:numPr>
+        <w:rPr>
+          <w:lang w:val="en-US"/>
+        </w:rPr>
+      </w:pPr>
+      <w:proofErr w:type="spellStart"/>
+      <w:r>
+        <w:rPr>
+          <w:lang w:val="en-US"/>
+        </w:rPr>
+        <w:t>Celdas</w:t>
+      </w:r>
+      <w:proofErr w:type="spellEnd"/>
+      <w:r>
+        <w:rPr>
+          <w:lang w:val="en-US"/>
+        </w:rPr>
+        <w:t xml:space="preserve"> con valor </w:t>
+      </w:r>
+      <w:r>
+        <w:rPr>
+          <w:b/>
+          <w:bCs/>
+          <w:lang w:val="en-US"/>
+        </w:rPr>
+        <w:t>0 = libre</w:t>
+      </w:r>
+      <w:r>
+        <w:rPr>
+          <w:lang w:val="en-US"/>
+        </w:rPr>
+        <w:t>.</w:t>
+      </w:r>
+    </w:p>
+    <w:p>
+      <w:pPr>
+        <w:numPr>
+          <w:ilvl w:val="1"/>
+          <w:numId w:val="17"/>
+        </w:numPr>
+        <w:rPr>
+          <w:lang w:val="es-ES"/>
+        </w:rPr>
+      </w:pPr>
+      <w:r>
+        <w:rPr>
+          <w:lang w:val="es-ES"/>
+        </w:rPr>
+        <w:t xml:space="preserve">Celdas con valor </w:t>
+      </w:r>
+      <w:r>
+        <w:rPr>
+          <w:b/>
+          <w:bCs/>
+          <w:lang w:val="es-ES"/>
+        </w:rPr>
+        <w:t>1 = ocupada</w:t>
+      </w:r>
+      <w:r>
+        <w:rPr>
+          <w:lang w:val="es-ES"/>
+        </w:rPr>
+        <w:t xml:space="preserve"> (obstáculo).</w:t>
+      </w:r>
+    </w:p>
+    <w:p>
+      <w:pPr>
+        <w:numPr>
+          <w:ilvl w:val="0"/>
+          <w:numId w:val="17"/>
+        </w:numPr>
+        <w:rPr>
+          <w:lang w:val="en-US"/>
+        </w:rPr>
+      </w:pPr>
+      <w:r>
+        <w:rPr>
+          <w:lang w:val="en-US"/>
+        </w:rPr>
+        <w:t xml:space="preserve">Se </w:t>
+      </w:r>
+      <w:proofErr w:type="spellStart"/>
+      <w:r>
+        <w:rPr>
+          <w:lang w:val="en-US"/>
+        </w:rPr>
+        <w:t>asume</w:t>
+      </w:r>
+      <w:proofErr w:type="spellEnd"/>
+      <w:r>
+        <w:rPr>
+          <w:lang w:val="en-US"/>
+        </w:rPr>
+        <w:t>:</w:t>
+      </w:r>
+    </w:p>
+    <w:p>
+      <w:pPr>
+        <w:numPr>
+          <w:ilvl w:val="1"/>
+          <w:numId w:val="17"/>
+        </w:numPr>
+        <w:rPr>
+          <w:lang w:val="en-US"/>
+        </w:rPr>
+      </w:pPr>
+      <w:proofErr w:type="spellStart"/>
+      <w:r>
+        <w:rPr>
+          <w:lang w:val="en-US"/>
+        </w:rPr>
+        <w:lastRenderedPageBreak/>
+        <w:t>Movimiento</w:t>
+      </w:r>
+      <w:proofErr w:type="spellEnd"/>
+      <w:r>
+        <w:rPr>
+          <w:lang w:val="en-US"/>
+        </w:rPr>
+        <w:t xml:space="preserve"> </w:t>
+      </w:r>
+      <w:proofErr w:type="spellStart"/>
+      <w:r>
+        <w:rPr>
+          <w:lang w:val="en-US"/>
+        </w:rPr>
+        <w:t>en</w:t>
+      </w:r>
+      <w:proofErr w:type="spellEnd"/>
+      <w:r>
+        <w:rPr>
+          <w:lang w:val="en-US"/>
+        </w:rPr>
+        <w:t xml:space="preserve"> 8 </w:t>
+      </w:r>
+      <w:proofErr w:type="spellStart"/>
+      <w:r>
+        <w:rPr>
+          <w:lang w:val="en-US"/>
+        </w:rPr>
+        <w:t>direcciones</w:t>
+      </w:r>
+      <w:proofErr w:type="spellEnd"/>
+      <w:r>
+        <w:rPr>
+          <w:lang w:val="en-US"/>
+        </w:rPr>
+        <w:t>.</w:t>
+      </w:r>
+    </w:p>
+    <w:p>
+      <w:pPr>
+        <w:numPr>
+          <w:ilvl w:val="1"/>
+          <w:numId w:val="17"/>
+        </w:numPr>
+        <w:rPr>
+          <w:lang w:val="es-ES"/>
+        </w:rPr>
+      </w:pPr>
+      <w:r>
+        <w:rPr>
+          <w:lang w:val="es-ES"/>
+        </w:rPr>
+        <w:t>El robot ocupa una celda.</w:t>
+      </w:r>
+    </w:p>
+    <w:p>
+      <w:pPr>
+        <w:rPr>
+          <w:lang w:val="en-US"/>
+        </w:rPr>
+      </w:pPr>
+      <w:bookmarkStart w:id="6" w:name="fundamentos-1"/>
+      <w:bookmarkEnd w:id="6"/>
+      <w:r>
+        <w:rPr>
+          <w:rFonts w:ascii="Arial" w:hAnsi="Arial" w:cs="Arial"/>
+          <w:lang w:val="en-US"/>
+        </w:rPr>
+        <w:t>■</w:t>
+      </w:r>
+      <w:r>
+        <w:rPr>
+          <w:lang w:val="en-US"/>
+        </w:rPr>
+        <w:t xml:space="preserve"> Distance Transform</w:t>
+      </w:r>
+    </w:p>
+    <w:p>
+      <w:pPr>
+        <w:numPr>
+          <w:ilvl w:val="0"/>
+          <w:numId w:val="17"/>
+        </w:numPr>
+        <w:rPr>
+          <w:lang w:val="es-ES"/>
+        </w:rPr>
+      </w:pPr>
+      <w:r>
+        <w:rPr>
+          <w:lang w:val="es-ES"/>
+        </w:rPr>
+        <w:t xml:space="preserve">Se calcula la </w:t>
+      </w:r>
+      <w:r>
+        <w:rPr>
+          <w:b/>
+          <w:bCs/>
+          <w:lang w:val="es-ES"/>
+        </w:rPr>
+        <w:t>distancia desde cada celda hasta la meta</w:t>
+      </w:r>
+      <w:r>
+        <w:rPr>
+          <w:lang w:val="es-ES"/>
+        </w:rPr>
+        <w:t>.</w:t>
+      </w:r>
+    </w:p>
+    <w:p>
+      <w:pPr>
+        <w:numPr>
+          <w:ilvl w:val="0"/>
+          <w:numId w:val="17"/>
+        </w:numPr>
+        <w:rPr>
+          <w:lang w:val="en-US"/>
+        </w:rPr>
+      </w:pPr>
+      <w:proofErr w:type="spellStart"/>
+      <w:r>
+        <w:rPr>
+          <w:lang w:val="en-US"/>
+        </w:rPr>
+        <w:t>Estrategias</w:t>
+      </w:r>
+      <w:proofErr w:type="spellEnd"/>
+      <w:r>
+        <w:rPr>
+          <w:lang w:val="en-US"/>
+        </w:rPr>
+        <w:t>:</w:t>
+      </w:r>
+    </w:p>
+    <w:p>
+      <w:pPr>
+        <w:numPr>
+          <w:ilvl w:val="1"/>
+          <w:numId w:val="17"/>
+        </w:numPr>
+        <w:rPr>
+          <w:lang w:val="en-US"/>
+        </w:rPr>
+      </w:pPr>
+      <w:r>
+        <w:rPr>
+          <w:b/>
+          <w:bCs/>
+          <w:lang w:val="en-US"/>
+        </w:rPr>
+        <w:t>L2 (</w:t>
+      </w:r>
+      <w:proofErr w:type="spellStart"/>
+      <w:r>
+        <w:rPr>
+          <w:b/>
+          <w:bCs/>
+          <w:lang w:val="en-US"/>
+        </w:rPr>
+        <w:t>Euclidiana</w:t>
+      </w:r>
+      <w:proofErr w:type="spellEnd"/>
+      <w:r>
+        <w:rPr>
+          <w:b/>
+          <w:bCs/>
+          <w:lang w:val="en-US"/>
+        </w:rPr>
+        <w:t>):</w:t>
+      </w:r>
+      <w:r>
+        <w:rPr>
+          <w:lang w:val="en-US"/>
+        </w:rPr>
+        <w:t xml:space="preserve"> </w:t>
+      </w:r>
+      <w:proofErr w:type="spellStart"/>
+      <w:r>
+        <w:rPr>
+          <w:lang w:val="en-US"/>
+        </w:rPr>
+        <w:t>incluye</w:t>
+      </w:r>
+      <w:proofErr w:type="spellEnd"/>
+      <w:r>
+        <w:rPr>
+          <w:lang w:val="en-US"/>
+        </w:rPr>
+        <w:t xml:space="preserve"> </w:t>
+      </w:r>
+      <w:proofErr w:type="spellStart"/>
+      <w:r>
+        <w:rPr>
+          <w:lang w:val="en-US"/>
+        </w:rPr>
+        <w:t>diagonales</w:t>
+      </w:r>
+      <w:proofErr w:type="spellEnd"/>
+      <w:r>
+        <w:rPr>
+          <w:lang w:val="en-US"/>
+        </w:rPr>
+        <w:t>.</w:t>
+      </w:r>
+    </w:p>
+    <w:p>
+      <w:pPr>
+        <w:numPr>
+          <w:ilvl w:val="1"/>
+          <w:numId w:val="17"/>
+        </w:numPr>
+        <w:rPr>
+          <w:lang w:val="en-US"/>
+        </w:rPr>
+      </w:pPr>
+      <w:r>
+        <w:rPr>
+          <w:b/>
+          <w:bCs/>
+          <w:lang w:val="en-US"/>
+        </w:rPr>
+        <w:t>L1 (Manhattan):</w:t>
+      </w:r>
+      <w:r>
+        <w:rPr>
+          <w:lang w:val="en-US"/>
+        </w:rPr>
+        <w:t xml:space="preserve"> solo </w:t>
+      </w:r>
+      <w:proofErr w:type="spellStart"/>
+      <w:r>
+        <w:rPr>
+          <w:lang w:val="en-US"/>
+        </w:rPr>
+        <w:t>ortogonales</w:t>
+      </w:r>
+      <w:proofErr w:type="spellEnd"/>
+      <w:r>
+        <w:rPr>
+          <w:lang w:val="en-US"/>
+        </w:rPr>
+        <w:t>.</w:t>
+      </w:r>
+    </w:p>
+    <w:p>
+      <w:pPr>
+        <w:numPr>
+          <w:ilvl w:val="0"/>
+          <w:numId w:val="17"/>
+        </w:numPr>
+        <w:rPr>
+          <w:lang w:val="es-ES"/>
+        </w:rPr>
+      </w:pPr>
+      <w:r>
+        <w:rPr>
+          <w:lang w:val="es-ES"/>
+        </w:rPr>
+        <w:t>La ruta óptima desde cualquier punto es seguir la pendiente descendente en el mapa de distancias.</w:t>
+      </w:r>
+    </w:p>
+    <w:p>
+      <w:pPr>
+        <w:rPr>
+          <w:lang w:val="en-US"/>
+        </w:rPr>
+      </w:pPr>
+      <w:bookmarkStart w:id="7" w:name="distance-transform"/>
+      <w:bookmarkEnd w:id="7"/>
+      <w:r>
+        <w:rPr>
+          <w:rFonts w:ascii="Arial" w:hAnsi="Arial" w:cs="Arial"/>
+          <w:lang w:val="en-US"/>
+        </w:rPr>
+        <w:t>■</w:t>
+      </w:r>
+      <w:r>
+        <w:rPr>
+          <w:lang w:val="en-US"/>
+        </w:rPr>
+        <w:t xml:space="preserve"> </w:t>
+      </w:r>
+      <w:proofErr w:type="spellStart"/>
+      <w:r>
+        <w:rPr>
+          <w:lang w:val="en-US"/>
+        </w:rPr>
+        <w:t>Inflado</w:t>
+      </w:r>
+      <w:proofErr w:type="spellEnd"/>
+      <w:r>
+        <w:rPr>
+          <w:lang w:val="en-US"/>
+        </w:rPr>
+        <w:t xml:space="preserve"> de </w:t>
+      </w:r>
+      <w:proofErr w:type="spellStart"/>
+      <w:r>
+        <w:rPr>
+          <w:lang w:val="en-US"/>
+        </w:rPr>
+        <w:t>Obst</w:t>
+      </w:r>
+      <w:r>
+        <w:rPr>
+          <w:rFonts w:ascii="Aptos" w:hAnsi="Aptos" w:cs="Aptos"/>
+          <w:lang w:val="en-US"/>
+        </w:rPr>
+        <w:t>á</w:t>
+      </w:r>
+      <w:r>
+        <w:rPr>
+          <w:lang w:val="en-US"/>
+        </w:rPr>
+        <w:t>culos</w:t>
+      </w:r>
+      <w:proofErr w:type="spellEnd"/>
+    </w:p>
+    <w:p>
+      <w:pPr>
+        <w:numPr>
+          <w:ilvl w:val="0"/>
+          <w:numId w:val="17"/>
+        </w:numPr>
+        <w:rPr>
+          <w:lang w:val="es-ES"/>
+        </w:rPr>
+      </w:pPr>
+      <w:r>
+        <w:rPr>
+          <w:lang w:val="es-ES"/>
+        </w:rPr>
+        <w:t>Se agrandan los obstáculos para representar el tamaño real del robot.</w:t>
+      </w:r>
+    </w:p>
+    <w:p>
+      <w:pPr>
+        <w:numPr>
+          <w:ilvl w:val="0"/>
+          <w:numId w:val="17"/>
+        </w:numPr>
+        <w:rPr>
+          <w:lang w:val="en-US"/>
+        </w:rPr>
+      </w:pPr>
+      <w:r>
+        <w:rPr>
+          <w:lang w:val="en-US"/>
+        </w:rPr>
+        <w:t xml:space="preserve">Se </w:t>
+      </w:r>
+      <w:proofErr w:type="spellStart"/>
+      <w:r>
+        <w:rPr>
+          <w:lang w:val="en-US"/>
+        </w:rPr>
+        <w:t>usa</w:t>
+      </w:r>
+      <w:proofErr w:type="spellEnd"/>
+      <w:r>
+        <w:rPr>
+          <w:lang w:val="en-US"/>
+        </w:rPr>
+        <w:t xml:space="preserve"> </w:t>
+      </w:r>
+      <w:proofErr w:type="spellStart"/>
+      <w:r>
+        <w:rPr>
+          <w:b/>
+          <w:bCs/>
+          <w:lang w:val="en-US"/>
+        </w:rPr>
+        <w:t>dilatación</w:t>
+      </w:r>
+      <w:proofErr w:type="spellEnd"/>
+      <w:r>
+        <w:rPr>
+          <w:b/>
+          <w:bCs/>
+          <w:lang w:val="en-US"/>
+        </w:rPr>
+        <w:t xml:space="preserve"> </w:t>
+      </w:r>
+      <w:proofErr w:type="spellStart"/>
+      <w:r>
+        <w:rPr>
+          <w:b/>
+          <w:bCs/>
+          <w:lang w:val="en-US"/>
+        </w:rPr>
+        <w:t>morfológica</w:t>
+      </w:r>
+      <w:proofErr w:type="spellEnd"/>
+      <w:r>
+        <w:rPr>
+          <w:lang w:val="en-US"/>
+        </w:rPr>
+        <w:t>.</w:t>
+      </w:r>
+    </w:p>
+    <w:p>
+      <w:pPr>
+        <w:numPr>
+          <w:ilvl w:val="0"/>
+          <w:numId w:val="17"/>
+        </w:numPr>
+        <w:rPr>
+          <w:lang w:val="es-ES"/>
+        </w:rPr>
+      </w:pPr>
+      <w:r>
+        <w:rPr>
+          <w:lang w:val="es-ES"/>
+        </w:rPr>
+        <w:t>Se evita que el robot planee rutas por pasajes estrechos.</w:t>
+      </w:r>
+    </w:p>
+    <w:p>
+      <w:pPr>
+        <w:rPr>
+          <w:lang w:val="en-US"/>
+        </w:rPr>
+      </w:pPr>
+      <w:bookmarkStart w:id="8" w:name="inflado-de-obstáculos"/>
+      <w:bookmarkEnd w:id="8"/>
+      <w:r>
+        <w:rPr>
+          <w:rFonts w:ascii="Arial" w:hAnsi="Arial" w:cs="Arial"/>
+          <w:lang w:val="en-US"/>
+        </w:rPr>
+        <w:t>■</w:t>
+      </w:r>
+      <w:r>
+        <w:rPr>
+          <w:lang w:val="en-US"/>
+        </w:rPr>
+        <w:t xml:space="preserve"> D* (Dynamic A*)</w:t>
+      </w:r>
+    </w:p>
+    <w:p>
+      <w:pPr>
+        <w:numPr>
+          <w:ilvl w:val="0"/>
+          <w:numId w:val="17"/>
+        </w:numPr>
+        <w:rPr>
+          <w:lang w:val="es-ES"/>
+        </w:rPr>
+      </w:pPr>
+      <w:r>
+        <w:rPr>
+          <w:lang w:val="es-ES"/>
+        </w:rPr>
+        <w:t xml:space="preserve">Variante de A* que </w:t>
+      </w:r>
+      <w:r>
+        <w:rPr>
+          <w:b/>
+          <w:bCs/>
+          <w:lang w:val="es-ES"/>
+        </w:rPr>
+        <w:t>permite replanificar</w:t>
+      </w:r>
+      <w:r>
+        <w:rPr>
+          <w:lang w:val="es-ES"/>
+        </w:rPr>
+        <w:t xml:space="preserve"> si el entorno cambia.</w:t>
+      </w:r>
+    </w:p>
+    <w:p>
+      <w:pPr>
+        <w:numPr>
+          <w:ilvl w:val="0"/>
+          <w:numId w:val="17"/>
+        </w:numPr>
+        <w:rPr>
+          <w:lang w:val="es-ES"/>
+        </w:rPr>
+      </w:pPr>
+      <w:r>
+        <w:rPr>
+          <w:lang w:val="es-ES"/>
+        </w:rPr>
+        <w:t xml:space="preserve">Usa una </w:t>
+      </w:r>
+      <w:r>
+        <w:rPr>
+          <w:b/>
+          <w:bCs/>
+          <w:lang w:val="es-ES"/>
+        </w:rPr>
+        <w:t>lista de frontera</w:t>
+      </w:r>
+      <w:r>
+        <w:rPr>
+          <w:lang w:val="es-ES"/>
+        </w:rPr>
+        <w:t xml:space="preserve"> y </w:t>
+      </w:r>
+      <w:r>
+        <w:rPr>
+          <w:b/>
+          <w:bCs/>
+          <w:lang w:val="es-ES"/>
+        </w:rPr>
+        <w:t>costo por celda</w:t>
+      </w:r>
+      <w:r>
+        <w:rPr>
+          <w:lang w:val="es-ES"/>
+        </w:rPr>
+        <w:t>.</w:t>
+      </w:r>
+    </w:p>
+    <w:p>
+      <w:pPr>
+        <w:numPr>
+          <w:ilvl w:val="0"/>
+          <w:numId w:val="17"/>
+        </w:numPr>
+        <w:rPr>
+          <w:lang w:val="es-ES"/>
+        </w:rPr>
+      </w:pPr>
+      <w:r>
+        <w:rPr>
+          <w:lang w:val="es-ES"/>
+        </w:rPr>
+        <w:t>Cuando una celda cambia su costo, solo se recalcula lo necesario.</w:t>
+      </w:r>
+    </w:p>
+    <w:p>
+      <w:pPr>
+        <w:numPr>
+          <w:ilvl w:val="0"/>
+          <w:numId w:val="17"/>
+        </w:numPr>
+        <w:rPr>
+          <w:lang w:val="es-ES"/>
+        </w:rPr>
+      </w:pPr>
+      <w:r>
+        <w:rPr>
+          <w:lang w:val="es-ES"/>
+        </w:rPr>
+        <w:t>Muy útil en entornos parcialmente conocidos.</w:t>
+      </w:r>
+    </w:p>
+    <w:p>
+      <w:pPr>
+        <w:rPr>
+          <w:lang w:val="es-ES"/>
+        </w:rPr>
+      </w:pPr>
+    </w:p>
+    <w:p>
+      <w:pPr>
+        <w:rPr>
+          <w:lang w:val="es-ES"/>
+        </w:rPr>
+      </w:pPr>
+    </w:p>
+    <w:p>
+      <w:r>
+        <w:t xml:space="preserve">5.5 planning with roadmaps </w:t>
+      </w:r>
+    </w:p>
+    <w:p>
+      <w:pPr>
+        <w:rPr>
+          <w:lang w:val="en-US"/>
+        </w:rPr>
+      </w:pPr>
+      <w:r>
+        <w:rPr>
+          <w:rFonts w:ascii="Arial" w:hAnsi="Arial" w:cs="Arial"/>
+          <w:lang w:val="en-US"/>
+        </w:rPr>
+        <w:t>■</w:t>
+      </w:r>
+      <w:r>
+        <w:rPr>
+          <w:lang w:val="en-US"/>
+        </w:rPr>
+        <w:t xml:space="preserve"> Idea General</w:t>
+      </w:r>
+    </w:p>
+    <w:p>
+      <w:pPr>
+        <w:numPr>
+          <w:ilvl w:val="0"/>
+          <w:numId w:val="17"/>
+        </w:numPr>
+        <w:rPr>
+          <w:lang w:val="en-US"/>
+        </w:rPr>
+      </w:pPr>
+      <w:proofErr w:type="spellStart"/>
+      <w:r>
+        <w:rPr>
+          <w:lang w:val="en-US"/>
+        </w:rPr>
+        <w:t>Separar</w:t>
+      </w:r>
+      <w:proofErr w:type="spellEnd"/>
+      <w:r>
+        <w:rPr>
+          <w:lang w:val="en-US"/>
+        </w:rPr>
+        <w:t xml:space="preserve"> </w:t>
+      </w:r>
+      <w:proofErr w:type="spellStart"/>
+      <w:r>
+        <w:rPr>
+          <w:lang w:val="en-US"/>
+        </w:rPr>
+        <w:t>en</w:t>
+      </w:r>
+      <w:proofErr w:type="spellEnd"/>
+      <w:r>
+        <w:rPr>
+          <w:lang w:val="en-US"/>
+        </w:rPr>
+        <w:t xml:space="preserve"> dos </w:t>
+      </w:r>
+      <w:proofErr w:type="spellStart"/>
+      <w:r>
+        <w:rPr>
+          <w:lang w:val="en-US"/>
+        </w:rPr>
+        <w:t>fases</w:t>
+      </w:r>
+      <w:proofErr w:type="spellEnd"/>
+      <w:r>
+        <w:rPr>
+          <w:lang w:val="en-US"/>
+        </w:rPr>
+        <w:t>:</w:t>
+      </w:r>
+    </w:p>
+    <w:p>
+      <w:pPr>
+        <w:numPr>
+          <w:ilvl w:val="1"/>
+          <w:numId w:val="18"/>
+        </w:numPr>
+        <w:rPr>
+          <w:lang w:val="es-ES"/>
+        </w:rPr>
+      </w:pPr>
+      <w:r>
+        <w:rPr>
+          <w:b/>
+          <w:bCs/>
+          <w:lang w:val="es-ES"/>
+        </w:rPr>
+        <w:t>Planificación:</w:t>
+      </w:r>
+      <w:r>
+        <w:rPr>
+          <w:lang w:val="es-ES"/>
+        </w:rPr>
+        <w:t xml:space="preserve"> construir una red de caminos libres (grafo).</w:t>
+      </w:r>
+    </w:p>
+    <w:p>
+      <w:pPr>
+        <w:numPr>
+          <w:ilvl w:val="1"/>
+          <w:numId w:val="18"/>
+        </w:numPr>
+        <w:rPr>
+          <w:lang w:val="es-ES"/>
+        </w:rPr>
+      </w:pPr>
+      <w:r>
+        <w:rPr>
+          <w:b/>
+          <w:bCs/>
+          <w:lang w:val="es-ES"/>
+        </w:rPr>
+        <w:t>Consulta:</w:t>
+      </w:r>
+      <w:r>
+        <w:rPr>
+          <w:lang w:val="es-ES"/>
+        </w:rPr>
+        <w:t xml:space="preserve"> buscar una ruta entre un punto de inicio y uno final.</w:t>
+      </w:r>
+    </w:p>
+    <w:p>
+      <w:pPr>
+        <w:rPr>
+          <w:lang w:val="en-US"/>
+        </w:rPr>
+      </w:pPr>
+      <w:bookmarkStart w:id="9" w:name="idea-general"/>
+      <w:bookmarkEnd w:id="9"/>
+      <w:r>
+        <w:rPr>
+          <w:rFonts w:ascii="Arial" w:hAnsi="Arial" w:cs="Arial"/>
+          <w:lang w:val="en-US"/>
+        </w:rPr>
+        <w:t>■</w:t>
+      </w:r>
+      <w:r>
+        <w:rPr>
+          <w:lang w:val="en-US"/>
+        </w:rPr>
+        <w:t xml:space="preserve"> Roadmap: Skeleton y Voronoi</w:t>
+      </w:r>
+    </w:p>
+    <w:p>
+      <w:pPr>
+        <w:numPr>
+          <w:ilvl w:val="0"/>
+          <w:numId w:val="17"/>
+        </w:numPr>
+        <w:rPr>
+          <w:lang w:val="es-ES"/>
+        </w:rPr>
+      </w:pPr>
+      <w:r>
+        <w:rPr>
+          <w:lang w:val="es-ES"/>
+        </w:rPr>
+        <w:t>Se genera una red de caminos usando:</w:t>
+      </w:r>
+    </w:p>
+    <w:p>
+      <w:pPr>
+        <w:numPr>
+          <w:ilvl w:val="1"/>
+          <w:numId w:val="17"/>
+        </w:numPr>
+        <w:rPr>
+          <w:lang w:val="es-ES"/>
+        </w:rPr>
+      </w:pPr>
+      <w:proofErr w:type="spellStart"/>
+      <w:r>
+        <w:rPr>
+          <w:b/>
+          <w:bCs/>
+          <w:lang w:val="es-ES"/>
+        </w:rPr>
+        <w:t>Skeletonization</w:t>
+      </w:r>
+      <w:proofErr w:type="spellEnd"/>
+      <w:r>
+        <w:rPr>
+          <w:b/>
+          <w:bCs/>
+          <w:lang w:val="es-ES"/>
+        </w:rPr>
+        <w:t>:</w:t>
+      </w:r>
+      <w:r>
+        <w:rPr>
+          <w:lang w:val="es-ES"/>
+        </w:rPr>
+        <w:t xml:space="preserve"> reduce el espacio libre a una red de píxeles centrales.</w:t>
+      </w:r>
+    </w:p>
+    <w:p>
+      <w:pPr>
+        <w:numPr>
+          <w:ilvl w:val="1"/>
+          <w:numId w:val="17"/>
+        </w:numPr>
+        <w:rPr>
+          <w:lang w:val="es-ES"/>
+        </w:rPr>
+      </w:pPr>
+      <w:proofErr w:type="spellStart"/>
+      <w:r>
+        <w:rPr>
+          <w:b/>
+          <w:bCs/>
+          <w:lang w:val="es-ES"/>
+        </w:rPr>
+        <w:lastRenderedPageBreak/>
+        <w:t>Voronoi</w:t>
+      </w:r>
+      <w:proofErr w:type="spellEnd"/>
+      <w:r>
+        <w:rPr>
+          <w:b/>
+          <w:bCs/>
+          <w:lang w:val="es-ES"/>
+        </w:rPr>
+        <w:t xml:space="preserve"> </w:t>
+      </w:r>
+      <w:proofErr w:type="spellStart"/>
+      <w:r>
+        <w:rPr>
+          <w:b/>
+          <w:bCs/>
+          <w:lang w:val="es-ES"/>
+        </w:rPr>
+        <w:t>Diagram</w:t>
+      </w:r>
+      <w:proofErr w:type="spellEnd"/>
+      <w:r>
+        <w:rPr>
+          <w:b/>
+          <w:bCs/>
+          <w:lang w:val="es-ES"/>
+        </w:rPr>
+        <w:t>:</w:t>
+      </w:r>
+      <w:r>
+        <w:rPr>
+          <w:lang w:val="es-ES"/>
+        </w:rPr>
+        <w:t xml:space="preserve"> distancias a obstáculos generan líneas centrales equidistantes.</w:t>
+      </w:r>
+    </w:p>
+    <w:p>
+      <w:pPr>
+        <w:numPr>
+          <w:ilvl w:val="0"/>
+          <w:numId w:val="17"/>
+        </w:numPr>
+        <w:rPr>
+          <w:lang w:val="es-ES"/>
+        </w:rPr>
+      </w:pPr>
+      <w:r>
+        <w:rPr>
+          <w:lang w:val="es-ES"/>
+        </w:rPr>
+        <w:t xml:space="preserve">Se extraen </w:t>
+      </w:r>
+      <w:r>
+        <w:rPr>
+          <w:b/>
+          <w:bCs/>
+          <w:lang w:val="es-ES"/>
+        </w:rPr>
+        <w:t>intersecciones (</w:t>
+      </w:r>
+      <w:proofErr w:type="spellStart"/>
+      <w:r>
+        <w:rPr>
+          <w:b/>
+          <w:bCs/>
+          <w:lang w:val="es-ES"/>
+        </w:rPr>
+        <w:t>junctions</w:t>
+      </w:r>
+      <w:proofErr w:type="spellEnd"/>
+      <w:r>
+        <w:rPr>
+          <w:b/>
+          <w:bCs/>
+          <w:lang w:val="es-ES"/>
+        </w:rPr>
+        <w:t>)</w:t>
+      </w:r>
+      <w:r>
+        <w:rPr>
+          <w:lang w:val="es-ES"/>
+        </w:rPr>
+        <w:t xml:space="preserve"> y se crea el grafo.</w:t>
+      </w:r>
+    </w:p>
+    <w:p>
+      <w:pPr>
+        <w:rPr>
+          <w:lang w:val="en-US"/>
+        </w:rPr>
+      </w:pPr>
+      <w:bookmarkStart w:id="10" w:name="roadmap-skeleton-y-voronoi"/>
+      <w:bookmarkEnd w:id="10"/>
+      <w:r>
+        <w:rPr>
+          <w:rFonts w:ascii="Arial" w:hAnsi="Arial" w:cs="Arial"/>
+          <w:lang w:val="en-US"/>
+        </w:rPr>
+        <w:t>■</w:t>
+      </w:r>
+      <w:r>
+        <w:rPr>
+          <w:lang w:val="en-US"/>
+        </w:rPr>
+        <w:t xml:space="preserve"> PRM (Probabilistic Roadmap Method)</w:t>
+      </w:r>
+    </w:p>
+    <w:p>
+      <w:pPr>
+        <w:numPr>
+          <w:ilvl w:val="0"/>
+          <w:numId w:val="17"/>
+        </w:numPr>
+        <w:rPr>
+          <w:lang w:val="en-US"/>
+        </w:rPr>
+      </w:pPr>
+      <w:proofErr w:type="spellStart"/>
+      <w:r>
+        <w:rPr>
+          <w:lang w:val="en-US"/>
+        </w:rPr>
+        <w:t>Algoritmo</w:t>
+      </w:r>
+      <w:proofErr w:type="spellEnd"/>
+      <w:r>
+        <w:rPr>
+          <w:lang w:val="en-US"/>
+        </w:rPr>
+        <w:t xml:space="preserve"> </w:t>
+      </w:r>
+      <w:proofErr w:type="spellStart"/>
+      <w:r>
+        <w:rPr>
+          <w:lang w:val="en-US"/>
+        </w:rPr>
+        <w:t>por</w:t>
+      </w:r>
+      <w:proofErr w:type="spellEnd"/>
+      <w:r>
+        <w:rPr>
+          <w:lang w:val="en-US"/>
+        </w:rPr>
+        <w:t xml:space="preserve"> </w:t>
+      </w:r>
+      <w:proofErr w:type="spellStart"/>
+      <w:r>
+        <w:rPr>
+          <w:lang w:val="en-US"/>
+        </w:rPr>
+        <w:t>muestreo</w:t>
+      </w:r>
+      <w:proofErr w:type="spellEnd"/>
+      <w:r>
+        <w:rPr>
+          <w:lang w:val="en-US"/>
+        </w:rPr>
+        <w:t xml:space="preserve"> </w:t>
+      </w:r>
+      <w:proofErr w:type="spellStart"/>
+      <w:r>
+        <w:rPr>
+          <w:lang w:val="en-US"/>
+        </w:rPr>
+        <w:t>aleatorio</w:t>
+      </w:r>
+      <w:proofErr w:type="spellEnd"/>
+      <w:r>
+        <w:rPr>
+          <w:lang w:val="en-US"/>
+        </w:rPr>
+        <w:t>:</w:t>
+      </w:r>
+    </w:p>
+    <w:p>
+      <w:pPr>
+        <w:numPr>
+          <w:ilvl w:val="1"/>
+          <w:numId w:val="17"/>
+        </w:numPr>
+        <w:rPr>
+          <w:lang w:val="es-ES"/>
+        </w:rPr>
+      </w:pPr>
+      <w:r>
+        <w:rPr>
+          <w:lang w:val="es-ES"/>
+        </w:rPr>
+        <w:t>Se generan puntos aleatorios en el espacio libre.</w:t>
+      </w:r>
+    </w:p>
+    <w:p>
+      <w:pPr>
+        <w:numPr>
+          <w:ilvl w:val="1"/>
+          <w:numId w:val="17"/>
+        </w:numPr>
+        <w:rPr>
+          <w:lang w:val="es-ES"/>
+        </w:rPr>
+      </w:pPr>
+      <w:r>
+        <w:rPr>
+          <w:lang w:val="es-ES"/>
+        </w:rPr>
+        <w:t xml:space="preserve">Se conectan si la línea recta entre ellos no </w:t>
+      </w:r>
+      <w:proofErr w:type="spellStart"/>
+      <w:r>
+        <w:rPr>
+          <w:lang w:val="es-ES"/>
+        </w:rPr>
+        <w:t>intersecta</w:t>
+      </w:r>
+      <w:proofErr w:type="spellEnd"/>
+      <w:r>
+        <w:rPr>
+          <w:lang w:val="es-ES"/>
+        </w:rPr>
+        <w:t xml:space="preserve"> obstáculos.</w:t>
+      </w:r>
+    </w:p>
+    <w:p>
+      <w:pPr>
+        <w:numPr>
+          <w:ilvl w:val="1"/>
+          <w:numId w:val="17"/>
+        </w:numPr>
+        <w:rPr>
+          <w:lang w:val="es-ES"/>
+        </w:rPr>
+      </w:pPr>
+      <w:r>
+        <w:rPr>
+          <w:lang w:val="es-ES"/>
+        </w:rPr>
+        <w:t xml:space="preserve">Se crea un </w:t>
+      </w:r>
+      <w:r>
+        <w:rPr>
+          <w:b/>
+          <w:bCs/>
+          <w:lang w:val="es-ES"/>
+        </w:rPr>
+        <w:t>grafo embebido</w:t>
+      </w:r>
+      <w:r>
+        <w:rPr>
+          <w:lang w:val="es-ES"/>
+        </w:rPr>
+        <w:t>.</w:t>
+      </w:r>
+    </w:p>
+    <w:p>
+      <w:pPr>
+        <w:numPr>
+          <w:ilvl w:val="0"/>
+          <w:numId w:val="17"/>
+        </w:numPr>
+        <w:rPr>
+          <w:lang w:val="es-ES"/>
+        </w:rPr>
+      </w:pPr>
+      <w:r>
+        <w:rPr>
+          <w:lang w:val="es-ES"/>
+        </w:rPr>
+        <w:t>Se ajusta el número de puntos (</w:t>
+      </w:r>
+      <w:proofErr w:type="spellStart"/>
+      <w:r>
+        <w:rPr>
+          <w:lang w:val="es-ES"/>
+        </w:rPr>
+        <w:t>npoints</w:t>
+      </w:r>
+      <w:proofErr w:type="spellEnd"/>
+      <w:r>
+        <w:rPr>
+          <w:lang w:val="es-ES"/>
+        </w:rPr>
+        <w:t>) para mejorar la conectividad.</w:t>
+      </w:r>
+    </w:p>
+    <w:p>
+      <w:pPr>
+        <w:rPr>
+          <w:lang w:val="en-US"/>
+        </w:rPr>
+      </w:pPr>
+      <w:bookmarkStart w:id="11" w:name="prm-probabilistic-roadmap-method"/>
+      <w:bookmarkEnd w:id="11"/>
+      <w:r>
+        <w:rPr>
+          <w:rFonts w:ascii="Arial" w:hAnsi="Arial" w:cs="Arial"/>
+          <w:lang w:val="en-US"/>
+        </w:rPr>
+        <w:t>■</w:t>
+      </w:r>
+      <w:r>
+        <w:rPr>
+          <w:lang w:val="en-US"/>
+        </w:rPr>
+        <w:t xml:space="preserve"> Consulta de Ruta</w:t>
+      </w:r>
+    </w:p>
+    <w:p>
+      <w:pPr>
+        <w:numPr>
+          <w:ilvl w:val="0"/>
+          <w:numId w:val="17"/>
+        </w:numPr>
+        <w:rPr>
+          <w:lang w:val="es-ES"/>
+        </w:rPr>
+      </w:pPr>
+      <w:r>
+        <w:rPr>
+          <w:lang w:val="es-ES"/>
+        </w:rPr>
+        <w:t>El robot se conecta al nodo PRM más cercano.</w:t>
+      </w:r>
+    </w:p>
+    <w:p>
+      <w:pPr>
+        <w:numPr>
+          <w:ilvl w:val="0"/>
+          <w:numId w:val="17"/>
+        </w:numPr>
+        <w:rPr>
+          <w:lang w:val="es-ES"/>
+        </w:rPr>
+      </w:pPr>
+      <w:r>
+        <w:rPr>
+          <w:lang w:val="es-ES"/>
+        </w:rPr>
+        <w:t>Se usa A* para encontrar la ruta entre nodos.</w:t>
+      </w:r>
+    </w:p>
+    <w:p>
+      <w:pPr>
+        <w:numPr>
+          <w:ilvl w:val="0"/>
+          <w:numId w:val="17"/>
+        </w:numPr>
+        <w:rPr>
+          <w:lang w:val="es-ES"/>
+        </w:rPr>
+      </w:pPr>
+      <w:r>
+        <w:rPr>
+          <w:lang w:val="es-ES"/>
+        </w:rPr>
+        <w:t xml:space="preserve">La consulta es </w:t>
+      </w:r>
+      <w:r>
+        <w:rPr>
+          <w:b/>
+          <w:bCs/>
+          <w:lang w:val="es-ES"/>
+        </w:rPr>
+        <w:t>rápida</w:t>
+      </w:r>
+      <w:r>
+        <w:rPr>
+          <w:lang w:val="es-ES"/>
+        </w:rPr>
+        <w:t>, ideal para cambiar inicio y destino sin regenerar el grafo.</w:t>
+      </w:r>
+    </w:p>
+    <w:p>
+      <w:pPr>
+        <w:rPr>
+          <w:lang w:val="en-US"/>
+        </w:rPr>
+      </w:pPr>
+      <w:bookmarkStart w:id="12" w:name="consulta-de-ruta"/>
+      <w:bookmarkEnd w:id="12"/>
+      <w:r>
+        <w:rPr>
+          <w:rFonts w:ascii="Arial" w:hAnsi="Arial" w:cs="Arial"/>
+          <w:lang w:val="en-US"/>
+        </w:rPr>
+        <w:t>■</w:t>
+      </w:r>
+      <w:r>
+        <w:rPr>
+          <w:lang w:val="en-US"/>
+        </w:rPr>
+        <w:t xml:space="preserve"> </w:t>
+      </w:r>
+      <w:proofErr w:type="spellStart"/>
+      <w:r>
+        <w:rPr>
+          <w:lang w:val="en-US"/>
+        </w:rPr>
+        <w:t>Consideraciones</w:t>
+      </w:r>
+      <w:proofErr w:type="spellEnd"/>
+    </w:p>
+    <w:p>
+      <w:pPr>
+        <w:numPr>
+          <w:ilvl w:val="0"/>
+          <w:numId w:val="17"/>
+        </w:numPr>
+        <w:rPr>
+          <w:lang w:val="es-ES"/>
+        </w:rPr>
+      </w:pPr>
+      <w:r>
+        <w:rPr>
+          <w:lang w:val="es-ES"/>
+        </w:rPr>
+        <w:t>Puntos aleatorios pueden no cubrir todo el mapa: puede requerirse reintentar.</w:t>
+      </w:r>
+    </w:p>
+    <w:p>
+      <w:pPr>
+        <w:numPr>
+          <w:ilvl w:val="0"/>
+          <w:numId w:val="17"/>
+        </w:numPr>
+        <w:rPr>
+          <w:lang w:val="es-ES"/>
+        </w:rPr>
+      </w:pPr>
+      <w:r>
+        <w:rPr>
+          <w:lang w:val="es-ES"/>
+        </w:rPr>
+        <w:t>Rutas pueden ser menos suaves.</w:t>
+      </w:r>
+    </w:p>
+    <w:p>
+      <w:pPr>
+        <w:numPr>
+          <w:ilvl w:val="0"/>
+          <w:numId w:val="17"/>
+        </w:numPr>
+        <w:rPr>
+          <w:lang w:val="es-ES"/>
+        </w:rPr>
+      </w:pPr>
+      <w:r>
+        <w:rPr>
+          <w:lang w:val="es-ES"/>
+        </w:rPr>
+        <w:t>Puede fallar en pasajes estrechos.</w:t>
+      </w:r>
+    </w:p>
+    <w:p>
+      <w:pPr>
+        <w:rPr>
+          <w:lang w:val="es-ES"/>
+        </w:rPr>
+      </w:pPr>
     </w:p>
     <w:sectPr>
       <w:pgSz w:w="11906" w:h="16838"/>
@@ -5272,6 +7790,196 @@
 <file path=word/numbering.xml><?xml version="1.0" encoding="utf-8"?>
 <w:numbering xmlns:wpc="http://schemas.microsoft.com/office/word/2010/wordprocessingCanvas" xmlns:cx="http://schemas.microsoft.com/office/drawing/2014/chartex" xmlns:cx1="http://schemas.microsoft.com/office/drawing/2015/9/8/chartex" xmlns:cx2="http://schemas.microsoft.com/office/drawing/2015/10/21/chartex" xmlns:cx3="http://schemas.microsoft.com/office/drawing/2016/5/9/chartex" xmlns:cx4="http://schemas.microsoft.com/office/drawing/2016/5/10/chartex" xmlns:cx5="http://schemas.microsoft.com/office/drawing/2016/5/11/chartex" xmlns:cx6="http://schemas.microsoft.com/office/drawing/2016/5/12/chartex" xmlns:cx7="http://schemas.microsoft.com/office/drawing/2016/5/13/chartex" xmlns:cx8="http://schemas.microsoft.com/office/drawing/2016/5/14/chartex" xmlns:mc="http://schemas.openxmlformats.org/markup-compatibility/2006" xmlns:aink="http://schemas.microsoft.com/office/drawing/2016/ink" xmlns:am3d="http://schemas.microsoft.com/office/drawing/2017/model3d" xmlns:o="urn:schemas-microsoft-com:office:office" xmlns:oel="http://schemas.microsoft.com/office/2019/extlst" xmlns:r="http://schemas.openxmlformats.org/officeDocument/2006/relationships" xmlns:m="http://schemas.openxmlformats.org/officeDocument/2006/math" xmlns:v="urn:schemas-microsoft-com:vml" xmlns:wp14="http://schemas.microsoft.com/office/word/2010/wordprocessingDrawing" xmlns:wp="http://schemas.openxmlformats.org/drawingml/2006/wordprocessingDrawing" xmlns:w10="urn:schemas-microsoft-com:office:word" xmlns:w="http://schemas.openxmlformats.org/wordprocessingml/2006/main" xmlns:w14="http://schemas.microsoft.com/office/word/2010/wordml" xmlns:w15="http://schemas.microsoft.com/office/word/2012/wordml" xmlns:w16cex="http://schemas.microsoft.com/office/word/2018/wordml/cex" xmlns:w16cid="http://schemas.microsoft.com/office/word/2016/wordml/cid" xmlns:w16="http://schemas.microsoft.com/office/word/2018/wordml" xmlns:w16du="http://schemas.microsoft.com/office/word/2023/wordml/word16du" xmlns:w16sdtdh="http://schemas.microsoft.com/office/word/2020/wordml/sdtdatahash" xmlns:w16sdtfl="http://schemas.microsoft.com/office/word/2024/wordml/sdtformatlock" xmlns:w16se="http://schemas.microsoft.com/office/word/2015/wordml/symex" xmlns:wpg="http://schemas.microsoft.com/office/word/2010/wordprocessingGroup" xmlns:wpi="http://schemas.microsoft.com/office/word/2010/wordprocessingInk" xmlns:wne="http://schemas.microsoft.com/office/word/2006/wordml" xmlns:wps="http://schemas.microsoft.com/office/word/2010/wordprocessingShape" mc:Ignorable="w14 w15 w16se w16cid w16 w16cex w16sdtdh w16sdtfl w16du wp14">
   <w:abstractNum w:abstractNumId="0" w15:restartNumberingAfterBreak="0">
+    <w:nsid w:val="0000A991"/>
+    <w:multiLevelType w:val="multilevel"/>
+    <w:tmpl w:val="7FCE99F8"/>
+    <w:lvl w:ilvl="0">
+      <w:numFmt w:val="bullet"/>
+      <w:lvlText w:val=""/>
+      <w:lvlJc w:val="left"/>
+      <w:pPr>
+        <w:ind w:left="720" w:hanging="360"/>
+      </w:pPr>
+      <w:rPr>
+        <w:rFonts w:ascii="Symbol" w:hAnsi="Symbol" w:cs="Symbol" w:hint="default"/>
+      </w:rPr>
+    </w:lvl>
+    <w:lvl w:ilvl="1">
+      <w:numFmt w:val="bullet"/>
+      <w:lvlText w:val="o"/>
+      <w:lvlJc w:val="left"/>
+      <w:pPr>
+        <w:ind w:left="1440" w:hanging="360"/>
+      </w:pPr>
+      <w:rPr>
+        <w:rFonts w:ascii="Courier New" w:hAnsi="Courier New" w:cs="Courier New" w:hint="default"/>
+      </w:rPr>
+    </w:lvl>
+    <w:lvl w:ilvl="2">
+      <w:numFmt w:val="bullet"/>
+      <w:lvlText w:val=""/>
+      <w:lvlJc w:val="left"/>
+      <w:pPr>
+        <w:ind w:left="2160" w:hanging="360"/>
+      </w:pPr>
+      <w:rPr>
+        <w:rFonts w:ascii="Wingdings" w:hAnsi="Wingdings" w:cs="Wingdings" w:hint="default"/>
+      </w:rPr>
+    </w:lvl>
+    <w:lvl w:ilvl="3">
+      <w:numFmt w:val="bullet"/>
+      <w:lvlText w:val=""/>
+      <w:lvlJc w:val="left"/>
+      <w:pPr>
+        <w:ind w:left="2880" w:hanging="360"/>
+      </w:pPr>
+      <w:rPr>
+        <w:rFonts w:ascii="Symbol" w:hAnsi="Symbol" w:cs="Symbol" w:hint="default"/>
+      </w:rPr>
+    </w:lvl>
+    <w:lvl w:ilvl="4">
+      <w:numFmt w:val="bullet"/>
+      <w:lvlText w:val="o"/>
+      <w:lvlJc w:val="left"/>
+      <w:pPr>
+        <w:ind w:left="3600" w:hanging="360"/>
+      </w:pPr>
+      <w:rPr>
+        <w:rFonts w:ascii="Courier New" w:hAnsi="Courier New" w:cs="Courier New" w:hint="default"/>
+      </w:rPr>
+    </w:lvl>
+    <w:lvl w:ilvl="5">
+      <w:numFmt w:val="bullet"/>
+      <w:lvlText w:val=""/>
+      <w:lvlJc w:val="left"/>
+      <w:pPr>
+        <w:ind w:left="4320" w:hanging="360"/>
+      </w:pPr>
+      <w:rPr>
+        <w:rFonts w:ascii="Wingdings" w:hAnsi="Wingdings" w:cs="Wingdings" w:hint="default"/>
+      </w:rPr>
+    </w:lvl>
+    <w:lvl w:ilvl="6">
+      <w:numFmt w:val="bullet"/>
+      <w:lvlText w:val=""/>
+      <w:lvlJc w:val="left"/>
+      <w:pPr>
+        <w:ind w:left="5040" w:hanging="360"/>
+      </w:pPr>
+      <w:rPr>
+        <w:rFonts w:ascii="Symbol" w:hAnsi="Symbol" w:cs="Symbol" w:hint="default"/>
+      </w:rPr>
+    </w:lvl>
+    <w:lvl w:ilvl="7">
+      <w:numFmt w:val="bullet"/>
+      <w:lvlText w:val="o"/>
+      <w:lvlJc w:val="left"/>
+      <w:pPr>
+        <w:ind w:left="5760" w:hanging="360"/>
+      </w:pPr>
+      <w:rPr>
+        <w:rFonts w:ascii="Courier New" w:hAnsi="Courier New" w:cs="Courier New" w:hint="default"/>
+      </w:rPr>
+    </w:lvl>
+    <w:lvl w:ilvl="8">
+      <w:numFmt w:val="bullet"/>
+      <w:lvlText w:val=""/>
+      <w:lvlJc w:val="left"/>
+      <w:pPr>
+        <w:ind w:left="6480" w:hanging="360"/>
+      </w:pPr>
+      <w:rPr>
+        <w:rFonts w:ascii="Wingdings" w:hAnsi="Wingdings" w:cs="Wingdings" w:hint="default"/>
+      </w:rPr>
+    </w:lvl>
+  </w:abstractNum>
+  <w:abstractNum w:abstractNumId="1" w15:restartNumberingAfterBreak="0">
+    <w:nsid w:val="00A99411"/>
+    <w:multiLevelType w:val="multilevel"/>
+    <w:tmpl w:val="CA9406EA"/>
+    <w:lvl w:ilvl="0">
+      <w:start w:val="1"/>
+      <w:numFmt w:val="decimal"/>
+      <w:lvlText w:val="%1."/>
+      <w:lvlJc w:val="left"/>
+      <w:pPr>
+        <w:ind w:left="720" w:hanging="360"/>
+      </w:pPr>
+    </w:lvl>
+    <w:lvl w:ilvl="1">
+      <w:start w:val="1"/>
+      <w:numFmt w:val="decimal"/>
+      <w:lvlText w:val="%2."/>
+      <w:lvlJc w:val="left"/>
+      <w:pPr>
+        <w:ind w:left="1440" w:hanging="360"/>
+      </w:pPr>
+    </w:lvl>
+    <w:lvl w:ilvl="2">
+      <w:start w:val="1"/>
+      <w:numFmt w:val="decimal"/>
+      <w:lvlText w:val="%3."/>
+      <w:lvlJc w:val="left"/>
+      <w:pPr>
+        <w:ind w:left="2160" w:hanging="360"/>
+      </w:pPr>
+    </w:lvl>
+    <w:lvl w:ilvl="3">
+      <w:start w:val="1"/>
+      <w:numFmt w:val="decimal"/>
+      <w:lvlText w:val="%4."/>
+      <w:lvlJc w:val="left"/>
+      <w:pPr>
+        <w:ind w:left="2880" w:hanging="360"/>
+      </w:pPr>
+    </w:lvl>
+    <w:lvl w:ilvl="4">
+      <w:start w:val="1"/>
+      <w:numFmt w:val="decimal"/>
+      <w:lvlText w:val="%5."/>
+      <w:lvlJc w:val="left"/>
+      <w:pPr>
+        <w:ind w:left="3600" w:hanging="360"/>
+      </w:pPr>
+    </w:lvl>
+    <w:lvl w:ilvl="5">
+      <w:start w:val="1"/>
+      <w:numFmt w:val="decimal"/>
+      <w:lvlText w:val="%6."/>
+      <w:lvlJc w:val="left"/>
+      <w:pPr>
+        <w:ind w:left="4320" w:hanging="360"/>
+      </w:pPr>
+    </w:lvl>
+    <w:lvl w:ilvl="6">
+      <w:start w:val="1"/>
+      <w:numFmt w:val="decimal"/>
+      <w:lvlText w:val="%7."/>
+      <w:lvlJc w:val="left"/>
+      <w:pPr>
+        <w:ind w:left="5040" w:hanging="360"/>
+      </w:pPr>
+    </w:lvl>
+    <w:lvl w:ilvl="7">
+      <w:start w:val="1"/>
+      <w:numFmt w:val="decimal"/>
+      <w:lvlText w:val="%8."/>
+      <w:lvlJc w:val="left"/>
+      <w:pPr>
+        <w:ind w:left="5760" w:hanging="360"/>
+      </w:pPr>
+    </w:lvl>
+    <w:lvl w:ilvl="8">
+      <w:start w:val="1"/>
+      <w:numFmt w:val="decimal"/>
+      <w:lvlText w:val="%9."/>
+      <w:lvlJc w:val="left"/>
+      <w:pPr>
+        <w:ind w:left="6480" w:hanging="360"/>
+      </w:pPr>
+    </w:lvl>
+  </w:abstractNum>
+  <w:abstractNum w:abstractNumId="2" w15:restartNumberingAfterBreak="0">
     <w:nsid w:val="09C74B13"/>
     <w:multiLevelType w:val="multilevel"/>
     <w:tmpl w:val="A6B4E744"/>
@@ -5420,7 +8128,7 @@
       </w:rPr>
     </w:lvl>
   </w:abstractNum>
-  <w:abstractNum w:abstractNumId="1" w15:restartNumberingAfterBreak="0">
+  <w:abstractNum w:abstractNumId="3" w15:restartNumberingAfterBreak="0">
     <w:nsid w:val="2B63275C"/>
     <w:multiLevelType w:val="multilevel"/>
     <w:tmpl w:val="473AEE48"/>
@@ -5569,7 +8277,7 @@
       </w:rPr>
     </w:lvl>
   </w:abstractNum>
-  <w:abstractNum w:abstractNumId="2" w15:restartNumberingAfterBreak="0">
+  <w:abstractNum w:abstractNumId="4" w15:restartNumberingAfterBreak="0">
     <w:nsid w:val="398558FC"/>
     <w:multiLevelType w:val="multilevel"/>
     <w:tmpl w:val="E850E018"/>
@@ -5718,7 +8426,7 @@
       </w:rPr>
     </w:lvl>
   </w:abstractNum>
-  <w:abstractNum w:abstractNumId="3" w15:restartNumberingAfterBreak="0">
+  <w:abstractNum w:abstractNumId="5" w15:restartNumberingAfterBreak="0">
     <w:nsid w:val="3E6C7763"/>
     <w:multiLevelType w:val="multilevel"/>
     <w:tmpl w:val="AC0A7F34"/>
@@ -5867,7 +8575,7 @@
       </w:rPr>
     </w:lvl>
   </w:abstractNum>
-  <w:abstractNum w:abstractNumId="4" w15:restartNumberingAfterBreak="0">
+  <w:abstractNum w:abstractNumId="6" w15:restartNumberingAfterBreak="0">
     <w:nsid w:val="40577FB1"/>
     <w:multiLevelType w:val="multilevel"/>
     <w:tmpl w:val="EF94CB4E"/>
@@ -6016,7 +8724,7 @@
       </w:rPr>
     </w:lvl>
   </w:abstractNum>
-  <w:abstractNum w:abstractNumId="5" w15:restartNumberingAfterBreak="0">
+  <w:abstractNum w:abstractNumId="7" w15:restartNumberingAfterBreak="0">
     <w:nsid w:val="51BE1DB3"/>
     <w:multiLevelType w:val="multilevel"/>
     <w:tmpl w:val="0BC848D0"/>
@@ -6165,7 +8873,7 @@
       </w:rPr>
     </w:lvl>
   </w:abstractNum>
-  <w:abstractNum w:abstractNumId="6" w15:restartNumberingAfterBreak="0">
+  <w:abstractNum w:abstractNumId="8" w15:restartNumberingAfterBreak="0">
     <w:nsid w:val="55881152"/>
     <w:multiLevelType w:val="multilevel"/>
     <w:tmpl w:val="4FC00B6A"/>
@@ -6314,7 +9022,7 @@
       </w:rPr>
     </w:lvl>
   </w:abstractNum>
-  <w:abstractNum w:abstractNumId="7" w15:restartNumberingAfterBreak="0">
+  <w:abstractNum w:abstractNumId="9" w15:restartNumberingAfterBreak="0">
     <w:nsid w:val="5D635DCE"/>
     <w:multiLevelType w:val="multilevel"/>
     <w:tmpl w:val="099A950C"/>
@@ -6427,7 +9135,7 @@
       </w:pPr>
     </w:lvl>
   </w:abstractNum>
-  <w:abstractNum w:abstractNumId="8" w15:restartNumberingAfterBreak="0">
+  <w:abstractNum w:abstractNumId="10" w15:restartNumberingAfterBreak="0">
     <w:nsid w:val="6BA6067C"/>
     <w:multiLevelType w:val="multilevel"/>
     <w:tmpl w:val="FCC2584A"/>
@@ -6576,7 +9284,7 @@
       </w:rPr>
     </w:lvl>
   </w:abstractNum>
-  <w:abstractNum w:abstractNumId="9" w15:restartNumberingAfterBreak="0">
+  <w:abstractNum w:abstractNumId="11" w15:restartNumberingAfterBreak="0">
     <w:nsid w:val="6C7B6A29"/>
     <w:multiLevelType w:val="hybridMultilevel"/>
     <w:tmpl w:val="09A690F0"/>
@@ -6689,7 +9397,7 @@
       </w:rPr>
     </w:lvl>
   </w:abstractNum>
-  <w:abstractNum w:abstractNumId="10" w15:restartNumberingAfterBreak="0">
+  <w:abstractNum w:abstractNumId="12" w15:restartNumberingAfterBreak="0">
     <w:nsid w:val="6E4115AF"/>
     <w:multiLevelType w:val="hybridMultilevel"/>
     <w:tmpl w:val="50764514"/>
@@ -6802,7 +9510,7 @@
       </w:rPr>
     </w:lvl>
   </w:abstractNum>
-  <w:abstractNum w:abstractNumId="11" w15:restartNumberingAfterBreak="0">
+  <w:abstractNum w:abstractNumId="13" w15:restartNumberingAfterBreak="0">
     <w:nsid w:val="6ED47F18"/>
     <w:multiLevelType w:val="multilevel"/>
     <w:tmpl w:val="01BCC652"/>
@@ -6951,7 +9659,7 @@
       </w:rPr>
     </w:lvl>
   </w:abstractNum>
-  <w:abstractNum w:abstractNumId="12" w15:restartNumberingAfterBreak="0">
+  <w:abstractNum w:abstractNumId="14" w15:restartNumberingAfterBreak="0">
     <w:nsid w:val="70A66D70"/>
     <w:multiLevelType w:val="multilevel"/>
     <w:tmpl w:val="3EC442F6"/>
@@ -7100,7 +9808,7 @@
       </w:rPr>
     </w:lvl>
   </w:abstractNum>
-  <w:abstractNum w:abstractNumId="13" w15:restartNumberingAfterBreak="0">
+  <w:abstractNum w:abstractNumId="15" w15:restartNumberingAfterBreak="0">
     <w:nsid w:val="759C2FAC"/>
     <w:multiLevelType w:val="hybridMultilevel"/>
     <w:tmpl w:val="5BEA990E"/>
@@ -7189,7 +9897,7 @@
       </w:pPr>
     </w:lvl>
   </w:abstractNum>
-  <w:abstractNum w:abstractNumId="14" w15:restartNumberingAfterBreak="0">
+  <w:abstractNum w:abstractNumId="16" w15:restartNumberingAfterBreak="0">
     <w:nsid w:val="761E238B"/>
     <w:multiLevelType w:val="hybridMultilevel"/>
     <w:tmpl w:val="6A5240DC"/>
@@ -7302,7 +10010,7 @@
       </w:rPr>
     </w:lvl>
   </w:abstractNum>
-  <w:abstractNum w:abstractNumId="15" w15:restartNumberingAfterBreak="0">
+  <w:abstractNum w:abstractNumId="17" w15:restartNumberingAfterBreak="0">
     <w:nsid w:val="7C0B1200"/>
     <w:multiLevelType w:val="hybridMultilevel"/>
     <w:tmpl w:val="488ED406"/>
@@ -7392,52 +10100,94 @@
     </w:lvl>
   </w:abstractNum>
   <w:num w:numId="1" w16cid:durableId="617374800">
+    <w:abstractNumId w:val="17"/>
+  </w:num>
+  <w:num w:numId="2" w16cid:durableId="641234197">
+    <w:abstractNumId w:val="11"/>
+  </w:num>
+  <w:num w:numId="3" w16cid:durableId="220988628">
+    <w:abstractNumId w:val="16"/>
+  </w:num>
+  <w:num w:numId="4" w16cid:durableId="2136673202">
+    <w:abstractNumId w:val="3"/>
+  </w:num>
+  <w:num w:numId="5" w16cid:durableId="1238052582">
+    <w:abstractNumId w:val="10"/>
+  </w:num>
+  <w:num w:numId="6" w16cid:durableId="621426701">
+    <w:abstractNumId w:val="12"/>
+  </w:num>
+  <w:num w:numId="7" w16cid:durableId="1182283222">
+    <w:abstractNumId w:val="5"/>
+  </w:num>
+  <w:num w:numId="8" w16cid:durableId="1299648098">
+    <w:abstractNumId w:val="2"/>
+  </w:num>
+  <w:num w:numId="9" w16cid:durableId="39790329">
+    <w:abstractNumId w:val="6"/>
+  </w:num>
+  <w:num w:numId="10" w16cid:durableId="720861750">
+    <w:abstractNumId w:val="9"/>
+  </w:num>
+  <w:num w:numId="11" w16cid:durableId="1268463146">
+    <w:abstractNumId w:val="4"/>
+  </w:num>
+  <w:num w:numId="12" w16cid:durableId="1898011926">
+    <w:abstractNumId w:val="7"/>
+  </w:num>
+  <w:num w:numId="13" w16cid:durableId="671950715">
+    <w:abstractNumId w:val="14"/>
+  </w:num>
+  <w:num w:numId="14" w16cid:durableId="1805544444">
     <w:abstractNumId w:val="15"/>
   </w:num>
-  <w:num w:numId="2" w16cid:durableId="641234197">
-    <w:abstractNumId w:val="9"/>
+  <w:num w:numId="15" w16cid:durableId="1826509697">
+    <w:abstractNumId w:val="13"/>
   </w:num>
-  <w:num w:numId="3" w16cid:durableId="220988628">
-    <w:abstractNumId w:val="14"/>
-  </w:num>
-  <w:num w:numId="4" w16cid:durableId="2136673202">
-    <w:abstractNumId w:val="1"/>
-  </w:num>
-  <w:num w:numId="5" w16cid:durableId="1238052582">
+  <w:num w:numId="16" w16cid:durableId="803619634">
     <w:abstractNumId w:val="8"/>
   </w:num>
-  <w:num w:numId="6" w16cid:durableId="621426701">
-    <w:abstractNumId w:val="10"/>
+  <w:num w:numId="17" w16cid:durableId="443352921">
+    <w:abstractNumId w:val="0"/>
+    <w:lvlOverride w:ilvl="0"/>
+    <w:lvlOverride w:ilvl="1"/>
+    <w:lvlOverride w:ilvl="2"/>
+    <w:lvlOverride w:ilvl="3"/>
+    <w:lvlOverride w:ilvl="4"/>
+    <w:lvlOverride w:ilvl="5"/>
+    <w:lvlOverride w:ilvl="6"/>
+    <w:lvlOverride w:ilvl="7"/>
+    <w:lvlOverride w:ilvl="8"/>
   </w:num>
-  <w:num w:numId="7" w16cid:durableId="1182283222">
-    <w:abstractNumId w:val="3"/>
-  </w:num>
-  <w:num w:numId="8" w16cid:durableId="1299648098">
-    <w:abstractNumId w:val="0"/>
-  </w:num>
-  <w:num w:numId="9" w16cid:durableId="39790329">
-    <w:abstractNumId w:val="4"/>
-  </w:num>
-  <w:num w:numId="10" w16cid:durableId="720861750">
-    <w:abstractNumId w:val="7"/>
-  </w:num>
-  <w:num w:numId="11" w16cid:durableId="1268463146">
-    <w:abstractNumId w:val="2"/>
-  </w:num>
-  <w:num w:numId="12" w16cid:durableId="1898011926">
-    <w:abstractNumId w:val="5"/>
-  </w:num>
-  <w:num w:numId="13" w16cid:durableId="671950715">
-    <w:abstractNumId w:val="12"/>
-  </w:num>
-  <w:num w:numId="14" w16cid:durableId="1805544444">
-    <w:abstractNumId w:val="13"/>
-  </w:num>
-  <w:num w:numId="15" w16cid:durableId="1826509697">
-    <w:abstractNumId w:val="11"/>
-  </w:num>
-  <w:num w:numId="16" w16cid:durableId="803619634">
-    <w:abstractNumId w:val="6"/>
+  <w:num w:numId="18" w16cid:durableId="1640379595">
+    <w:abstractNumId w:val="1"/>
+    <w:lvlOverride w:ilvl="0">
+      <w:startOverride w:val="1"/>
+    </w:lvlOverride>
+    <w:lvlOverride w:ilvl="1">
+      <w:startOverride w:val="1"/>
+    </w:lvlOverride>
+    <w:lvlOverride w:ilvl="2">
+      <w:startOverride w:val="1"/>
+    </w:lvlOverride>
+    <w:lvlOverride w:ilvl="3">
+      <w:startOverride w:val="1"/>
+    </w:lvlOverride>
+    <w:lvlOverride w:ilvl="4">
+      <w:startOverride w:val="1"/>
+    </w:lvlOverride>
+    <w:lvlOverride w:ilvl="5">
+      <w:startOverride w:val="1"/>
+    </w:lvlOverride>
+    <w:lvlOverride w:ilvl="6">
+      <w:startOverride w:val="1"/>
+    </w:lvlOverride>
+    <w:lvlOverride w:ilvl="7">
+      <w:startOverride w:val="1"/>
+    </w:lvlOverride>
+    <w:lvlOverride w:ilvl="8">
+      <w:startOverride w:val="1"/>
+    </w:lvlOverride>
   </w:num>
 </w:numbering>
 </file>

</xml_diff>